<commit_message>
Modify: user guide descalimer
</commit_message>
<xml_diff>
--- a/CMF - MySQL_Server_Info_Gathering - User Guide V1.0.docx
+++ b/CMF - MySQL_Server_Info_Gathering - User Guide V1.0.docx
@@ -2002,12 +2002,18 @@
         <w:rPr>
           <w:rFonts w:ascii="Segoe UI" w:hAnsi="Segoe UI" w:cs="Segoe UI"/>
           <w:b/>
-          <w:color w:val="002060"/>
+          <w:bCs/>
           <w:sz w:val="8"/>
           <w:szCs w:val="8"/>
-        </w:rPr>
-      </w:pPr>
-      <w:r>
+          <w:shd w:val="clear" w:color="auto" w:fill="FFFFFF"/>
+        </w:rPr>
+      </w:pPr>
+    </w:p>
+    <w:p>
+      <w:pPr>
+        <w:spacing w:before="0" w:after="160" w:line="259" w:lineRule="auto"/>
+        <w:contextualSpacing/>
+        <w:jc w:val="both"/>
         <w:rPr>
           <w:rFonts w:ascii="Segoe UI" w:hAnsi="Segoe UI" w:cs="Segoe UI"/>
           <w:b/>
@@ -2016,55 +2022,37 @@
           <w:szCs w:val="8"/>
           <w:shd w:val="clear" w:color="auto" w:fill="FFFFFF"/>
         </w:rPr>
-        <w:t>Disclaimer:</w:t>
-      </w:r>
-      <w:r>
-        <w:rPr>
-          <w:rFonts w:ascii="Segoe UI" w:hAnsi="Segoe UI" w:cs="Segoe UI"/>
+      </w:pPr>
+    </w:p>
+    <w:p>
+      <w:pPr>
+        <w:spacing w:before="0" w:after="160" w:line="259" w:lineRule="auto"/>
+        <w:contextualSpacing/>
+        <w:jc w:val="both"/>
+        <w:rPr>
+          <w:rFonts w:ascii="Segoe UI" w:hAnsi="Segoe UI" w:cs="Segoe UI"/>
+          <w:b/>
+          <w:bCs/>
           <w:sz w:val="8"/>
           <w:szCs w:val="8"/>
           <w:shd w:val="clear" w:color="auto" w:fill="FFFFFF"/>
         </w:rPr>
-        <w:t xml:space="preserve"> The following PowerShell scripts provided are intended for use as </w:t>
-      </w:r>
-      <w:proofErr w:type="gramStart"/>
-      <w:r>
-        <w:rPr>
-          <w:rFonts w:ascii="Segoe UI" w:hAnsi="Segoe UI" w:cs="Segoe UI"/>
+      </w:pPr>
+    </w:p>
+    <w:p>
+      <w:pPr>
+        <w:spacing w:before="0" w:after="160" w:line="259" w:lineRule="auto"/>
+        <w:contextualSpacing/>
+        <w:jc w:val="both"/>
+        <w:rPr>
+          <w:rFonts w:ascii="Segoe UI" w:hAnsi="Segoe UI" w:cs="Segoe UI"/>
+          <w:b/>
+          <w:bCs/>
           <w:sz w:val="8"/>
           <w:szCs w:val="8"/>
           <w:shd w:val="clear" w:color="auto" w:fill="FFFFFF"/>
         </w:rPr>
-        <w:t>a</w:t>
-      </w:r>
-      <w:proofErr w:type="gramEnd"/>
-      <w:r>
-        <w:rPr>
-          <w:rFonts w:ascii="Segoe UI" w:hAnsi="Segoe UI" w:cs="Segoe UI"/>
-          <w:sz w:val="8"/>
-          <w:szCs w:val="8"/>
-          <w:shd w:val="clear" w:color="auto" w:fill="FFFFFF"/>
-        </w:rPr>
-        <w:t xml:space="preserve"> Info Gather utility tool and do not directly interact with the user database server or store any sensitive information, including passwords. These scripts are provided as-is without any warranty, express or implied. While every effort has been made to ensure the accuracy and reliability of the scripts, it is recommended to review and test them in a non-production environment before deploying them in a production environment. It is important to note that these scripts should not be used to directly modify or interact with the database server without proper understanding and consideration of potential impacts on the server and data integrity. Furthermore, these scripts do not handle sensitive information such as passwords directly within the script. It is the responsibility of the user to ensure that any sensitive information, including passwords, is handled securely and in compliance with organizational security policies. By using these scripts, you acknowledge and agree that the authors and contributors shall not be liable for any </w:t>
-      </w:r>
-      <w:r>
-        <w:rPr>
-          <w:rFonts w:ascii="Segoe UI" w:hAnsi="Segoe UI" w:cs="Segoe UI"/>
-          <w:sz w:val="8"/>
-          <w:szCs w:val="8"/>
-          <w:shd w:val="clear" w:color="auto" w:fill="FFFFFF"/>
-        </w:rPr>
-        <w:t>damage</w:t>
-      </w:r>
-      <w:r>
-        <w:rPr>
-          <w:rFonts w:ascii="Segoe UI" w:hAnsi="Segoe UI" w:cs="Segoe UI"/>
-          <w:sz w:val="8"/>
-          <w:szCs w:val="8"/>
-          <w:shd w:val="clear" w:color="auto" w:fill="FFFFFF"/>
-        </w:rPr>
-        <w:t xml:space="preserve"> or losses arising from the use of these scripts.</w:t>
-      </w:r>
+      </w:pPr>
     </w:p>
     <w:bookmarkEnd w:id="8"/>
     <w:p>
@@ -2080,20 +2068,89 @@
           <w:szCs w:val="24"/>
         </w:rPr>
       </w:pPr>
-    </w:p>
-    <w:p>
-      <w:pPr>
-        <w:spacing w:before="0" w:after="160" w:line="259" w:lineRule="auto"/>
-        <w:contextualSpacing/>
-        <w:jc w:val="both"/>
+      <w:r>
         <w:rPr>
           <w:rFonts w:ascii="Segoe UI" w:hAnsi="Segoe UI" w:cs="Segoe UI"/>
           <w:b/>
-          <w:color w:val="002060"/>
-          <w:sz w:val="24"/>
-          <w:szCs w:val="24"/>
-        </w:rPr>
-      </w:pPr>
+          <w:bCs/>
+          <w:sz w:val="16"/>
+          <w:szCs w:val="16"/>
+          <w:shd w:val="clear" w:color="auto" w:fill="FFFFFF"/>
+        </w:rPr>
+        <w:t>Disclaimer:</w:t>
+      </w:r>
+      <w:r>
+        <w:rPr>
+          <w:rFonts w:ascii="Segoe UI" w:hAnsi="Segoe UI" w:cs="Segoe UI"/>
+          <w:sz w:val="16"/>
+          <w:szCs w:val="16"/>
+          <w:shd w:val="clear" w:color="auto" w:fill="FFFFFF"/>
+        </w:rPr>
+        <w:t> These scripts are intended for use of Info Gather Assessment utility and do not interact with the user databases or gather any sensitive information (</w:t>
+      </w:r>
+      <w:r>
+        <w:rPr>
+          <w:rFonts w:ascii="Segoe UI" w:hAnsi="Segoe UI" w:cs="Segoe UI"/>
+          <w:sz w:val="16"/>
+          <w:szCs w:val="16"/>
+          <w:shd w:val="clear" w:color="auto" w:fill="FFFFFF"/>
+        </w:rPr>
+        <w:t>e.g.</w:t>
+      </w:r>
+      <w:r>
+        <w:rPr>
+          <w:rFonts w:ascii="Segoe UI" w:hAnsi="Segoe UI" w:cs="Segoe UI"/>
+          <w:sz w:val="16"/>
+          <w:szCs w:val="16"/>
+          <w:shd w:val="clear" w:color="auto" w:fill="FFFFFF"/>
+        </w:rPr>
+        <w:t xml:space="preserve"> passwords, PI data etc.). These scripts are provided as-is to merely capture metadata information ONLY. While every effort has been made to ensure that accuracy and reliability of the scripts, it is recommended to review and test them in a non-production environment before</w:t>
+      </w:r>
+      <w:r>
+        <w:rPr>
+          <w:rFonts w:ascii="Segoe UI" w:hAnsi="Segoe UI" w:cs="Segoe UI"/>
+          <w:sz w:val="21"/>
+          <w:szCs w:val="21"/>
+          <w:shd w:val="clear" w:color="auto" w:fill="FFFFFF"/>
+        </w:rPr>
+        <w:t xml:space="preserve"> </w:t>
+      </w:r>
+      <w:r>
+        <w:rPr>
+          <w:rFonts w:ascii="Segoe UI" w:hAnsi="Segoe UI" w:cs="Segoe UI"/>
+          <w:sz w:val="16"/>
+          <w:szCs w:val="16"/>
+          <w:shd w:val="clear" w:color="auto" w:fill="FFFFFF"/>
+        </w:rPr>
+        <w:t xml:space="preserve">deploying them in a production environment. It is important to note that these scripts should be modified with </w:t>
+      </w:r>
+      <w:r>
+        <w:rPr>
+          <w:rFonts w:ascii="Segoe UI" w:hAnsi="Segoe UI" w:cs="Segoe UI"/>
+          <w:sz w:val="16"/>
+          <w:szCs w:val="16"/>
+          <w:shd w:val="clear" w:color="auto" w:fill="FFFFFF"/>
+        </w:rPr>
+        <w:t>the consultation</w:t>
+      </w:r>
+      <w:r>
+        <w:rPr>
+          <w:rFonts w:ascii="Segoe UI" w:hAnsi="Segoe UI" w:cs="Segoe UI"/>
+          <w:sz w:val="16"/>
+          <w:szCs w:val="16"/>
+          <w:shd w:val="clear" w:color="auto" w:fill="FFFFFF"/>
+        </w:rPr>
+        <w:t xml:space="preserve"> of Microsoft</w:t>
+      </w:r>
+      <w:r>
+        <w:rPr>
+          <w:rFonts w:ascii="Segoe UI" w:hAnsi="Segoe UI" w:cs="Segoe UI"/>
+          <w:sz w:val="16"/>
+          <w:szCs w:val="16"/>
+          <w:shd w:val="clear" w:color="auto" w:fill="FFFFFF"/>
+        </w:rPr>
+        <w:t>.</w:t>
+      </w:r>
     </w:p>
     <w:p>
       <w:pPr>
@@ -3277,15 +3334,7 @@
                 <w:szCs w:val="21"/>
               </w:rPr>
               <w:br/>
-              <w:t>Windows 10, Windows Server 2012, Windows Server 2012 R2 and above</w:t>
-            </w:r>
-            <w:r>
-              <w:rPr>
-                <w:rFonts w:ascii="Segoe UI" w:hAnsi="Segoe UI" w:cs="Segoe UI"/>
-                <w:sz w:val="21"/>
-                <w:szCs w:val="21"/>
-              </w:rPr>
-              <w:t>.</w:t>
+              <w:t>Windows 10, Windows Server 2012, Windows Server 2012 R2 and above.</w:t>
             </w:r>
           </w:p>
           <w:p>
@@ -3342,17 +3391,7 @@
                 <w:sz w:val="21"/>
                 <w:szCs w:val="21"/>
               </w:rPr>
-              <w:t>PowerShell</w:t>
-            </w:r>
-            <w:r>
-              <w:rPr>
-                <w:rFonts w:ascii="Segoe UI" w:hAnsi="Segoe UI" w:cs="Segoe UI"/>
-                <w:b/>
-                <w:bCs/>
-                <w:sz w:val="21"/>
-                <w:szCs w:val="21"/>
-              </w:rPr>
-              <w:t xml:space="preserve"> (Install)</w:t>
+              <w:t>PowerShell (Install)</w:t>
             </w:r>
             <w:r>
               <w:rPr>
@@ -3439,15 +3478,7 @@
                 <w:sz w:val="21"/>
                 <w:szCs w:val="21"/>
               </w:rPr>
-              <w:t xml:space="preserve"> (Install</w:t>
-            </w:r>
-            <w:r>
-              <w:rPr>
-                <w:rFonts w:ascii="Segoe UI" w:hAnsi="Segoe UI" w:cs="Segoe UI"/>
-                <w:sz w:val="21"/>
-                <w:szCs w:val="21"/>
-              </w:rPr>
-              <w:t xml:space="preserve"> </w:t>
+              <w:t xml:space="preserve"> (Install </w:t>
             </w:r>
             <w:r>
               <w:rPr>
@@ -3645,23 +3676,7 @@
                 <w:sz w:val="21"/>
                 <w:szCs w:val="21"/>
               </w:rPr>
-              <w:t xml:space="preserve">Add PATH in </w:t>
-            </w:r>
-            <w:r>
-              <w:rPr>
-                <w:rFonts w:ascii="Segoe UI" w:hAnsi="Segoe UI" w:cs="Segoe UI"/>
-                <w:sz w:val="21"/>
-                <w:szCs w:val="21"/>
-              </w:rPr>
-              <w:t>Environment</w:t>
-            </w:r>
-            <w:r>
-              <w:rPr>
-                <w:rFonts w:ascii="Segoe UI" w:hAnsi="Segoe UI" w:cs="Segoe UI"/>
-                <w:sz w:val="21"/>
-                <w:szCs w:val="21"/>
-              </w:rPr>
-              <w:t xml:space="preserve"> Variables (Windows)</w:t>
+              <w:t>Add PATH in Environment Variables (Windows)</w:t>
             </w:r>
             <w:r>
               <w:rPr>
@@ -17571,7 +17586,7 @@
                 <v:shape id="_x0000_i1025" type="#_x0000_t75" style="width:83.55pt;height:50pt" o:ole="">
                   <v:imagedata r:id="rId55" o:title=""/>
                 </v:shape>
-                <o:OLEObject Type="Embed" ProgID="Excel.SheetMacroEnabled.12" ShapeID="_x0000_i1025" DrawAspect="Icon" ObjectID="_1769330258" r:id="rId56"/>
+                <o:OLEObject Type="Embed" ProgID="Excel.SheetMacroEnabled.12" ShapeID="_x0000_i1025" DrawAspect="Icon" ObjectID="_1769354566" r:id="rId56"/>
               </w:object>
             </w:r>
           </w:p>
@@ -19042,7 +19057,7 @@
                 <v:shape id="_x0000_i1026" type="#_x0000_t75" style="width:69pt;height:45pt" o:ole="">
                   <v:imagedata r:id="rId58" o:title=""/>
                 </v:shape>
-                <o:OLEObject Type="Embed" ProgID="Excel.SheetMacroEnabled.12" ShapeID="_x0000_i1026" DrawAspect="Icon" ObjectID="_1769330259" r:id="rId59"/>
+                <o:OLEObject Type="Embed" ProgID="Excel.SheetMacroEnabled.12" ShapeID="_x0000_i1026" DrawAspect="Icon" ObjectID="_1769354567" r:id="rId59"/>
               </w:object>
             </w:r>
           </w:p>
@@ -35398,6 +35413,15 @@
 </file>
 
 <file path=customXml/item1.xml><?xml version="1.0" encoding="utf-8"?>
+<?mso-contentType ?>
+<FormTemplates xmlns="http://schemas.microsoft.com/sharepoint/v3/contenttype/forms">
+  <Display>DocumentLibraryForm</Display>
+  <Edit>DocumentLibraryForm</Edit>
+  <New>DocumentLibraryForm</New>
+</FormTemplates>
+</file>
+
+<file path=customXml/item2.xml><?xml version="1.0" encoding="utf-8"?>
 <p:properties xmlns:p="http://schemas.microsoft.com/office/2006/metadata/properties" xmlns:xsi="http://www.w3.org/2001/XMLSchema-instance" xmlns:pc="http://schemas.microsoft.com/office/infopath/2007/PartnerControls">
   <documentManagement>
     <_ip_UnifiedCompliancePolicyUIAction xmlns="http://schemas.microsoft.com/sharepoint/v3" xsi:nil="true"/>
@@ -35410,20 +35434,7 @@
 </p:properties>
 </file>
 
-<file path=customXml/item2.xml><?xml version="1.0" encoding="utf-8"?>
-<b:Sources xmlns:b="http://schemas.openxmlformats.org/officeDocument/2006/bibliography" xmlns="http://schemas.openxmlformats.org/officeDocument/2006/bibliography" SelectedStyle="\APASixthEditionOfficeOnline.xsl" StyleName="APA" Version="6"/>
-</file>
-
 <file path=customXml/item3.xml><?xml version="1.0" encoding="utf-8"?>
-<?mso-contentType ?>
-<FormTemplates xmlns="http://schemas.microsoft.com/sharepoint/v3/contenttype/forms">
-  <Display>DocumentLibraryForm</Display>
-  <Edit>DocumentLibraryForm</Edit>
-  <New>DocumentLibraryForm</New>
-</FormTemplates>
-</file>
-
-<file path=customXml/item4.xml><?xml version="1.0" encoding="utf-8"?>
 <ct:contentTypeSchema xmlns:ct="http://schemas.microsoft.com/office/2006/metadata/contentType" xmlns:ma="http://schemas.microsoft.com/office/2006/metadata/properties/metaAttributes" ct:_="" ma:_="" ma:contentTypeName="Document" ma:contentTypeID="0x010100CC4F5606B695A84A87B74917185224FA" ma:contentTypeVersion="17" ma:contentTypeDescription="Create a new document." ma:contentTypeScope="" ma:versionID="395866514ac21061f7a863e66f1f09ac">
   <xsd:schema xmlns:xsd="http://www.w3.org/2001/XMLSchema" xmlns:xs="http://www.w3.org/2001/XMLSchema" xmlns:p="http://schemas.microsoft.com/office/2006/metadata/properties" xmlns:ns1="http://schemas.microsoft.com/sharepoint/v3" xmlns:ns2="f3541473-4e72-4c17-b1a6-32770bb766bd" xmlns:ns3="31d963b9-1180-4647-93d7-d11aa08e2421" targetNamespace="http://schemas.microsoft.com/office/2006/metadata/properties" ma:root="true" ma:fieldsID="72deac162dc128bc6e6141b20226325a" ns1:_="" ns2:_="" ns3:_="">
     <xsd:import namespace="http://schemas.microsoft.com/sharepoint/v3"/>
@@ -35675,7 +35686,19 @@
 </ct:contentTypeSchema>
 </file>
 
+<file path=customXml/item4.xml><?xml version="1.0" encoding="utf-8"?>
+<b:Sources xmlns:b="http://schemas.openxmlformats.org/officeDocument/2006/bibliography" xmlns="http://schemas.openxmlformats.org/officeDocument/2006/bibliography" SelectedStyle="\APASixthEditionOfficeOnline.xsl" StyleName="APA" Version="6"/>
+</file>
+
 <file path=customXml/itemProps1.xml><?xml version="1.0" encoding="utf-8"?>
+<ds:datastoreItem xmlns:ds="http://schemas.openxmlformats.org/officeDocument/2006/customXml" ds:itemID="{B4D99D8A-BD55-4E20-B8ED-BDC45DC28956}">
+  <ds:schemaRefs>
+    <ds:schemaRef ds:uri="http://schemas.microsoft.com/sharepoint/v3/contenttype/forms"/>
+  </ds:schemaRefs>
+</ds:datastoreItem>
+</file>
+
+<file path=customXml/itemProps2.xml><?xml version="1.0" encoding="utf-8"?>
 <ds:datastoreItem xmlns:ds="http://schemas.openxmlformats.org/officeDocument/2006/customXml" ds:itemID="{E476155F-6DFF-4C6E-B814-5769AD815D3C}">
   <ds:schemaRefs>
     <ds:schemaRef ds:uri="http://schemas.microsoft.com/office/2006/metadata/properties"/>
@@ -35687,23 +35710,7 @@
 </ds:datastoreItem>
 </file>
 
-<file path=customXml/itemProps2.xml><?xml version="1.0" encoding="utf-8"?>
-<ds:datastoreItem xmlns:ds="http://schemas.openxmlformats.org/officeDocument/2006/customXml" ds:itemID="{D2F79C46-D2F2-4B4E-B70D-2A6C54A7ABBB}">
-  <ds:schemaRefs>
-    <ds:schemaRef ds:uri="http://schemas.openxmlformats.org/officeDocument/2006/bibliography"/>
-  </ds:schemaRefs>
-</ds:datastoreItem>
-</file>
-
 <file path=customXml/itemProps3.xml><?xml version="1.0" encoding="utf-8"?>
-<ds:datastoreItem xmlns:ds="http://schemas.openxmlformats.org/officeDocument/2006/customXml" ds:itemID="{B4D99D8A-BD55-4E20-B8ED-BDC45DC28956}">
-  <ds:schemaRefs>
-    <ds:schemaRef ds:uri="http://schemas.microsoft.com/sharepoint/v3/contenttype/forms"/>
-  </ds:schemaRefs>
-</ds:datastoreItem>
-</file>
-
-<file path=customXml/itemProps4.xml><?xml version="1.0" encoding="utf-8"?>
 <ds:datastoreItem xmlns:ds="http://schemas.openxmlformats.org/officeDocument/2006/customXml" ds:itemID="{40B51B8B-9DE5-400C-9DCB-955FD6A4B30E}">
   <ds:schemaRefs>
     <ds:schemaRef ds:uri="http://schemas.microsoft.com/office/2006/metadata/contentType"/>
@@ -35723,6 +35730,14 @@
 </ds:datastoreItem>
 </file>
 
+<file path=customXml/itemProps4.xml><?xml version="1.0" encoding="utf-8"?>
+<ds:datastoreItem xmlns:ds="http://schemas.openxmlformats.org/officeDocument/2006/customXml" ds:itemID="{D2F79C46-D2F2-4B4E-B70D-2A6C54A7ABBB}">
+  <ds:schemaRefs>
+    <ds:schemaRef ds:uri="http://schemas.openxmlformats.org/officeDocument/2006/bibliography"/>
+  </ds:schemaRefs>
+</ds:datastoreItem>
+</file>
+
 <file path=docMetadata/LabelInfo.xml><?xml version="1.0" encoding="utf-8"?>
 <clbl:labelList xmlns:clbl="http://schemas.microsoft.com/office/2020/mipLabelMetadata">
   <clbl:label id="{87867195-f2b8-4ac2-b0b6-6bb73cb33afc}" enabled="1" method="Privileged" siteId="{72f988bf-86f1-41af-91ab-2d7cd011db47}" contentBits="0" removed="0"/>

</xml_diff>

<commit_message>
Change password to optional field due to new interactive password option
</commit_message>
<xml_diff>
--- a/CMF - MySQL_Server_Info_Gathering - User Guide V1.0.docx
+++ b/CMF - MySQL_Server_Info_Gathering - User Guide V1.0.docx
@@ -2388,7 +2388,7 @@
                 <w:sz w:val="24"/>
                 <w:szCs w:val="24"/>
               </w:rPr>
-              <w:t>18</w:t>
+              <w:t>19</w:t>
             </w:r>
             <w:r>
               <w:rPr>
@@ -2404,7 +2404,7 @@
                 <w:sz w:val="24"/>
                 <w:szCs w:val="24"/>
               </w:rPr>
-              <w:t>Jan</w:t>
+              <w:t>Feb</w:t>
             </w:r>
             <w:r>
               <w:rPr>
@@ -2470,7 +2470,7 @@
                 <w:sz w:val="24"/>
                 <w:szCs w:val="24"/>
               </w:rPr>
-              <w:t>18</w:t>
+              <w:t>1</w:t>
             </w:r>
             <w:r>
               <w:rPr>
@@ -2478,7 +2478,7 @@
                 <w:sz w:val="24"/>
                 <w:szCs w:val="24"/>
               </w:rPr>
-              <w:t>-</w:t>
+              <w:t>9</w:t>
             </w:r>
             <w:r>
               <w:rPr>
@@ -2486,7 +2486,15 @@
                 <w:sz w:val="24"/>
                 <w:szCs w:val="24"/>
               </w:rPr>
-              <w:t>Jan</w:t>
+              <w:t>-</w:t>
+            </w:r>
+            <w:r>
+              <w:rPr>
+                <w:rFonts w:ascii="Segoe UI" w:hAnsi="Segoe UI" w:cs="Segoe UI"/>
+                <w:sz w:val="24"/>
+                <w:szCs w:val="24"/>
+              </w:rPr>
+              <w:t>Feb</w:t>
             </w:r>
             <w:r>
               <w:rPr>
@@ -4660,6 +4668,8 @@
               <w:rPr>
                 <w:rStyle w:val="Strong"/>
                 <w:rFonts w:ascii="Segoe UI" w:eastAsiaTheme="majorEastAsia" w:hAnsi="Segoe UI" w:cs="Segoe UI"/>
+                <w:b w:val="0"/>
+                <w:bCs w:val="0"/>
                 <w:sz w:val="21"/>
                 <w:szCs w:val="21"/>
               </w:rPr>
@@ -4747,6 +4757,44 @@
               </w:rPr>
               <w:t>Mandatory Fields</w:t>
             </w:r>
+            <w:r>
+              <w:rPr>
+                <w:rStyle w:val="Strong"/>
+                <w:rFonts w:ascii="Segoe UI" w:eastAsiaTheme="majorEastAsia" w:hAnsi="Segoe UI" w:cs="Segoe UI"/>
+                <w:sz w:val="21"/>
+                <w:szCs w:val="21"/>
+              </w:rPr>
+              <w:br/>
+            </w:r>
+            <w:r>
+              <w:rPr>
+                <w:rFonts w:ascii="Segoe UI" w:hAnsi="Segoe UI" w:cs="Segoe UI"/>
+                <w:sz w:val="21"/>
+                <w:szCs w:val="21"/>
+              </w:rPr>
+              <w:t>.</w:t>
+            </w:r>
+            <w:r>
+              <w:t xml:space="preserve"> </w:t>
+            </w:r>
+            <w:bookmarkStart w:id="10" w:name="_Hlk159236568"/>
+            <w:r>
+              <w:rPr>
+                <w:rFonts w:ascii="Segoe UI" w:hAnsi="Segoe UI" w:cs="Segoe UI"/>
+                <w:sz w:val="21"/>
+                <w:szCs w:val="21"/>
+              </w:rPr>
+              <w:t>Password</w:t>
+            </w:r>
+            <w:r>
+              <w:rPr>
+                <w:rFonts w:ascii="Segoe UI" w:hAnsi="Segoe UI" w:cs="Segoe UI"/>
+                <w:sz w:val="21"/>
+                <w:szCs w:val="21"/>
+              </w:rPr>
+              <w:t xml:space="preserve"> field is optional but should be provided during script execution if omitted.</w:t>
+            </w:r>
+            <w:bookmarkEnd w:id="10"/>
             <w:r>
               <w:rPr>
                 <w:rFonts w:ascii="Segoe UI" w:hAnsi="Segoe UI" w:cs="Segoe UI"/>
@@ -5136,6 +5184,7 @@
                 <w:sz w:val="24"/>
                 <w:szCs w:val="24"/>
               </w:rPr>
+              <w:lastRenderedPageBreak/>
               <w:t>.</w:t>
             </w:r>
           </w:p>
@@ -9424,7 +9473,7 @@
           <w:szCs w:val="24"/>
         </w:rPr>
       </w:pPr>
-      <w:bookmarkStart w:id="10" w:name="_Toc157799185"/>
+      <w:bookmarkStart w:id="11" w:name="_Toc157799185"/>
       <w:r>
         <w:rPr>
           <w:sz w:val="24"/>
@@ -9446,7 +9495,7 @@
         </w:rPr>
         <w:t>Executive Summary</w:t>
       </w:r>
-      <w:bookmarkEnd w:id="10"/>
+      <w:bookmarkEnd w:id="11"/>
     </w:p>
     <w:p>
       <w:pPr>
@@ -9458,7 +9507,7 @@
           <w:szCs w:val="24"/>
         </w:rPr>
       </w:pPr>
-      <w:bookmarkStart w:id="11" w:name="_Toc157799186"/>
+      <w:bookmarkStart w:id="12" w:name="_Toc157799186"/>
       <w:r>
         <w:rPr>
           <w:rFonts w:cs="Segoe UI"/>
@@ -9466,7 +9515,7 @@
         </w:rPr>
         <w:t>Objective</w:t>
       </w:r>
-      <w:bookmarkEnd w:id="11"/>
+      <w:bookmarkEnd w:id="12"/>
     </w:p>
     <w:p>
       <w:pPr>
@@ -9630,7 +9679,7 @@
         </w:rPr>
         <w:t>Note: This Automation Script does not fetch/access any of the user database data.</w:t>
       </w:r>
-      <w:bookmarkStart w:id="12" w:name="_Hlk149248678"/>
+      <w:bookmarkStart w:id="13" w:name="_Hlk149248678"/>
       <w:r>
         <w:rPr>
           <w:rFonts w:ascii="Segoe UI" w:hAnsi="Segoe UI" w:cs="Segoe UI"/>
@@ -9654,9 +9703,9 @@
         <w:pStyle w:val="Heading1"/>
         <w:jc w:val="both"/>
       </w:pPr>
-      <w:bookmarkStart w:id="13" w:name="_Toc157799187"/>
-      <w:bookmarkStart w:id="14" w:name="_Hlk134094570"/>
-      <w:bookmarkEnd w:id="12"/>
+      <w:bookmarkStart w:id="14" w:name="_Toc157799187"/>
+      <w:bookmarkStart w:id="15" w:name="_Hlk134094570"/>
+      <w:bookmarkEnd w:id="13"/>
       <w:r>
         <w:rPr>
           <w:sz w:val="24"/>
@@ -9703,7 +9752,7 @@
         </w:rPr>
         <w:t>xecution</w:t>
       </w:r>
-      <w:bookmarkEnd w:id="13"/>
+      <w:bookmarkEnd w:id="14"/>
       <w:proofErr w:type="gramEnd"/>
     </w:p>
     <w:p>
@@ -9715,8 +9764,8 @@
           <w:szCs w:val="24"/>
         </w:rPr>
       </w:pPr>
-      <w:bookmarkStart w:id="15" w:name="_Toc148431338"/>
-      <w:bookmarkStart w:id="16" w:name="_Toc157799188"/>
+      <w:bookmarkStart w:id="16" w:name="_Toc148431338"/>
+      <w:bookmarkStart w:id="17" w:name="_Toc157799188"/>
       <w:r>
         <w:rPr>
           <w:rFonts w:cs="Segoe UI"/>
@@ -9724,8 +9773,8 @@
         </w:rPr>
         <w:t>Operating System Requirements</w:t>
       </w:r>
-      <w:bookmarkEnd w:id="15"/>
       <w:bookmarkEnd w:id="16"/>
+      <w:bookmarkEnd w:id="17"/>
     </w:p>
     <w:p>
       <w:pPr>
@@ -9799,7 +9848,7 @@
           <w:color w:val="161616"/>
         </w:rPr>
       </w:pPr>
-      <w:bookmarkStart w:id="17" w:name="_Toc157799189"/>
+      <w:bookmarkStart w:id="18" w:name="_Toc157799189"/>
       <w:r>
         <w:rPr>
           <w:rFonts w:cs="Segoe UI"/>
@@ -9807,7 +9856,7 @@
         </w:rPr>
         <w:t>Software requirements</w:t>
       </w:r>
-      <w:bookmarkEnd w:id="17"/>
+      <w:bookmarkEnd w:id="18"/>
     </w:p>
     <w:p>
       <w:pPr>
@@ -9931,7 +9980,7 @@
         </w:rPr>
         <w:t xml:space="preserve"> </w:t>
       </w:r>
-      <w:bookmarkEnd w:id="14"/>
+      <w:bookmarkEnd w:id="15"/>
       <w:r>
         <w:rPr>
           <w:rFonts w:ascii="Segoe UI" w:hAnsi="Segoe UI" w:cs="Segoe UI"/>
@@ -9972,7 +10021,7 @@
           <w:szCs w:val="24"/>
         </w:rPr>
       </w:pPr>
-      <w:bookmarkStart w:id="18" w:name="_Toc157799190"/>
+      <w:bookmarkStart w:id="19" w:name="_Toc157799190"/>
       <w:r>
         <w:rPr>
           <w:sz w:val="24"/>
@@ -10008,7 +10057,7 @@
         </w:rPr>
         <w:t>ing</w:t>
       </w:r>
-      <w:bookmarkEnd w:id="18"/>
+      <w:bookmarkEnd w:id="19"/>
     </w:p>
     <w:p>
       <w:pPr>
@@ -10022,7 +10071,7 @@
           <w:rFonts w:cs="Segoe UI"/>
         </w:rPr>
       </w:pPr>
-      <w:bookmarkStart w:id="19" w:name="_Toc157799191"/>
+      <w:bookmarkStart w:id="20" w:name="_Toc157799191"/>
       <w:r>
         <w:rPr>
           <w:rFonts w:cs="Segoe UI"/>
@@ -10035,7 +10084,7 @@
         </w:rPr>
         <w:t>1 Scripts Folder</w:t>
       </w:r>
-      <w:bookmarkEnd w:id="19"/>
+      <w:bookmarkEnd w:id="20"/>
     </w:p>
     <w:p>
       <w:pPr>
@@ -10215,8 +10264,8 @@
           <w:szCs w:val="24"/>
         </w:rPr>
       </w:pPr>
-      <w:bookmarkStart w:id="20" w:name="_Toc153900630"/>
-      <w:bookmarkStart w:id="21" w:name="_Toc157799192"/>
+      <w:bookmarkStart w:id="21" w:name="_Toc153900630"/>
+      <w:bookmarkStart w:id="22" w:name="_Toc157799192"/>
       <w:r>
         <w:rPr>
           <w:rFonts w:cs="Segoe UI"/>
@@ -10224,8 +10273,8 @@
         </w:rPr>
         <w:t>Renaming Scripts</w:t>
       </w:r>
-      <w:bookmarkEnd w:id="20"/>
       <w:bookmarkEnd w:id="21"/>
+      <w:bookmarkEnd w:id="22"/>
     </w:p>
     <w:p>
       <w:pPr>
@@ -10240,7 +10289,7 @@
           <w:szCs w:val="24"/>
         </w:rPr>
       </w:pPr>
-      <w:bookmarkStart w:id="22" w:name="_Hlk132799987"/>
+      <w:bookmarkStart w:id="23" w:name="_Hlk132799987"/>
       <w:r>
         <w:rPr>
           <w:rFonts w:ascii="Segoe UI" w:hAnsi="Segoe UI" w:cs="Segoe UI"/>
@@ -10299,7 +10348,7 @@
         </w:rPr>
         <w:t xml:space="preserve"> Command Prompt.</w:t>
       </w:r>
-      <w:bookmarkEnd w:id="22"/>
+      <w:bookmarkEnd w:id="23"/>
     </w:p>
     <w:p>
       <w:pPr>
@@ -10578,9 +10627,9 @@
           <w:szCs w:val="24"/>
         </w:rPr>
       </w:pPr>
-      <w:bookmarkStart w:id="23" w:name="_Toc153894448"/>
-      <w:bookmarkStart w:id="24" w:name="_Toc153900631"/>
-      <w:bookmarkStart w:id="25" w:name="_Toc157799193"/>
+      <w:bookmarkStart w:id="24" w:name="_Toc153894448"/>
+      <w:bookmarkStart w:id="25" w:name="_Toc153900631"/>
+      <w:bookmarkStart w:id="26" w:name="_Toc157799193"/>
       <w:r>
         <w:rPr>
           <w:rFonts w:cs="Segoe UI"/>
@@ -10588,8 +10637,8 @@
         </w:rPr>
         <w:t>Preparing the INPUT CSV File</w:t>
       </w:r>
-      <w:bookmarkEnd w:id="23"/>
       <w:bookmarkEnd w:id="24"/>
+      <w:bookmarkEnd w:id="25"/>
       <w:r>
         <w:rPr>
           <w:rFonts w:cs="Segoe UI"/>
@@ -10606,7 +10655,7 @@
         </w:rPr>
         <w:t>Azure_Subscription.csv</w:t>
       </w:r>
-      <w:bookmarkEnd w:id="25"/>
+      <w:bookmarkEnd w:id="26"/>
     </w:p>
     <w:p>
       <w:pPr>
@@ -10778,8 +10827,8 @@
           <w:szCs w:val="24"/>
         </w:rPr>
       </w:pPr>
-      <w:bookmarkStart w:id="26" w:name="_Toc148431351"/>
-      <w:bookmarkStart w:id="27" w:name="_Toc157799194"/>
+      <w:bookmarkStart w:id="27" w:name="_Toc148431351"/>
+      <w:bookmarkStart w:id="28" w:name="_Toc157799194"/>
       <w:r>
         <w:rPr>
           <w:rFonts w:cs="Segoe UI"/>
@@ -10794,7 +10843,7 @@
         </w:rPr>
         <w:t xml:space="preserve"> </w:t>
       </w:r>
-      <w:bookmarkEnd w:id="26"/>
+      <w:bookmarkEnd w:id="27"/>
       <w:r>
         <w:rPr>
           <w:rFonts w:cs="Segoe UI"/>
@@ -10809,7 +10858,7 @@
         </w:rPr>
         <w:t>xecution</w:t>
       </w:r>
-      <w:bookmarkEnd w:id="27"/>
+      <w:bookmarkEnd w:id="28"/>
     </w:p>
     <w:p>
       <w:pPr>
@@ -10825,7 +10874,7 @@
           <w:szCs w:val="24"/>
         </w:rPr>
       </w:pPr>
-      <w:bookmarkStart w:id="28" w:name="_Toc157799195"/>
+      <w:bookmarkStart w:id="29" w:name="_Toc157799195"/>
       <w:r>
         <w:rPr>
           <w:rFonts w:ascii="Segoe UI" w:hAnsi="Segoe UI" w:cs="Segoe UI"/>
@@ -10852,7 +10901,7 @@
         </w:rPr>
         <w:t>Administrator</w:t>
       </w:r>
-      <w:bookmarkEnd w:id="28"/>
+      <w:bookmarkEnd w:id="29"/>
     </w:p>
     <w:p>
       <w:pPr>
@@ -10868,7 +10917,7 @@
           <w:szCs w:val="24"/>
         </w:rPr>
       </w:pPr>
-      <w:bookmarkStart w:id="29" w:name="_Hlk157774219"/>
+      <w:bookmarkStart w:id="30" w:name="_Hlk157774219"/>
       <w:r>
         <w:rPr>
           <w:rFonts w:ascii="Segoe UI" w:hAnsi="Segoe UI" w:cs="Segoe UI"/>
@@ -10934,7 +10983,7 @@
         <w:t xml:space="preserve"> </w:t>
       </w:r>
     </w:p>
-    <w:bookmarkEnd w:id="29"/>
+    <w:bookmarkEnd w:id="30"/>
     <w:p>
       <w:pPr>
         <w:pStyle w:val="ListParagraph"/>
@@ -11288,8 +11337,8 @@
           <w:rFonts w:ascii="Segoe UI" w:hAnsi="Segoe UI" w:cs="Segoe UI"/>
         </w:rPr>
       </w:pPr>
-      <w:bookmarkStart w:id="30" w:name="_Toc155613392"/>
-      <w:bookmarkStart w:id="31" w:name="_Toc157799196"/>
+      <w:bookmarkStart w:id="31" w:name="_Toc155613392"/>
+      <w:bookmarkStart w:id="32" w:name="_Toc157799196"/>
       <w:r>
         <w:rPr>
           <w:rFonts w:ascii="Segoe UI" w:hAnsi="Segoe UI" w:cs="Segoe UI"/>
@@ -11331,8 +11380,8 @@
         </w:rPr>
         <w:t>)</w:t>
       </w:r>
-      <w:bookmarkEnd w:id="30"/>
       <w:bookmarkEnd w:id="31"/>
+      <w:bookmarkEnd w:id="32"/>
     </w:p>
     <w:p>
       <w:pPr>
@@ -11477,7 +11526,7 @@
         </w:rPr>
         <w:t>will be created automatically by the automation script</w:t>
       </w:r>
-      <w:bookmarkStart w:id="32" w:name="_Hlk149587642"/>
+      <w:bookmarkStart w:id="33" w:name="_Hlk149587642"/>
       <w:r>
         <w:rPr>
           <w:rFonts w:ascii="Segoe UI" w:hAnsi="Segoe UI" w:cs="Segoe UI"/>
@@ -11510,18 +11559,18 @@
           <w:rFonts w:ascii="Segoe UI" w:hAnsi="Segoe UI" w:cs="Segoe UI"/>
         </w:rPr>
       </w:pPr>
-      <w:bookmarkStart w:id="33" w:name="_Toc153818273"/>
-      <w:bookmarkStart w:id="34" w:name="_Toc155613393"/>
-      <w:bookmarkStart w:id="35" w:name="_Toc157799197"/>
+      <w:bookmarkStart w:id="34" w:name="_Toc153818273"/>
+      <w:bookmarkStart w:id="35" w:name="_Toc155613393"/>
+      <w:bookmarkStart w:id="36" w:name="_Toc157799197"/>
       <w:r>
         <w:rPr>
           <w:rFonts w:ascii="Segoe UI" w:hAnsi="Segoe UI" w:cs="Segoe UI"/>
         </w:rPr>
         <w:t>Validate Azure CLI</w:t>
       </w:r>
-      <w:bookmarkEnd w:id="33"/>
       <w:bookmarkEnd w:id="34"/>
       <w:bookmarkEnd w:id="35"/>
+      <w:bookmarkEnd w:id="36"/>
     </w:p>
     <w:p>
       <w:pPr>
@@ -11801,16 +11850,16 @@
           <w:rFonts w:ascii="Segoe UI" w:hAnsi="Segoe UI" w:cs="Segoe UI"/>
         </w:rPr>
       </w:pPr>
-      <w:bookmarkStart w:id="36" w:name="_Toc155613394"/>
-      <w:bookmarkStart w:id="37" w:name="_Toc157799198"/>
+      <w:bookmarkStart w:id="37" w:name="_Toc155613394"/>
+      <w:bookmarkStart w:id="38" w:name="_Toc157799198"/>
       <w:r>
         <w:rPr>
           <w:rFonts w:ascii="Segoe UI" w:hAnsi="Segoe UI" w:cs="Segoe UI"/>
         </w:rPr>
         <w:t>Azure Portal authentication</w:t>
       </w:r>
-      <w:bookmarkEnd w:id="36"/>
       <w:bookmarkEnd w:id="37"/>
+      <w:bookmarkEnd w:id="38"/>
     </w:p>
     <w:p>
       <w:pPr>
@@ -12044,9 +12093,9 @@
           <w:rFonts w:ascii="Segoe UI" w:hAnsi="Segoe UI" w:cs="Segoe UI"/>
         </w:rPr>
       </w:pPr>
-      <w:bookmarkStart w:id="38" w:name="_Toc153818275"/>
-      <w:bookmarkStart w:id="39" w:name="_Toc155613395"/>
-      <w:bookmarkStart w:id="40" w:name="_Toc157799199"/>
+      <w:bookmarkStart w:id="39" w:name="_Toc153818275"/>
+      <w:bookmarkStart w:id="40" w:name="_Toc155613395"/>
+      <w:bookmarkStart w:id="41" w:name="_Toc157799199"/>
       <w:r>
         <w:rPr>
           <w:rFonts w:ascii="Segoe UI" w:hAnsi="Segoe UI" w:cs="Segoe UI"/>
@@ -12054,15 +12103,15 @@
         <w:lastRenderedPageBreak/>
         <w:t xml:space="preserve">Export Info-Gathering details and generating JSON </w:t>
       </w:r>
-      <w:bookmarkEnd w:id="38"/>
       <w:bookmarkEnd w:id="39"/>
+      <w:bookmarkEnd w:id="40"/>
       <w:r>
         <w:rPr>
           <w:rFonts w:ascii="Segoe UI" w:hAnsi="Segoe UI" w:cs="Segoe UI"/>
         </w:rPr>
         <w:t>files.</w:t>
       </w:r>
-      <w:bookmarkEnd w:id="40"/>
+      <w:bookmarkEnd w:id="41"/>
     </w:p>
     <w:p>
       <w:pPr>
@@ -12225,9 +12274,9 @@
           <w:szCs w:val="24"/>
         </w:rPr>
       </w:pPr>
-      <w:bookmarkStart w:id="41" w:name="_Toc153818277"/>
-      <w:bookmarkStart w:id="42" w:name="_Toc155613397"/>
-      <w:bookmarkStart w:id="43" w:name="_Toc157799200"/>
+      <w:bookmarkStart w:id="42" w:name="_Toc153818277"/>
+      <w:bookmarkStart w:id="43" w:name="_Toc155613397"/>
+      <w:bookmarkStart w:id="44" w:name="_Toc157799200"/>
       <w:r>
         <w:rPr>
           <w:rFonts w:ascii="Segoe UI" w:hAnsi="Segoe UI" w:cs="Segoe UI"/>
@@ -12235,9 +12284,9 @@
         </w:rPr>
         <w:t>Azure MySQL Single Server JSON output</w:t>
       </w:r>
-      <w:bookmarkEnd w:id="41"/>
       <w:bookmarkEnd w:id="42"/>
       <w:bookmarkEnd w:id="43"/>
+      <w:bookmarkEnd w:id="44"/>
     </w:p>
     <w:p>
       <w:pPr>
@@ -12318,18 +12367,18 @@
           <w:szCs w:val="24"/>
         </w:rPr>
       </w:pPr>
-      <w:bookmarkStart w:id="44" w:name="_Toc153818278"/>
-      <w:bookmarkStart w:id="45" w:name="_Toc155613398"/>
-      <w:bookmarkStart w:id="46" w:name="_Toc157799201"/>
+      <w:bookmarkStart w:id="45" w:name="_Toc153818278"/>
+      <w:bookmarkStart w:id="46" w:name="_Toc155613398"/>
+      <w:bookmarkStart w:id="47" w:name="_Toc157799201"/>
       <w:r>
         <w:rPr>
           <w:rFonts w:ascii="Segoe UI" w:hAnsi="Segoe UI" w:cs="Segoe UI"/>
         </w:rPr>
         <w:t>Azure MySQL Single Server Output</w:t>
       </w:r>
-      <w:bookmarkEnd w:id="44"/>
       <w:bookmarkEnd w:id="45"/>
       <w:bookmarkEnd w:id="46"/>
+      <w:bookmarkEnd w:id="47"/>
       <w:r>
         <w:rPr>
           <w:rFonts w:ascii="Segoe UI" w:hAnsi="Segoe UI" w:cs="Segoe UI"/>
@@ -12379,7 +12428,7 @@
         </w:rPr>
         <w:t xml:space="preserve"> will be generated for all the MySQL Single Server/Instance(s) from the given Azure subscription. Azure CLI’s </w:t>
       </w:r>
-      <w:bookmarkStart w:id="47" w:name="_Hlk149159057"/>
+      <w:bookmarkStart w:id="48" w:name="_Hlk149159057"/>
       <w:r>
         <w:rPr>
           <w:rFonts w:ascii="Segoe UI" w:hAnsi="Segoe UI" w:cs="Segoe UI"/>
@@ -12388,7 +12437,7 @@
         </w:rPr>
         <w:t xml:space="preserve">output </w:t>
       </w:r>
-      <w:bookmarkEnd w:id="47"/>
+      <w:bookmarkEnd w:id="48"/>
       <w:r>
         <w:rPr>
           <w:rFonts w:ascii="Segoe UI" w:hAnsi="Segoe UI" w:cs="Segoe UI"/>
@@ -12647,8 +12696,8 @@
           <w:szCs w:val="24"/>
         </w:rPr>
       </w:pPr>
-      <w:bookmarkStart w:id="48" w:name="_Toc155613400"/>
-      <w:bookmarkStart w:id="49" w:name="_Toc157799202"/>
+      <w:bookmarkStart w:id="49" w:name="_Toc155613400"/>
+      <w:bookmarkStart w:id="50" w:name="_Toc157799202"/>
       <w:r>
         <w:rPr>
           <w:rFonts w:cs="Segoe UI"/>
@@ -12656,8 +12705,8 @@
         </w:rPr>
         <w:t>Automation Script Transcript Log</w:t>
       </w:r>
-      <w:bookmarkEnd w:id="48"/>
       <w:bookmarkEnd w:id="49"/>
+      <w:bookmarkEnd w:id="50"/>
     </w:p>
     <w:p>
       <w:pPr>
@@ -12745,7 +12794,7 @@
           <w:szCs w:val="24"/>
         </w:rPr>
       </w:pPr>
-      <w:bookmarkStart w:id="50" w:name="_Toc157799203"/>
+      <w:bookmarkStart w:id="51" w:name="_Toc157799203"/>
       <w:r>
         <w:rPr>
           <w:sz w:val="24"/>
@@ -12753,7 +12802,7 @@
         </w:rPr>
         <w:t>MySQL Server Info-Gathering for Windows</w:t>
       </w:r>
-      <w:bookmarkEnd w:id="50"/>
+      <w:bookmarkEnd w:id="51"/>
     </w:p>
     <w:p>
       <w:pPr>
@@ -12762,14 +12811,14 @@
           <w:rFonts w:cs="Segoe UI"/>
         </w:rPr>
       </w:pPr>
-      <w:bookmarkStart w:id="51" w:name="_Toc157799204"/>
+      <w:bookmarkStart w:id="52" w:name="_Toc157799204"/>
       <w:r>
         <w:rPr>
           <w:rFonts w:cs="Segoe UI"/>
         </w:rPr>
         <w:t>Scripts Folder</w:t>
       </w:r>
-      <w:bookmarkEnd w:id="51"/>
+      <w:bookmarkEnd w:id="52"/>
     </w:p>
     <w:p>
       <w:pPr>
@@ -12944,7 +12993,7 @@
           <w:szCs w:val="24"/>
         </w:rPr>
       </w:pPr>
-      <w:bookmarkStart w:id="52" w:name="_Toc157799205"/>
+      <w:bookmarkStart w:id="53" w:name="_Toc157799205"/>
       <w:r>
         <w:rPr>
           <w:rFonts w:cs="Segoe UI"/>
@@ -12952,7 +13001,7 @@
         </w:rPr>
         <w:t>Renaming Scripts</w:t>
       </w:r>
-      <w:bookmarkEnd w:id="52"/>
+      <w:bookmarkEnd w:id="53"/>
     </w:p>
     <w:p>
       <w:pPr>
@@ -13117,7 +13166,7 @@
           <w:szCs w:val="24"/>
         </w:rPr>
       </w:pPr>
-      <w:bookmarkStart w:id="53" w:name="_Toc157799206"/>
+      <w:bookmarkStart w:id="54" w:name="_Toc157799206"/>
       <w:r>
         <w:rPr>
           <w:rFonts w:cs="Segoe UI"/>
@@ -13140,7 +13189,7 @@
         </w:rPr>
         <w:t>CMF-MySQL_Server_Input_file.csv</w:t>
       </w:r>
-      <w:bookmarkEnd w:id="53"/>
+      <w:bookmarkEnd w:id="54"/>
     </w:p>
     <w:p>
       <w:pPr>
@@ -13318,7 +13367,7 @@
         <w:lastRenderedPageBreak/>
         <w:t xml:space="preserve"> </w:t>
       </w:r>
-      <w:bookmarkStart w:id="54" w:name="_Toc157799207"/>
+      <w:bookmarkStart w:id="55" w:name="_Toc157799207"/>
       <w:r>
         <w:rPr>
           <w:rFonts w:cs="Segoe UI"/>
@@ -13340,7 +13389,7 @@
         </w:rPr>
         <w:t>SQL-Windows – Script execution</w:t>
       </w:r>
-      <w:bookmarkEnd w:id="54"/>
+      <w:bookmarkEnd w:id="55"/>
     </w:p>
     <w:p>
       <w:pPr>
@@ -13611,7 +13660,7 @@
         </w:rPr>
       </w:pPr>
     </w:p>
-    <w:bookmarkEnd w:id="32"/>
+    <w:bookmarkEnd w:id="33"/>
     <w:p>
       <w:pPr>
         <w:jc w:val="both"/>
@@ -13679,7 +13728,7 @@
           <w:szCs w:val="24"/>
         </w:rPr>
       </w:pPr>
-      <w:bookmarkStart w:id="55" w:name="_Hlk149587970"/>
+      <w:bookmarkStart w:id="56" w:name="_Hlk149587970"/>
       <w:r>
         <w:rPr>
           <w:rFonts w:ascii="Segoe UI" w:hAnsi="Segoe UI" w:cs="Segoe UI"/>
@@ -13704,7 +13753,7 @@
         </w:rPr>
         <w:t xml:space="preserve"> Hosts to proceed with execution. Continue by Entering “Y” and provide your Project Name</w:t>
       </w:r>
-      <w:bookmarkEnd w:id="55"/>
+      <w:bookmarkEnd w:id="56"/>
       <w:r>
         <w:rPr>
           <w:rFonts w:ascii="Segoe UI" w:hAnsi="Segoe UI" w:cs="Segoe UI"/>
@@ -13987,8 +14036,8 @@
           <w:rFonts w:cs="Segoe UI"/>
         </w:rPr>
       </w:pPr>
-      <w:bookmarkStart w:id="56" w:name="_Toc148431353"/>
-      <w:bookmarkStart w:id="57" w:name="_Toc157799208"/>
+      <w:bookmarkStart w:id="57" w:name="_Toc148431353"/>
+      <w:bookmarkStart w:id="58" w:name="_Toc157799208"/>
       <w:r>
         <w:rPr>
           <w:rFonts w:cs="Segoe UI"/>
@@ -14008,7 +14057,7 @@
         </w:rPr>
         <w:t>file</w:t>
       </w:r>
-      <w:bookmarkEnd w:id="56"/>
+      <w:bookmarkEnd w:id="57"/>
       <w:r>
         <w:rPr>
           <w:rFonts w:cs="Segoe UI"/>
@@ -14021,7 +14070,7 @@
         </w:rPr>
         <w:t>.</w:t>
       </w:r>
-      <w:bookmarkEnd w:id="57"/>
+      <w:bookmarkEnd w:id="58"/>
     </w:p>
     <w:p>
       <w:pPr>
@@ -14143,9 +14192,9 @@
           <w:szCs w:val="24"/>
         </w:rPr>
       </w:pPr>
-      <w:bookmarkStart w:id="58" w:name="_Toc153818279"/>
-      <w:bookmarkStart w:id="59" w:name="_Toc156594085"/>
-      <w:bookmarkStart w:id="60" w:name="_Toc157799209"/>
+      <w:bookmarkStart w:id="59" w:name="_Toc153818279"/>
+      <w:bookmarkStart w:id="60" w:name="_Toc156594085"/>
+      <w:bookmarkStart w:id="61" w:name="_Toc157799209"/>
       <w:r>
         <w:rPr>
           <w:rFonts w:cs="Segoe UI"/>
@@ -14153,9 +14202,9 @@
         </w:rPr>
         <w:t>Automation Script Transcript Log</w:t>
       </w:r>
-      <w:bookmarkEnd w:id="58"/>
       <w:bookmarkEnd w:id="59"/>
       <w:bookmarkEnd w:id="60"/>
+      <w:bookmarkEnd w:id="61"/>
     </w:p>
     <w:p>
       <w:pPr>
@@ -14340,8 +14389,8 @@
           <w:szCs w:val="24"/>
         </w:rPr>
       </w:pPr>
-      <w:bookmarkStart w:id="61" w:name="_Toc157799210"/>
-      <w:bookmarkStart w:id="62" w:name="_Toc147401598"/>
+      <w:bookmarkStart w:id="62" w:name="_Toc157799210"/>
+      <w:bookmarkStart w:id="63" w:name="_Toc147401598"/>
       <w:r>
         <w:rPr>
           <w:sz w:val="24"/>
@@ -14356,7 +14405,7 @@
         </w:rPr>
         <w:t>L Server Info-Gathering for Linux</w:t>
       </w:r>
-      <w:bookmarkEnd w:id="61"/>
+      <w:bookmarkEnd w:id="62"/>
     </w:p>
     <w:p>
       <w:pPr>
@@ -14367,7 +14416,7 @@
           <w:szCs w:val="24"/>
         </w:rPr>
       </w:pPr>
-      <w:bookmarkStart w:id="63" w:name="_Toc157799211"/>
+      <w:bookmarkStart w:id="64" w:name="_Toc157799211"/>
       <w:r>
         <w:rPr>
           <w:rFonts w:cs="Segoe UI"/>
@@ -14382,15 +14431,15 @@
         </w:rPr>
         <w:t>Folder</w:t>
       </w:r>
+      <w:bookmarkEnd w:id="64"/>
+      <w:r>
+        <w:rPr>
+          <w:rFonts w:cs="Segoe UI"/>
+          <w:szCs w:val="24"/>
+        </w:rPr>
+        <w:t xml:space="preserve"> </w:t>
+      </w:r>
       <w:bookmarkEnd w:id="63"/>
-      <w:r>
-        <w:rPr>
-          <w:rFonts w:cs="Segoe UI"/>
-          <w:szCs w:val="24"/>
-        </w:rPr>
-        <w:t xml:space="preserve"> </w:t>
-      </w:r>
-      <w:bookmarkEnd w:id="62"/>
     </w:p>
     <w:p>
       <w:pPr>
@@ -14633,8 +14682,8 @@
           <w:szCs w:val="24"/>
         </w:rPr>
       </w:pPr>
-      <w:bookmarkStart w:id="64" w:name="_Toc153901054"/>
-      <w:bookmarkStart w:id="65" w:name="_Toc157799212"/>
+      <w:bookmarkStart w:id="65" w:name="_Toc153901054"/>
+      <w:bookmarkStart w:id="66" w:name="_Toc157799212"/>
       <w:r>
         <w:rPr>
           <w:rFonts w:cs="Segoe UI"/>
@@ -14642,8 +14691,8 @@
         </w:rPr>
         <w:t>Renaming Scripts</w:t>
       </w:r>
-      <w:bookmarkEnd w:id="64"/>
       <w:bookmarkEnd w:id="65"/>
+      <w:bookmarkEnd w:id="66"/>
       <w:r>
         <w:rPr>
           <w:rFonts w:cs="Segoe UI"/>
@@ -14752,8 +14801,8 @@
           <w:szCs w:val="24"/>
         </w:rPr>
       </w:pPr>
-      <w:bookmarkStart w:id="66" w:name="_Toc157799213"/>
-      <w:bookmarkStart w:id="67" w:name="_Toc147401600"/>
+      <w:bookmarkStart w:id="67" w:name="_Toc157799213"/>
+      <w:bookmarkStart w:id="68" w:name="_Toc147401600"/>
       <w:r>
         <w:rPr>
           <w:rFonts w:cs="Segoe UI"/>
@@ -14776,7 +14825,7 @@
         </w:rPr>
         <w:t>CMF-MySQL_Server_Input_file.csv</w:t>
       </w:r>
-      <w:bookmarkEnd w:id="66"/>
+      <w:bookmarkEnd w:id="67"/>
     </w:p>
     <w:p>
       <w:pPr>
@@ -14944,9 +14993,9 @@
           <w:szCs w:val="24"/>
         </w:rPr>
       </w:pPr>
-      <w:bookmarkStart w:id="68" w:name="_Toc157799214"/>
-      <w:bookmarkStart w:id="69" w:name="_Toc147401601"/>
-      <w:bookmarkEnd w:id="67"/>
+      <w:bookmarkStart w:id="69" w:name="_Toc157799214"/>
+      <w:bookmarkStart w:id="70" w:name="_Toc147401601"/>
+      <w:bookmarkEnd w:id="68"/>
       <w:r>
         <w:rPr>
           <w:rStyle w:val="ui-provider"/>
@@ -14955,9 +15004,9 @@
         <w:lastRenderedPageBreak/>
         <w:t>CMF-MySQL-Linux – Script execution</w:t>
       </w:r>
-      <w:bookmarkEnd w:id="68"/>
-    </w:p>
-    <w:bookmarkEnd w:id="69"/>
+      <w:bookmarkEnd w:id="69"/>
+    </w:p>
+    <w:bookmarkEnd w:id="70"/>
     <w:p>
       <w:pPr>
         <w:pStyle w:val="ListParagraph"/>
@@ -15401,7 +15450,7 @@
           <w:szCs w:val="24"/>
         </w:rPr>
       </w:pPr>
-      <w:bookmarkStart w:id="70" w:name="_Hlk153900514"/>
+      <w:bookmarkStart w:id="71" w:name="_Hlk153900514"/>
       <w:r>
         <w:rPr>
           <w:rFonts w:ascii="Segoe UI" w:hAnsi="Segoe UI" w:cs="Segoe UI"/>
@@ -15410,7 +15459,7 @@
         </w:rPr>
         <w:t xml:space="preserve">Next, enter “Y” to proceed MySQL server Info-Gathering. </w:t>
       </w:r>
-      <w:bookmarkEnd w:id="70"/>
+      <w:bookmarkEnd w:id="71"/>
     </w:p>
     <w:p>
       <w:pPr>
@@ -15556,9 +15605,9 @@
           <w:szCs w:val="24"/>
         </w:rPr>
       </w:pPr>
-      <w:bookmarkStart w:id="71" w:name="_Toc153900636"/>
-      <w:bookmarkStart w:id="72" w:name="_Toc153901059"/>
-      <w:bookmarkStart w:id="73" w:name="_Toc157799215"/>
+      <w:bookmarkStart w:id="72" w:name="_Toc153900636"/>
+      <w:bookmarkStart w:id="73" w:name="_Toc153901059"/>
+      <w:bookmarkStart w:id="74" w:name="_Toc157799215"/>
       <w:r>
         <w:rPr>
           <w:rFonts w:cs="Segoe UI"/>
@@ -15574,9 +15623,9 @@
         </w:rPr>
         <w:t>files</w:t>
       </w:r>
-      <w:bookmarkEnd w:id="71"/>
       <w:bookmarkEnd w:id="72"/>
       <w:bookmarkEnd w:id="73"/>
+      <w:bookmarkEnd w:id="74"/>
       <w:proofErr w:type="gramEnd"/>
     </w:p>
     <w:p>
@@ -15683,8 +15732,8 @@
           <w:szCs w:val="24"/>
         </w:rPr>
       </w:pPr>
-      <w:bookmarkStart w:id="74" w:name="_Toc153901060"/>
-      <w:bookmarkStart w:id="75" w:name="_Toc157799216"/>
+      <w:bookmarkStart w:id="75" w:name="_Toc153901060"/>
+      <w:bookmarkStart w:id="76" w:name="_Toc157799216"/>
       <w:r>
         <w:rPr>
           <w:rFonts w:cs="Segoe UI"/>
@@ -15692,8 +15741,8 @@
         </w:rPr>
         <w:t>Automation Script Transcript Log</w:t>
       </w:r>
-      <w:bookmarkEnd w:id="74"/>
       <w:bookmarkEnd w:id="75"/>
+      <w:bookmarkEnd w:id="76"/>
     </w:p>
     <w:p>
       <w:pPr>
@@ -15856,7 +15905,7 @@
           <w:szCs w:val="24"/>
         </w:rPr>
       </w:pPr>
-      <w:bookmarkStart w:id="76" w:name="_Toc157799217"/>
+      <w:bookmarkStart w:id="77" w:name="_Toc157799217"/>
       <w:r>
         <w:rPr>
           <w:sz w:val="24"/>
@@ -15878,7 +15927,7 @@
         </w:rPr>
         <w:t>ible server</w:t>
       </w:r>
-      <w:bookmarkEnd w:id="76"/>
+      <w:bookmarkEnd w:id="77"/>
     </w:p>
     <w:p>
       <w:pPr>
@@ -15889,8 +15938,8 @@
           <w:szCs w:val="24"/>
         </w:rPr>
       </w:pPr>
-      <w:bookmarkStart w:id="77" w:name="_Toc155767645"/>
-      <w:bookmarkStart w:id="78" w:name="_Toc157799218"/>
+      <w:bookmarkStart w:id="78" w:name="_Toc155767645"/>
+      <w:bookmarkStart w:id="79" w:name="_Toc157799218"/>
       <w:r>
         <w:rPr>
           <w:rFonts w:cs="Segoe UI"/>
@@ -15898,8 +15947,8 @@
         </w:rPr>
         <w:t>Azure MySQL to Flexible server Migration execution</w:t>
       </w:r>
-      <w:bookmarkEnd w:id="77"/>
       <w:bookmarkEnd w:id="78"/>
+      <w:bookmarkEnd w:id="79"/>
     </w:p>
     <w:p>
       <w:pPr>
@@ -16164,7 +16213,7 @@
           <w:rFonts w:cs="Segoe UI"/>
         </w:rPr>
       </w:pPr>
-      <w:bookmarkStart w:id="79" w:name="_Toc157799219"/>
+      <w:bookmarkStart w:id="80" w:name="_Toc157799219"/>
       <w:r>
         <w:rPr>
           <w:rFonts w:cs="Segoe UI"/>
@@ -16172,7 +16221,7 @@
         <w:lastRenderedPageBreak/>
         <w:t>Preparing the INPUT CSV File</w:t>
       </w:r>
-      <w:bookmarkEnd w:id="79"/>
+      <w:bookmarkEnd w:id="80"/>
     </w:p>
     <w:p>
       <w:pPr>
@@ -16439,8 +16488,8 @@
           <w:rFonts w:cs="Segoe UI"/>
         </w:rPr>
       </w:pPr>
-      <w:bookmarkStart w:id="80" w:name="_Toc155767646"/>
-      <w:bookmarkStart w:id="81" w:name="_Toc157799220"/>
+      <w:bookmarkStart w:id="81" w:name="_Toc155767646"/>
+      <w:bookmarkStart w:id="82" w:name="_Toc157799220"/>
       <w:r>
         <w:rPr>
           <w:rFonts w:cs="Segoe UI"/>
@@ -16461,8 +16510,8 @@
         </w:rPr>
         <w:t>)</w:t>
       </w:r>
-      <w:bookmarkEnd w:id="80"/>
       <w:bookmarkEnd w:id="81"/>
+      <w:bookmarkEnd w:id="82"/>
     </w:p>
     <w:p>
       <w:pPr>
@@ -16546,16 +16595,16 @@
           <w:rFonts w:ascii="Segoe UI" w:hAnsi="Segoe UI" w:cs="Segoe UI"/>
         </w:rPr>
       </w:pPr>
-      <w:bookmarkStart w:id="82" w:name="_Toc155767647"/>
-      <w:bookmarkStart w:id="83" w:name="_Toc157799221"/>
+      <w:bookmarkStart w:id="83" w:name="_Toc155767647"/>
+      <w:bookmarkStart w:id="84" w:name="_Toc157799221"/>
       <w:r>
         <w:rPr>
           <w:rFonts w:ascii="Segoe UI" w:hAnsi="Segoe UI" w:cs="Segoe UI"/>
         </w:rPr>
         <w:t>Validate Azure CLI</w:t>
       </w:r>
-      <w:bookmarkEnd w:id="82"/>
       <w:bookmarkEnd w:id="83"/>
+      <w:bookmarkEnd w:id="84"/>
     </w:p>
     <w:p>
       <w:pPr>
@@ -16721,7 +16770,7 @@
           <w:szCs w:val="24"/>
         </w:rPr>
       </w:pPr>
-      <w:bookmarkStart w:id="84" w:name="_Hlk149225359"/>
+      <w:bookmarkStart w:id="85" w:name="_Hlk149225359"/>
       <w:r>
         <w:rPr>
           <w:rFonts w:ascii="Segoe UI" w:hAnsi="Segoe UI" w:cs="Segoe UI"/>
@@ -16732,7 +16781,7 @@
         <w:t>Once Azure CLI Installation completes successfully and if you encounter the above error message, kindly close the Command Prompt and validate Azure CLI by re-running the automation script again.</w:t>
       </w:r>
     </w:p>
-    <w:bookmarkEnd w:id="84"/>
+    <w:bookmarkEnd w:id="85"/>
     <w:p>
       <w:pPr>
         <w:pStyle w:val="ListParagraph"/>
@@ -17025,8 +17074,8 @@
           <w:szCs w:val="24"/>
         </w:rPr>
       </w:pPr>
-      <w:bookmarkStart w:id="85" w:name="_Toc155767648"/>
-      <w:bookmarkStart w:id="86" w:name="_Toc157799222"/>
+      <w:bookmarkStart w:id="86" w:name="_Toc155767648"/>
+      <w:bookmarkStart w:id="87" w:name="_Toc157799222"/>
       <w:r>
         <w:rPr>
           <w:rFonts w:ascii="Segoe UI" w:hAnsi="Segoe UI" w:cs="Segoe UI"/>
@@ -17034,8 +17083,8 @@
         </w:rPr>
         <w:t>Azure MySQL Single Server and Flexible JSON output</w:t>
       </w:r>
-      <w:bookmarkEnd w:id="85"/>
       <w:bookmarkEnd w:id="86"/>
+      <w:bookmarkEnd w:id="87"/>
     </w:p>
     <w:p>
       <w:pPr>
@@ -17127,8 +17176,8 @@
           <w:szCs w:val="24"/>
         </w:rPr>
       </w:pPr>
-      <w:bookmarkStart w:id="87" w:name="_Toc155767649"/>
-      <w:bookmarkStart w:id="88" w:name="_Toc157799223"/>
+      <w:bookmarkStart w:id="88" w:name="_Toc155767649"/>
+      <w:bookmarkStart w:id="89" w:name="_Toc157799223"/>
       <w:r>
         <w:rPr>
           <w:rFonts w:cs="Segoe UI"/>
@@ -17136,8 +17185,8 @@
         </w:rPr>
         <w:t>Automation Script Transcript Log</w:t>
       </w:r>
-      <w:bookmarkEnd w:id="87"/>
       <w:bookmarkEnd w:id="88"/>
+      <w:bookmarkEnd w:id="89"/>
     </w:p>
     <w:p>
       <w:pPr>
@@ -17302,7 +17351,7 @@
           <w:szCs w:val="24"/>
         </w:rPr>
       </w:pPr>
-      <w:bookmarkStart w:id="89" w:name="_Toc157799224"/>
+      <w:bookmarkStart w:id="90" w:name="_Toc157799224"/>
       <w:r>
         <w:rPr>
           <w:sz w:val="24"/>
@@ -17318,7 +17367,7 @@
         </w:rPr>
         <w:t>.</w:t>
       </w:r>
-      <w:bookmarkEnd w:id="89"/>
+      <w:bookmarkEnd w:id="90"/>
     </w:p>
     <w:p>
       <w:pPr>
@@ -17327,14 +17376,14 @@
           <w:rFonts w:cs="Segoe UI"/>
         </w:rPr>
       </w:pPr>
-      <w:bookmarkStart w:id="90" w:name="_Toc157799225"/>
+      <w:bookmarkStart w:id="91" w:name="_Toc157799225"/>
       <w:r>
         <w:rPr>
           <w:rFonts w:cs="Segoe UI"/>
         </w:rPr>
         <w:t>Checking error logs</w:t>
       </w:r>
-      <w:bookmarkEnd w:id="90"/>
+      <w:bookmarkEnd w:id="91"/>
     </w:p>
     <w:p>
       <w:pPr>
@@ -17466,7 +17515,7 @@
           <w:rFonts w:cs="Segoe UI"/>
         </w:rPr>
       </w:pPr>
-      <w:bookmarkStart w:id="91" w:name="_Toc157799226"/>
+      <w:bookmarkStart w:id="92" w:name="_Toc157799226"/>
       <w:r>
         <w:rPr>
           <w:rFonts w:cs="Segoe UI"/>
@@ -17481,7 +17530,7 @@
         </w:rPr>
         <w:t>Azure_Subscription.csv</w:t>
       </w:r>
-      <w:bookmarkEnd w:id="91"/>
+      <w:bookmarkEnd w:id="92"/>
     </w:p>
     <w:p>
       <w:pPr>
@@ -17636,7 +17685,7 @@
           <w:szCs w:val="24"/>
         </w:rPr>
       </w:pPr>
-      <w:bookmarkStart w:id="92" w:name="_Hlk157797814"/>
+      <w:bookmarkStart w:id="93" w:name="_Hlk157797814"/>
       <w:r>
         <w:rPr>
           <w:rFonts w:ascii="Segoe UI" w:hAnsi="Segoe UI" w:cs="Segoe UI"/>
@@ -17666,7 +17715,7 @@
         <w:t>csv</w:t>
       </w:r>
     </w:p>
-    <w:bookmarkEnd w:id="92"/>
+    <w:bookmarkEnd w:id="93"/>
     <w:p>
       <w:pPr>
         <w:pStyle w:val="ListParagraph"/>
@@ -17880,8 +17929,8 @@
             </w:r>
           </w:p>
         </w:tc>
-        <w:bookmarkStart w:id="93" w:name="_MON_1764422595"/>
-        <w:bookmarkEnd w:id="93"/>
+        <w:bookmarkStart w:id="94" w:name="_MON_1764422595"/>
+        <w:bookmarkEnd w:id="94"/>
         <w:tc>
           <w:tcPr>
             <w:tcW w:w="2823" w:type="dxa"/>
@@ -17927,7 +17976,7 @@
                 <v:shape id="_x0000_i1025" type="#_x0000_t75" style="width:83.55pt;height:50pt" o:ole="">
                   <v:imagedata r:id="rId55" o:title=""/>
                 </v:shape>
-                <o:OLEObject Type="Embed" ProgID="Excel.SheetMacroEnabled.12" ShapeID="_x0000_i1025" DrawAspect="Icon" ObjectID="_1769588662" r:id="rId56"/>
+                <o:OLEObject Type="Embed" ProgID="Excel.SheetMacroEnabled.12" ShapeID="_x0000_i1025" DrawAspect="Icon" ObjectID="_1769851549" r:id="rId56"/>
               </w:object>
             </w:r>
           </w:p>
@@ -18020,7 +18069,7 @@
           <w:rFonts w:cs="Segoe UI"/>
         </w:rPr>
       </w:pPr>
-      <w:bookmarkStart w:id="94" w:name="_Toc157799227"/>
+      <w:bookmarkStart w:id="95" w:name="_Toc157799227"/>
       <w:r>
         <w:rPr>
           <w:rFonts w:cs="Segoe UI"/>
@@ -18078,7 +18127,7 @@
         </w:rPr>
         <w:t>SQL_Server_Input_file.csv</w:t>
       </w:r>
-      <w:bookmarkEnd w:id="94"/>
+      <w:bookmarkEnd w:id="95"/>
     </w:p>
     <w:p>
       <w:pPr>
@@ -18318,6 +18367,39 @@
     <w:p>
       <w:pPr>
         <w:pStyle w:val="ListParagraph"/>
+        <w:numPr>
+          <w:ilvl w:val="0"/>
+          <w:numId w:val="3"/>
+        </w:numPr>
+        <w:ind w:left="1800"/>
+        <w:rPr>
+          <w:rFonts w:ascii="Segoe UI" w:hAnsi="Segoe UI" w:cs="Segoe UI"/>
+          <w:sz w:val="24"/>
+          <w:szCs w:val="24"/>
+        </w:rPr>
+      </w:pPr>
+      <w:proofErr w:type="gramStart"/>
+      <w:r>
+        <w:rPr>
+          <w:rFonts w:ascii="Segoe UI" w:hAnsi="Segoe UI" w:cs="Segoe UI"/>
+          <w:sz w:val="24"/>
+          <w:szCs w:val="24"/>
+        </w:rPr>
+        <w:t>Password</w:t>
+      </w:r>
+      <w:proofErr w:type="gramEnd"/>
+      <w:r>
+        <w:rPr>
+          <w:rFonts w:ascii="Segoe UI" w:hAnsi="Segoe UI" w:cs="Segoe UI"/>
+          <w:sz w:val="24"/>
+          <w:szCs w:val="24"/>
+        </w:rPr>
+        <w:t xml:space="preserve"> field is optional but should be provided during script execution if omitted.</w:t>
+      </w:r>
+    </w:p>
+    <w:p>
+      <w:pPr>
+        <w:pStyle w:val="ListParagraph"/>
         <w:ind w:left="-36"/>
         <w:rPr>
           <w:rFonts w:ascii="Segoe UI" w:hAnsi="Segoe UI" w:cs="Segoe UI"/>
@@ -18385,7 +18467,7 @@
           <w:szCs w:val="24"/>
         </w:rPr>
       </w:pPr>
-      <w:bookmarkStart w:id="95" w:name="_Hlk148453421"/>
+      <w:bookmarkStart w:id="96" w:name="_Hlk148453421"/>
       <w:r>
         <w:rPr>
           <w:rFonts w:ascii="Segoe UI" w:hAnsi="Segoe UI" w:cs="Segoe UI"/>
@@ -18394,7 +18476,6 @@
           <w:sz w:val="24"/>
           <w:szCs w:val="24"/>
         </w:rPr>
-        <w:lastRenderedPageBreak/>
         <w:t>Columns for Input File: CMF-MySQL_Server_Input_file.csv</w:t>
       </w:r>
     </w:p>
@@ -19233,7 +19314,7 @@
           </w:p>
         </w:tc>
       </w:tr>
-      <w:bookmarkEnd w:id="95"/>
+      <w:bookmarkEnd w:id="96"/>
     </w:tbl>
     <w:p>
       <w:pPr>
@@ -19372,8 +19453,8 @@
             </w:r>
           </w:p>
         </w:tc>
-        <w:bookmarkStart w:id="96" w:name="_MON_1766303242"/>
-        <w:bookmarkEnd w:id="96"/>
+        <w:bookmarkStart w:id="97" w:name="_MON_1766303242"/>
+        <w:bookmarkEnd w:id="97"/>
         <w:tc>
           <w:tcPr>
             <w:tcW w:w="3206" w:type="dxa"/>
@@ -19398,7 +19479,7 @@
                 <v:shape id="_x0000_i1026" type="#_x0000_t75" style="width:69pt;height:45pt" o:ole="">
                   <v:imagedata r:id="rId58" o:title=""/>
                 </v:shape>
-                <o:OLEObject Type="Embed" ProgID="Excel.SheetMacroEnabled.12" ShapeID="_x0000_i1026" DrawAspect="Icon" ObjectID="_1769588663" r:id="rId59"/>
+                <o:OLEObject Type="Embed" ProgID="Excel.SheetMacroEnabled.12" ShapeID="_x0000_i1026" DrawAspect="Icon" ObjectID="_1769851550" r:id="rId59"/>
               </w:object>
             </w:r>
           </w:p>
@@ -19487,7 +19568,7 @@
           <w:szCs w:val="20"/>
         </w:rPr>
       </w:pPr>
-      <w:bookmarkStart w:id="97" w:name="_Toc157799228"/>
+      <w:bookmarkStart w:id="98" w:name="_Toc157799228"/>
       <w:r>
         <w:rPr>
           <w:rFonts w:cs="Segoe UI"/>
@@ -19502,7 +19583,7 @@
         </w:rPr>
         <w:t xml:space="preserve"> access to the URLs below:</w:t>
       </w:r>
-      <w:bookmarkEnd w:id="97"/>
+      <w:bookmarkEnd w:id="98"/>
     </w:p>
     <w:tbl>
       <w:tblPr>
@@ -19775,7 +19856,7 @@
           <w:szCs w:val="24"/>
         </w:rPr>
       </w:pPr>
-      <w:bookmarkStart w:id="98" w:name="_Toc157799229"/>
+      <w:bookmarkStart w:id="99" w:name="_Toc157799229"/>
       <w:r>
         <w:rPr>
           <w:rFonts w:cs="Segoe UI"/>
@@ -19784,7 +19865,7 @@
         <w:lastRenderedPageBreak/>
         <w:t>Without Internet access to the URLs</w:t>
       </w:r>
-      <w:bookmarkEnd w:id="98"/>
+      <w:bookmarkEnd w:id="99"/>
     </w:p>
     <w:p>
       <w:pPr>
@@ -19831,7 +19912,7 @@
           <w:szCs w:val="24"/>
         </w:rPr>
       </w:pPr>
-      <w:bookmarkStart w:id="99" w:name="_Toc157799230"/>
+      <w:bookmarkStart w:id="100" w:name="_Toc157799230"/>
       <w:r>
         <w:rPr>
           <w:rFonts w:cs="Segoe UI"/>
@@ -19839,7 +19920,7 @@
         </w:rPr>
         <w:t>Installing Azure CLI for Windows and Linux</w:t>
       </w:r>
-      <w:bookmarkEnd w:id="99"/>
+      <w:bookmarkEnd w:id="100"/>
       <w:r>
         <w:rPr>
           <w:rFonts w:cs="Segoe UI"/>
@@ -19946,8 +20027,8 @@
           <w:szCs w:val="24"/>
         </w:rPr>
       </w:pPr>
-      <w:bookmarkStart w:id="100" w:name="_Toc148431345"/>
-      <w:bookmarkStart w:id="101" w:name="_Toc157799231"/>
+      <w:bookmarkStart w:id="101" w:name="_Toc148431345"/>
+      <w:bookmarkStart w:id="102" w:name="_Toc157799231"/>
       <w:r>
         <w:rPr>
           <w:rFonts w:cs="Segoe UI"/>
@@ -19955,8 +20036,8 @@
         </w:rPr>
         <w:t>PowerShell Version, Modules &amp; Execution policy</w:t>
       </w:r>
-      <w:bookmarkEnd w:id="100"/>
       <w:bookmarkEnd w:id="101"/>
+      <w:bookmarkEnd w:id="102"/>
     </w:p>
     <w:p>
       <w:pPr>
@@ -20361,8 +20442,8 @@
           <w:szCs w:val="24"/>
         </w:rPr>
       </w:pPr>
-      <w:bookmarkStart w:id="102" w:name="_Toc155786333"/>
-      <w:bookmarkStart w:id="103" w:name="_Toc156594100"/>
+      <w:bookmarkStart w:id="103" w:name="_Toc155786333"/>
+      <w:bookmarkStart w:id="104" w:name="_Toc156594100"/>
       <w:r>
         <w:rPr>
           <w:rFonts w:cs="Segoe UI"/>
@@ -20371,7 +20452,7 @@
         <w:lastRenderedPageBreak/>
         <w:t xml:space="preserve"> </w:t>
       </w:r>
-      <w:bookmarkStart w:id="104" w:name="_Toc157799232"/>
+      <w:bookmarkStart w:id="105" w:name="_Toc157799232"/>
       <w:r>
         <w:rPr>
           <w:rFonts w:cs="Segoe UI"/>
@@ -20379,9 +20460,9 @@
         </w:rPr>
         <w:t>PowerShell Installation on Linux</w:t>
       </w:r>
-      <w:bookmarkEnd w:id="102"/>
       <w:bookmarkEnd w:id="103"/>
       <w:bookmarkEnd w:id="104"/>
+      <w:bookmarkEnd w:id="105"/>
     </w:p>
     <w:p>
       <w:pPr>
@@ -20733,7 +20814,7 @@
           <w:szCs w:val="24"/>
         </w:rPr>
       </w:pPr>
-      <w:bookmarkStart w:id="105" w:name="_Toc156594101"/>
+      <w:bookmarkStart w:id="106" w:name="_Toc156594101"/>
       <w:r>
         <w:rPr>
           <w:rFonts w:cs="Segoe UI"/>
@@ -20741,7 +20822,7 @@
         </w:rPr>
         <w:t xml:space="preserve">  </w:t>
       </w:r>
-      <w:bookmarkStart w:id="106" w:name="_Toc157799233"/>
+      <w:bookmarkStart w:id="107" w:name="_Toc157799233"/>
       <w:r>
         <w:rPr>
           <w:rFonts w:cs="Segoe UI"/>
@@ -20765,8 +20846,8 @@
         </w:rPr>
         <w:t xml:space="preserve"> as an environment variable in Windows</w:t>
       </w:r>
-      <w:bookmarkEnd w:id="105"/>
       <w:bookmarkEnd w:id="106"/>
+      <w:bookmarkEnd w:id="107"/>
     </w:p>
     <w:p>
       <w:pPr>
@@ -21576,7 +21657,7 @@
           <w:szCs w:val="24"/>
         </w:rPr>
       </w:pPr>
-      <w:bookmarkStart w:id="107" w:name="_Toc157799234"/>
+      <w:bookmarkStart w:id="108" w:name="_Toc157799234"/>
       <w:r>
         <w:rPr>
           <w:rFonts w:cs="Segoe UI"/>
@@ -21584,7 +21665,7 @@
         </w:rPr>
         <w:t>Adding Azure CLI as an environment variable in Windows</w:t>
       </w:r>
-      <w:bookmarkEnd w:id="107"/>
+      <w:bookmarkEnd w:id="108"/>
     </w:p>
     <w:p>
       <w:pPr>
@@ -27301,10 +27382,6 @@
 </file>
 
 <file path=customXml/item1.xml><?xml version="1.0" encoding="utf-8"?>
-<b:Sources xmlns:b="http://schemas.openxmlformats.org/officeDocument/2006/bibliography" xmlns="http://schemas.openxmlformats.org/officeDocument/2006/bibliography" SelectedStyle="\APASixthEditionOfficeOnline.xsl" StyleName="APA" Version="6"/>
-</file>
-
-<file path=customXml/item2.xml><?xml version="1.0" encoding="utf-8"?>
 <ct:contentTypeSchema xmlns:ct="http://schemas.microsoft.com/office/2006/metadata/contentType" xmlns:ma="http://schemas.microsoft.com/office/2006/metadata/properties/metaAttributes" ct:_="" ma:_="" ma:contentTypeName="Document" ma:contentTypeID="0x010100CC4F5606B695A84A87B74917185224FA" ma:contentTypeVersion="17" ma:contentTypeDescription="Create a new document." ma:contentTypeScope="" ma:versionID="395866514ac21061f7a863e66f1f09ac">
   <xsd:schema xmlns:xsd="http://www.w3.org/2001/XMLSchema" xmlns:xs="http://www.w3.org/2001/XMLSchema" xmlns:p="http://schemas.microsoft.com/office/2006/metadata/properties" xmlns:ns1="http://schemas.microsoft.com/sharepoint/v3" xmlns:ns2="f3541473-4e72-4c17-b1a6-32770bb766bd" xmlns:ns3="31d963b9-1180-4647-93d7-d11aa08e2421" targetNamespace="http://schemas.microsoft.com/office/2006/metadata/properties" ma:root="true" ma:fieldsID="72deac162dc128bc6e6141b20226325a" ns1:_="" ns2:_="" ns3:_="">
     <xsd:import namespace="http://schemas.microsoft.com/sharepoint/v3"/>
@@ -27556,6 +27633,15 @@
 </ct:contentTypeSchema>
 </file>
 
+<file path=customXml/item2.xml><?xml version="1.0" encoding="utf-8"?>
+<?mso-contentType ?>
+<FormTemplates xmlns="http://schemas.microsoft.com/sharepoint/v3/contenttype/forms">
+  <Display>DocumentLibraryForm</Display>
+  <Edit>DocumentLibraryForm</Edit>
+  <New>DocumentLibraryForm</New>
+</FormTemplates>
+</file>
+
 <file path=customXml/item3.xml><?xml version="1.0" encoding="utf-8"?>
 <p:properties xmlns:p="http://schemas.microsoft.com/office/2006/metadata/properties" xmlns:xsi="http://www.w3.org/2001/XMLSchema-instance" xmlns:pc="http://schemas.microsoft.com/office/infopath/2007/PartnerControls">
   <documentManagement>
@@ -27570,23 +27656,10 @@
 </file>
 
 <file path=customXml/item4.xml><?xml version="1.0" encoding="utf-8"?>
-<?mso-contentType ?>
-<FormTemplates xmlns="http://schemas.microsoft.com/sharepoint/v3/contenttype/forms">
-  <Display>DocumentLibraryForm</Display>
-  <Edit>DocumentLibraryForm</Edit>
-  <New>DocumentLibraryForm</New>
-</FormTemplates>
+<b:Sources xmlns:b="http://schemas.openxmlformats.org/officeDocument/2006/bibliography" xmlns="http://schemas.openxmlformats.org/officeDocument/2006/bibliography" SelectedStyle="\APASixthEditionOfficeOnline.xsl" StyleName="APA" Version="6"/>
 </file>
 
 <file path=customXml/itemProps1.xml><?xml version="1.0" encoding="utf-8"?>
-<ds:datastoreItem xmlns:ds="http://schemas.openxmlformats.org/officeDocument/2006/customXml" ds:itemID="{D2F79C46-D2F2-4B4E-B70D-2A6C54A7ABBB}">
-  <ds:schemaRefs>
-    <ds:schemaRef ds:uri="http://schemas.openxmlformats.org/officeDocument/2006/bibliography"/>
-  </ds:schemaRefs>
-</ds:datastoreItem>
-</file>
-
-<file path=customXml/itemProps2.xml><?xml version="1.0" encoding="utf-8"?>
 <ds:datastoreItem xmlns:ds="http://schemas.openxmlformats.org/officeDocument/2006/customXml" ds:itemID="{40B51B8B-9DE5-400C-9DCB-955FD6A4B30E}">
   <ds:schemaRefs>
     <ds:schemaRef ds:uri="http://schemas.microsoft.com/office/2006/metadata/contentType"/>
@@ -27606,6 +27679,14 @@
 </ds:datastoreItem>
 </file>
 
+<file path=customXml/itemProps2.xml><?xml version="1.0" encoding="utf-8"?>
+<ds:datastoreItem xmlns:ds="http://schemas.openxmlformats.org/officeDocument/2006/customXml" ds:itemID="{B4D99D8A-BD55-4E20-B8ED-BDC45DC28956}">
+  <ds:schemaRefs>
+    <ds:schemaRef ds:uri="http://schemas.microsoft.com/sharepoint/v3/contenttype/forms"/>
+  </ds:schemaRefs>
+</ds:datastoreItem>
+</file>
+
 <file path=customXml/itemProps3.xml><?xml version="1.0" encoding="utf-8"?>
 <ds:datastoreItem xmlns:ds="http://schemas.openxmlformats.org/officeDocument/2006/customXml" ds:itemID="{E476155F-6DFF-4C6E-B814-5769AD815D3C}">
   <ds:schemaRefs>
@@ -27619,9 +27700,9 @@
 </file>
 
 <file path=customXml/itemProps4.xml><?xml version="1.0" encoding="utf-8"?>
-<ds:datastoreItem xmlns:ds="http://schemas.openxmlformats.org/officeDocument/2006/customXml" ds:itemID="{B4D99D8A-BD55-4E20-B8ED-BDC45DC28956}">
+<ds:datastoreItem xmlns:ds="http://schemas.openxmlformats.org/officeDocument/2006/customXml" ds:itemID="{D2F79C46-D2F2-4B4E-B70D-2A6C54A7ABBB}">
   <ds:schemaRefs>
-    <ds:schemaRef ds:uri="http://schemas.microsoft.com/sharepoint/v3/contenttype/forms"/>
+    <ds:schemaRef ds:uri="http://schemas.openxmlformats.org/officeDocument/2006/bibliography"/>
   </ds:schemaRefs>
 </ds:datastoreItem>
 </file>

</xml_diff>

<commit_message>
Updated - execution policy to Bypass
</commit_message>
<xml_diff>
--- a/CMF - MySQL_Server_Info_Gathering - User Guide V1.0.docx
+++ b/CMF - MySQL_Server_Info_Gathering - User Guide V1.0.docx
@@ -2,6 +2,8 @@
 <file path=word/document.xml><?xml version="1.0" encoding="utf-8"?>
 <w:document xmlns:wpc="http://schemas.microsoft.com/office/word/2010/wordprocessingCanvas" xmlns:cx="http://schemas.microsoft.com/office/drawing/2014/chartex" xmlns:cx1="http://schemas.microsoft.com/office/drawing/2015/9/8/chartex" xmlns:cx2="http://schemas.microsoft.com/office/drawing/2015/10/21/chartex" xmlns:cx3="http://schemas.microsoft.com/office/drawing/2016/5/9/chartex" xmlns:cx4="http://schemas.microsoft.com/office/drawing/2016/5/10/chartex" xmlns:cx5="http://schemas.microsoft.com/office/drawing/2016/5/11/chartex" xmlns:cx6="http://schemas.microsoft.com/office/drawing/2016/5/12/chartex" xmlns:cx7="http://schemas.microsoft.com/office/drawing/2016/5/13/chartex" xmlns:cx8="http://schemas.microsoft.com/office/drawing/2016/5/14/chartex" xmlns:mc="http://schemas.openxmlformats.org/markup-compatibility/2006" xmlns:aink="http://schemas.microsoft.com/office/drawing/2016/ink" xmlns:am3d="http://schemas.microsoft.com/office/drawing/2017/model3d" xmlns:o="urn:schemas-microsoft-com:office:office" xmlns:oel="http://schemas.microsoft.com/office/2019/extlst" xmlns:r="http://schemas.openxmlformats.org/officeDocument/2006/relationships" xmlns:m="http://schemas.openxmlformats.org/officeDocument/2006/math" xmlns:v="urn:schemas-microsoft-com:vml" xmlns:wp14="http://schemas.microsoft.com/office/word/2010/wordprocessingDrawing" xmlns:wp="http://schemas.openxmlformats.org/drawingml/2006/wordprocessingDrawing" xmlns:w10="urn:schemas-microsoft-com:office:word" xmlns:w="http://schemas.openxmlformats.org/wordprocessingml/2006/main" xmlns:w14="http://schemas.microsoft.com/office/word/2010/wordml" xmlns:w15="http://schemas.microsoft.com/office/word/2012/wordml" xmlns:w16cex="http://schemas.microsoft.com/office/word/2018/wordml/cex" xmlns:w16cid="http://schemas.microsoft.com/office/word/2016/wordml/cid" xmlns:w16="http://schemas.microsoft.com/office/word/2018/wordml" xmlns:w16du="http://schemas.microsoft.com/office/word/2023/wordml/word16du" xmlns:w16sdtdh="http://schemas.microsoft.com/office/word/2020/wordml/sdtdatahash" xmlns:w16se="http://schemas.microsoft.com/office/word/2015/wordml/symex" xmlns:wpg="http://schemas.microsoft.com/office/word/2010/wordprocessingGroup" xmlns:wpi="http://schemas.microsoft.com/office/word/2010/wordprocessingInk" xmlns:wne="http://schemas.microsoft.com/office/word/2006/wordml" xmlns:wps="http://schemas.microsoft.com/office/word/2010/wordprocessingShape" mc:Ignorable="w14 w15 w16se w16cid w16 w16cex w16sdtdh w16du wp14">
   <w:body>
+    <w:bookmarkStart w:id="0" w:name="_Toc340053118"/>
+    <w:bookmarkStart w:id="1" w:name="_Toc340051666"/>
     <w:p>
       <w:pPr>
         <w:contextualSpacing/>
@@ -13,8 +15,6 @@
           <w:lang w:val="en-GB"/>
         </w:rPr>
       </w:pPr>
-      <w:bookmarkStart w:id="0" w:name="_Toc340053118"/>
-      <w:bookmarkStart w:id="1" w:name="_Toc340051666"/>
       <w:r>
         <w:rPr>
           <w:rFonts w:ascii="Segoe UI" w:hAnsi="Segoe UI" w:cs="Segoe UI"/>
@@ -1782,7 +1782,7 @@
           <w:shd w:val="clear" w:color="auto" w:fill="FFFFFF"/>
         </w:rPr>
       </w:pPr>
-      <w:bookmarkStart w:id="8" w:name="_Hlk158716896"/>
+      <w:bookmarkStart w:id="5" w:name="_Hlk158716896"/>
     </w:p>
     <w:p>
       <w:pPr>
@@ -2054,7 +2054,7 @@
         </w:rPr>
       </w:pPr>
     </w:p>
-    <w:bookmarkEnd w:id="8"/>
+    <w:bookmarkEnd w:id="5"/>
     <w:p>
       <w:pPr>
         <w:spacing w:before="0" w:after="160" w:line="259" w:lineRule="auto"/>
@@ -2715,7 +2715,7 @@
           <w:szCs w:val="24"/>
         </w:rPr>
       </w:pPr>
-      <w:bookmarkStart w:id="9" w:name="_Toc488248331"/>
+      <w:bookmarkStart w:id="6" w:name="_Toc488248331"/>
     </w:p>
     <w:p>
       <w:pPr>
@@ -2739,7 +2739,7 @@
         </w:rPr>
         <w:t>Revision History</w:t>
       </w:r>
-      <w:bookmarkEnd w:id="9"/>
+      <w:bookmarkEnd w:id="6"/>
     </w:p>
     <w:p>
       <w:pPr>
@@ -3432,23 +3432,13 @@
                 <w:szCs w:val="21"/>
               </w:rPr>
             </w:pPr>
-            <w:proofErr w:type="spellStart"/>
             <w:r>
               <w:rPr>
                 <w:rFonts w:ascii="Segoe UI" w:hAnsi="Segoe UI" w:cs="Segoe UI"/>
                 <w:sz w:val="21"/>
                 <w:szCs w:val="21"/>
               </w:rPr>
-              <w:t>Powershell</w:t>
-            </w:r>
-            <w:proofErr w:type="spellEnd"/>
-            <w:r>
-              <w:rPr>
-                <w:rFonts w:ascii="Segoe UI" w:hAnsi="Segoe UI" w:cs="Segoe UI"/>
-                <w:sz w:val="21"/>
-                <w:szCs w:val="21"/>
-              </w:rPr>
-              <w:t xml:space="preserve"> - </w:t>
+              <w:t xml:space="preserve">Powershell - </w:t>
             </w:r>
             <w:hyperlink r:id="rId12" w:history="1">
               <w:r>
@@ -3607,23 +3597,13 @@
                 <w:szCs w:val="21"/>
               </w:rPr>
             </w:pPr>
-            <w:proofErr w:type="spellStart"/>
             <w:r>
               <w:rPr>
                 <w:rFonts w:ascii="Segoe UI" w:hAnsi="Segoe UI" w:cs="Segoe UI"/>
                 <w:sz w:val="21"/>
                 <w:szCs w:val="21"/>
               </w:rPr>
-              <w:t>Powershell</w:t>
-            </w:r>
-            <w:proofErr w:type="spellEnd"/>
-            <w:r>
-              <w:rPr>
-                <w:rFonts w:ascii="Segoe UI" w:hAnsi="Segoe UI" w:cs="Segoe UI"/>
-                <w:sz w:val="21"/>
-                <w:szCs w:val="21"/>
-              </w:rPr>
-              <w:t xml:space="preserve"> </w:t>
+              <w:t xml:space="preserve">Powershell </w:t>
             </w:r>
             <w:r>
               <w:rPr>
@@ -3841,25 +3821,7 @@
                 <w:sz w:val="21"/>
                 <w:szCs w:val="21"/>
               </w:rPr>
-              <w:t xml:space="preserve"> C:\Program Files\Microsoft SDKs\Azure\CLI2\</w:t>
-            </w:r>
-            <w:proofErr w:type="spellStart"/>
-            <w:r>
-              <w:rPr>
-                <w:rFonts w:ascii="Segoe UI" w:hAnsi="Segoe UI" w:cs="Segoe UI"/>
-                <w:sz w:val="21"/>
-                <w:szCs w:val="21"/>
-              </w:rPr>
-              <w:t>wbin</w:t>
-            </w:r>
-            <w:proofErr w:type="spellEnd"/>
-            <w:r>
-              <w:rPr>
-                <w:rFonts w:ascii="Segoe UI" w:hAnsi="Segoe UI" w:cs="Segoe UI"/>
-                <w:sz w:val="21"/>
-                <w:szCs w:val="21"/>
-              </w:rPr>
-              <w:t xml:space="preserve"> )</w:t>
+              <w:t xml:space="preserve"> C:\Program Files\Microsoft SDKs\Azure\CLI2\wbin )</w:t>
             </w:r>
           </w:p>
           <w:p>
@@ -4001,43 +3963,7 @@
                 <w:sz w:val="21"/>
                 <w:szCs w:val="21"/>
               </w:rPr>
-              <w:t xml:space="preserve"> /</w:t>
-            </w:r>
-            <w:proofErr w:type="spellStart"/>
-            <w:r>
-              <w:rPr>
-                <w:rFonts w:ascii="Segoe UI" w:hAnsi="Segoe UI" w:cs="Segoe UI"/>
-                <w:sz w:val="21"/>
-                <w:szCs w:val="21"/>
-              </w:rPr>
-              <w:t>usr</w:t>
-            </w:r>
-            <w:proofErr w:type="spellEnd"/>
-            <w:r>
-              <w:rPr>
-                <w:rFonts w:ascii="Segoe UI" w:hAnsi="Segoe UI" w:cs="Segoe UI"/>
-                <w:sz w:val="21"/>
-                <w:szCs w:val="21"/>
-              </w:rPr>
-              <w:t>/bin/</w:t>
-            </w:r>
-            <w:proofErr w:type="spellStart"/>
-            <w:r>
-              <w:rPr>
-                <w:rFonts w:ascii="Segoe UI" w:hAnsi="Segoe UI" w:cs="Segoe UI"/>
-                <w:sz w:val="21"/>
-                <w:szCs w:val="21"/>
-              </w:rPr>
-              <w:t>az</w:t>
-            </w:r>
-            <w:proofErr w:type="spellEnd"/>
-            <w:r>
-              <w:rPr>
-                <w:rFonts w:ascii="Segoe UI" w:hAnsi="Segoe UI" w:cs="Segoe UI"/>
-                <w:sz w:val="21"/>
-                <w:szCs w:val="21"/>
-              </w:rPr>
-              <w:t xml:space="preserve"> )</w:t>
+              <w:t xml:space="preserve"> /usr/bin/az )</w:t>
             </w:r>
           </w:p>
           <w:p>
@@ -4085,51 +4011,23 @@
                 <w:sz w:val="21"/>
                 <w:szCs w:val="21"/>
               </w:rPr>
-              <w:t xml:space="preserve"> /</w:t>
-            </w:r>
-            <w:proofErr w:type="spellStart"/>
+              <w:t xml:space="preserve"> /usr/bin/</w:t>
+            </w:r>
             <w:r>
               <w:rPr>
                 <w:rFonts w:ascii="Segoe UI" w:hAnsi="Segoe UI" w:cs="Segoe UI"/>
                 <w:sz w:val="21"/>
                 <w:szCs w:val="21"/>
               </w:rPr>
-              <w:t>usr</w:t>
-            </w:r>
-            <w:proofErr w:type="spellEnd"/>
+              <w:t>my</w:t>
+            </w:r>
             <w:r>
               <w:rPr>
                 <w:rFonts w:ascii="Segoe UI" w:hAnsi="Segoe UI" w:cs="Segoe UI"/>
                 <w:sz w:val="21"/>
                 <w:szCs w:val="21"/>
               </w:rPr>
-              <w:t>/bin/</w:t>
-            </w:r>
-            <w:proofErr w:type="spellStart"/>
-            <w:r>
-              <w:rPr>
-                <w:rFonts w:ascii="Segoe UI" w:hAnsi="Segoe UI" w:cs="Segoe UI"/>
-                <w:sz w:val="21"/>
-                <w:szCs w:val="21"/>
-              </w:rPr>
-              <w:t>my</w:t>
-            </w:r>
-            <w:r>
-              <w:rPr>
-                <w:rFonts w:ascii="Segoe UI" w:hAnsi="Segoe UI" w:cs="Segoe UI"/>
-                <w:sz w:val="21"/>
-                <w:szCs w:val="21"/>
-              </w:rPr>
-              <w:t>sql</w:t>
-            </w:r>
-            <w:proofErr w:type="spellEnd"/>
-            <w:r>
-              <w:rPr>
-                <w:rFonts w:ascii="Segoe UI" w:hAnsi="Segoe UI" w:cs="Segoe UI"/>
-                <w:sz w:val="21"/>
-                <w:szCs w:val="21"/>
-              </w:rPr>
-              <w:t xml:space="preserve"> )</w:t>
+              <w:t>sql )</w:t>
             </w:r>
           </w:p>
           <w:p>
@@ -4777,7 +4675,7 @@
             <w:r>
               <w:t xml:space="preserve"> </w:t>
             </w:r>
-            <w:bookmarkStart w:id="10" w:name="_Hlk159236568"/>
+            <w:bookmarkStart w:id="7" w:name="_Hlk159236568"/>
             <w:r>
               <w:rPr>
                 <w:rFonts w:ascii="Segoe UI" w:hAnsi="Segoe UI" w:cs="Segoe UI"/>
@@ -4794,7 +4692,7 @@
               </w:rPr>
               <w:t xml:space="preserve"> field is optional but should be provided during script execution if omitted.</w:t>
             </w:r>
-            <w:bookmarkEnd w:id="10"/>
+            <w:bookmarkEnd w:id="7"/>
             <w:r>
               <w:rPr>
                 <w:rFonts w:ascii="Segoe UI" w:hAnsi="Segoe UI" w:cs="Segoe UI"/>
@@ -9473,7 +9371,7 @@
           <w:szCs w:val="24"/>
         </w:rPr>
       </w:pPr>
-      <w:bookmarkStart w:id="11" w:name="_Toc157799185"/>
+      <w:bookmarkStart w:id="8" w:name="_Toc157799185"/>
       <w:r>
         <w:rPr>
           <w:sz w:val="24"/>
@@ -9495,7 +9393,7 @@
         </w:rPr>
         <w:t>Executive Summary</w:t>
       </w:r>
-      <w:bookmarkEnd w:id="11"/>
+      <w:bookmarkEnd w:id="8"/>
     </w:p>
     <w:p>
       <w:pPr>
@@ -9507,7 +9405,7 @@
           <w:szCs w:val="24"/>
         </w:rPr>
       </w:pPr>
-      <w:bookmarkStart w:id="12" w:name="_Toc157799186"/>
+      <w:bookmarkStart w:id="9" w:name="_Toc157799186"/>
       <w:r>
         <w:rPr>
           <w:rFonts w:cs="Segoe UI"/>
@@ -9515,7 +9413,7 @@
         </w:rPr>
         <w:t>Objective</w:t>
       </w:r>
-      <w:bookmarkEnd w:id="12"/>
+      <w:bookmarkEnd w:id="9"/>
     </w:p>
     <w:p>
       <w:pPr>
@@ -9533,21 +9431,7 @@
         <w:rPr>
           <w:rFonts w:ascii="Segoe UI" w:hAnsi="Segoe UI" w:cs="Segoe UI"/>
         </w:rPr>
-        <w:t xml:space="preserve">This document provides the procedure/steps to execute the Automation </w:t>
-      </w:r>
-      <w:proofErr w:type="gramStart"/>
-      <w:r>
-        <w:rPr>
-          <w:rFonts w:ascii="Segoe UI" w:hAnsi="Segoe UI" w:cs="Segoe UI"/>
-        </w:rPr>
-        <w:t>script</w:t>
-      </w:r>
-      <w:proofErr w:type="gramEnd"/>
-      <w:r>
-        <w:rPr>
-          <w:rFonts w:ascii="Segoe UI" w:hAnsi="Segoe UI" w:cs="Segoe UI"/>
-        </w:rPr>
-        <w:t xml:space="preserve"> </w:t>
+        <w:t xml:space="preserve">This document provides the procedure/steps to execute the Automation script </w:t>
       </w:r>
     </w:p>
     <w:p>
@@ -9679,7 +9563,7 @@
         </w:rPr>
         <w:t>Note: This Automation Script does not fetch/access any of the user database data.</w:t>
       </w:r>
-      <w:bookmarkStart w:id="13" w:name="_Hlk149248678"/>
+      <w:bookmarkStart w:id="10" w:name="_Hlk149248678"/>
       <w:r>
         <w:rPr>
           <w:rFonts w:ascii="Segoe UI" w:hAnsi="Segoe UI" w:cs="Segoe UI"/>
@@ -9703,9 +9587,9 @@
         <w:pStyle w:val="Heading1"/>
         <w:jc w:val="both"/>
       </w:pPr>
-      <w:bookmarkStart w:id="14" w:name="_Toc157799187"/>
-      <w:bookmarkStart w:id="15" w:name="_Hlk134094570"/>
-      <w:bookmarkEnd w:id="13"/>
+      <w:bookmarkStart w:id="11" w:name="_Toc157799187"/>
+      <w:bookmarkStart w:id="12" w:name="_Hlk134094570"/>
+      <w:bookmarkEnd w:id="10"/>
       <w:r>
         <w:rPr>
           <w:sz w:val="24"/>
@@ -9737,7 +9621,6 @@
         </w:rPr>
         <w:t xml:space="preserve"> </w:t>
       </w:r>
-      <w:proofErr w:type="gramStart"/>
       <w:r>
         <w:rPr>
           <w:sz w:val="24"/>
@@ -9752,8 +9635,7 @@
         </w:rPr>
         <w:t>xecution</w:t>
       </w:r>
-      <w:bookmarkEnd w:id="14"/>
-      <w:proofErr w:type="gramEnd"/>
+      <w:bookmarkEnd w:id="11"/>
     </w:p>
     <w:p>
       <w:pPr>
@@ -9764,8 +9646,8 @@
           <w:szCs w:val="24"/>
         </w:rPr>
       </w:pPr>
-      <w:bookmarkStart w:id="16" w:name="_Toc148431338"/>
-      <w:bookmarkStart w:id="17" w:name="_Toc157799188"/>
+      <w:bookmarkStart w:id="13" w:name="_Toc148431338"/>
+      <w:bookmarkStart w:id="14" w:name="_Toc157799188"/>
       <w:r>
         <w:rPr>
           <w:rFonts w:cs="Segoe UI"/>
@@ -9773,8 +9655,8 @@
         </w:rPr>
         <w:t>Operating System Requirements</w:t>
       </w:r>
-      <w:bookmarkEnd w:id="16"/>
-      <w:bookmarkEnd w:id="17"/>
+      <w:bookmarkEnd w:id="13"/>
+      <w:bookmarkEnd w:id="14"/>
     </w:p>
     <w:p>
       <w:pPr>
@@ -9848,7 +9730,7 @@
           <w:color w:val="161616"/>
         </w:rPr>
       </w:pPr>
-      <w:bookmarkStart w:id="18" w:name="_Toc157799189"/>
+      <w:bookmarkStart w:id="15" w:name="_Toc157799189"/>
       <w:r>
         <w:rPr>
           <w:rFonts w:cs="Segoe UI"/>
@@ -9856,7 +9738,7 @@
         </w:rPr>
         <w:t>Software requirements</w:t>
       </w:r>
-      <w:bookmarkEnd w:id="18"/>
+      <w:bookmarkEnd w:id="15"/>
     </w:p>
     <w:p>
       <w:pPr>
@@ -9980,7 +9862,7 @@
         </w:rPr>
         <w:t xml:space="preserve"> </w:t>
       </w:r>
-      <w:bookmarkEnd w:id="15"/>
+      <w:bookmarkEnd w:id="12"/>
       <w:r>
         <w:rPr>
           <w:rFonts w:ascii="Segoe UI" w:hAnsi="Segoe UI" w:cs="Segoe UI"/>
@@ -10021,7 +9903,7 @@
           <w:szCs w:val="24"/>
         </w:rPr>
       </w:pPr>
-      <w:bookmarkStart w:id="19" w:name="_Toc157799190"/>
+      <w:bookmarkStart w:id="16" w:name="_Toc157799190"/>
       <w:r>
         <w:rPr>
           <w:sz w:val="24"/>
@@ -10057,7 +9939,7 @@
         </w:rPr>
         <w:t>ing</w:t>
       </w:r>
-      <w:bookmarkEnd w:id="19"/>
+      <w:bookmarkEnd w:id="16"/>
     </w:p>
     <w:p>
       <w:pPr>
@@ -10071,7 +9953,7 @@
           <w:rFonts w:cs="Segoe UI"/>
         </w:rPr>
       </w:pPr>
-      <w:bookmarkStart w:id="20" w:name="_Toc157799191"/>
+      <w:bookmarkStart w:id="17" w:name="_Toc157799191"/>
       <w:r>
         <w:rPr>
           <w:rFonts w:cs="Segoe UI"/>
@@ -10084,7 +9966,7 @@
         </w:rPr>
         <w:t>1 Scripts Folder</w:t>
       </w:r>
-      <w:bookmarkEnd w:id="20"/>
+      <w:bookmarkEnd w:id="17"/>
     </w:p>
     <w:p>
       <w:pPr>
@@ -10264,8 +10146,8 @@
           <w:szCs w:val="24"/>
         </w:rPr>
       </w:pPr>
-      <w:bookmarkStart w:id="21" w:name="_Toc153900630"/>
-      <w:bookmarkStart w:id="22" w:name="_Toc157799192"/>
+      <w:bookmarkStart w:id="18" w:name="_Toc153900630"/>
+      <w:bookmarkStart w:id="19" w:name="_Toc157799192"/>
       <w:r>
         <w:rPr>
           <w:rFonts w:cs="Segoe UI"/>
@@ -10273,8 +10155,8 @@
         </w:rPr>
         <w:t>Renaming Scripts</w:t>
       </w:r>
-      <w:bookmarkEnd w:id="21"/>
-      <w:bookmarkEnd w:id="22"/>
+      <w:bookmarkEnd w:id="18"/>
+      <w:bookmarkEnd w:id="19"/>
     </w:p>
     <w:p>
       <w:pPr>
@@ -10289,7 +10171,7 @@
           <w:szCs w:val="24"/>
         </w:rPr>
       </w:pPr>
-      <w:bookmarkStart w:id="23" w:name="_Hlk132799987"/>
+      <w:bookmarkStart w:id="20" w:name="_Hlk132799987"/>
       <w:r>
         <w:rPr>
           <w:rFonts w:ascii="Segoe UI" w:hAnsi="Segoe UI" w:cs="Segoe UI"/>
@@ -10348,7 +10230,7 @@
         </w:rPr>
         <w:t xml:space="preserve"> Command Prompt.</w:t>
       </w:r>
-      <w:bookmarkEnd w:id="23"/>
+      <w:bookmarkEnd w:id="20"/>
     </w:p>
     <w:p>
       <w:pPr>
@@ -10627,9 +10509,9 @@
           <w:szCs w:val="24"/>
         </w:rPr>
       </w:pPr>
-      <w:bookmarkStart w:id="24" w:name="_Toc153894448"/>
-      <w:bookmarkStart w:id="25" w:name="_Toc153900631"/>
-      <w:bookmarkStart w:id="26" w:name="_Toc157799193"/>
+      <w:bookmarkStart w:id="21" w:name="_Toc153894448"/>
+      <w:bookmarkStart w:id="22" w:name="_Toc153900631"/>
+      <w:bookmarkStart w:id="23" w:name="_Toc157799193"/>
       <w:r>
         <w:rPr>
           <w:rFonts w:cs="Segoe UI"/>
@@ -10637,8 +10519,8 @@
         </w:rPr>
         <w:t>Preparing the INPUT CSV File</w:t>
       </w:r>
-      <w:bookmarkEnd w:id="24"/>
-      <w:bookmarkEnd w:id="25"/>
+      <w:bookmarkEnd w:id="21"/>
+      <w:bookmarkEnd w:id="22"/>
       <w:r>
         <w:rPr>
           <w:rFonts w:cs="Segoe UI"/>
@@ -10655,7 +10537,7 @@
         </w:rPr>
         <w:t>Azure_Subscription.csv</w:t>
       </w:r>
-      <w:bookmarkEnd w:id="26"/>
+      <w:bookmarkEnd w:id="23"/>
     </w:p>
     <w:p>
       <w:pPr>
@@ -10827,8 +10709,8 @@
           <w:szCs w:val="24"/>
         </w:rPr>
       </w:pPr>
-      <w:bookmarkStart w:id="27" w:name="_Toc148431351"/>
-      <w:bookmarkStart w:id="28" w:name="_Toc157799194"/>
+      <w:bookmarkStart w:id="24" w:name="_Toc148431351"/>
+      <w:bookmarkStart w:id="25" w:name="_Toc157799194"/>
       <w:r>
         <w:rPr>
           <w:rFonts w:cs="Segoe UI"/>
@@ -10843,7 +10725,7 @@
         </w:rPr>
         <w:t xml:space="preserve"> </w:t>
       </w:r>
-      <w:bookmarkEnd w:id="27"/>
+      <w:bookmarkEnd w:id="24"/>
       <w:r>
         <w:rPr>
           <w:rFonts w:cs="Segoe UI"/>
@@ -10858,7 +10740,7 @@
         </w:rPr>
         <w:t>xecution</w:t>
       </w:r>
-      <w:bookmarkEnd w:id="28"/>
+      <w:bookmarkEnd w:id="25"/>
     </w:p>
     <w:p>
       <w:pPr>
@@ -10874,7 +10756,7 @@
           <w:szCs w:val="24"/>
         </w:rPr>
       </w:pPr>
-      <w:bookmarkStart w:id="29" w:name="_Toc157799195"/>
+      <w:bookmarkStart w:id="26" w:name="_Toc157799195"/>
       <w:r>
         <w:rPr>
           <w:rFonts w:ascii="Segoe UI" w:hAnsi="Segoe UI" w:cs="Segoe UI"/>
@@ -10901,7 +10783,7 @@
         </w:rPr>
         <w:t>Administrator</w:t>
       </w:r>
-      <w:bookmarkEnd w:id="29"/>
+      <w:bookmarkEnd w:id="26"/>
     </w:p>
     <w:p>
       <w:pPr>
@@ -10917,7 +10799,7 @@
           <w:szCs w:val="24"/>
         </w:rPr>
       </w:pPr>
-      <w:bookmarkStart w:id="30" w:name="_Hlk157774219"/>
+      <w:bookmarkStart w:id="27" w:name="_Hlk157774219"/>
       <w:r>
         <w:rPr>
           <w:rFonts w:ascii="Segoe UI" w:hAnsi="Segoe UI" w:cs="Segoe UI"/>
@@ -10983,7 +10865,7 @@
         <w:t xml:space="preserve"> </w:t>
       </w:r>
     </w:p>
-    <w:bookmarkEnd w:id="30"/>
+    <w:bookmarkEnd w:id="27"/>
     <w:p>
       <w:pPr>
         <w:pStyle w:val="ListParagraph"/>
@@ -11100,9 +10982,8 @@
           <w:color w:val="C00000"/>
           <w:szCs w:val="20"/>
         </w:rPr>
-        <w:t xml:space="preserve"> Powershell.exe -</w:t>
-      </w:r>
-      <w:proofErr w:type="spellStart"/>
+        <w:t xml:space="preserve"> Powershell.exe -ExecutionPolicy </w:t>
+      </w:r>
       <w:r>
         <w:rPr>
           <w:rFonts w:ascii="Segoe UI" w:hAnsi="Segoe UI" w:cs="Segoe UI"/>
@@ -11111,9 +10992,8 @@
           <w:color w:val="C00000"/>
           <w:szCs w:val="20"/>
         </w:rPr>
-        <w:t>ExecutionPolicy</w:t>
-      </w:r>
-      <w:proofErr w:type="spellEnd"/>
+        <w:t>Bypass</w:t>
+      </w:r>
       <w:r>
         <w:rPr>
           <w:rFonts w:ascii="Segoe UI" w:hAnsi="Segoe UI" w:cs="Segoe UI"/>
@@ -11122,9 +11002,9 @@
           <w:color w:val="C00000"/>
           <w:szCs w:val="20"/>
         </w:rPr>
-        <w:t xml:space="preserve"> </w:t>
-      </w:r>
-      <w:proofErr w:type="spellStart"/>
+        <w:t xml:space="preserve"> -File </w:t>
+      </w:r>
+      <w:proofErr w:type="gramStart"/>
       <w:r>
         <w:rPr>
           <w:rFonts w:ascii="Segoe UI" w:hAnsi="Segoe UI" w:cs="Segoe UI"/>
@@ -11133,10 +11013,14 @@
           <w:color w:val="C00000"/>
           <w:szCs w:val="20"/>
         </w:rPr>
-        <w:t>RemoteSigned</w:t>
-      </w:r>
-      <w:proofErr w:type="spellEnd"/>
-      <w:r>
+        <w:t>.\CMF-MySQL-CLI-Windows.ps1</w:t>
+      </w:r>
+      <w:proofErr w:type="gramEnd"/>
+    </w:p>
+    <w:p>
+      <w:pPr>
+        <w:pStyle w:val="ListParagraph"/>
+        <w:ind w:left="2160" w:hanging="1440"/>
         <w:rPr>
           <w:rFonts w:ascii="Segoe UI" w:hAnsi="Segoe UI" w:cs="Segoe UI"/>
           <w:b/>
@@ -11144,13 +11028,18 @@
           <w:color w:val="C00000"/>
           <w:szCs w:val="20"/>
         </w:rPr>
-        <w:t xml:space="preserve"> -File .\CMF-MySQL-CLI-Windows.ps1</w:t>
-      </w:r>
-    </w:p>
-    <w:p>
-      <w:pPr>
-        <w:pStyle w:val="ListParagraph"/>
-        <w:ind w:left="2160" w:hanging="1440"/>
+      </w:pPr>
+      <w:r>
+        <w:rPr>
+          <w:rFonts w:ascii="Segoe UI" w:hAnsi="Segoe UI" w:cs="Segoe UI"/>
+          <w:b/>
+          <w:bCs/>
+          <w:color w:val="000000" w:themeColor="text1"/>
+          <w:szCs w:val="20"/>
+        </w:rPr>
+        <w:t>For Linux:</w:t>
+      </w:r>
+      <w:r>
         <w:rPr>
           <w:rFonts w:ascii="Segoe UI" w:hAnsi="Segoe UI" w:cs="Segoe UI"/>
           <w:b/>
@@ -11158,17 +11047,9 @@
           <w:color w:val="C00000"/>
           <w:szCs w:val="20"/>
         </w:rPr>
-      </w:pPr>
-      <w:r>
-        <w:rPr>
-          <w:rFonts w:ascii="Segoe UI" w:hAnsi="Segoe UI" w:cs="Segoe UI"/>
-          <w:b/>
-          <w:bCs/>
-          <w:color w:val="000000" w:themeColor="text1"/>
-          <w:szCs w:val="20"/>
-        </w:rPr>
-        <w:t>For Linux:</w:t>
-      </w:r>
+        <w:t xml:space="preserve"> </w:t>
+      </w:r>
+      <w:proofErr w:type="gramStart"/>
       <w:r>
         <w:rPr>
           <w:rFonts w:ascii="Segoe UI" w:hAnsi="Segoe UI" w:cs="Segoe UI"/>
@@ -11177,9 +11058,9 @@
           <w:color w:val="C00000"/>
           <w:szCs w:val="20"/>
         </w:rPr>
-        <w:t xml:space="preserve"> </w:t>
-      </w:r>
-      <w:proofErr w:type="gramStart"/>
+        <w:t>pwsh .</w:t>
+      </w:r>
+      <w:proofErr w:type="gramEnd"/>
       <w:r>
         <w:rPr>
           <w:rFonts w:ascii="Segoe UI" w:hAnsi="Segoe UI" w:cs="Segoe UI"/>
@@ -11188,9 +11069,15 @@
           <w:color w:val="C00000"/>
           <w:szCs w:val="20"/>
         </w:rPr>
-        <w:t>pwsh .</w:t>
-      </w:r>
-      <w:proofErr w:type="gramEnd"/>
+        <w:t>/</w:t>
+      </w:r>
+      <w:r>
+        <w:rPr>
+          <w:rFonts w:ascii="Segoe UI" w:hAnsi="Segoe UI" w:cs="Segoe UI"/>
+          <w:szCs w:val="20"/>
+        </w:rPr>
+        <w:t xml:space="preserve"> </w:t>
+      </w:r>
       <w:r>
         <w:rPr>
           <w:rFonts w:ascii="Segoe UI" w:hAnsi="Segoe UI" w:cs="Segoe UI"/>
@@ -11199,23 +11086,6 @@
           <w:color w:val="C00000"/>
           <w:szCs w:val="20"/>
         </w:rPr>
-        <w:t>/</w:t>
-      </w:r>
-      <w:r>
-        <w:rPr>
-          <w:rFonts w:ascii="Segoe UI" w:hAnsi="Segoe UI" w:cs="Segoe UI"/>
-          <w:szCs w:val="20"/>
-        </w:rPr>
-        <w:t xml:space="preserve"> </w:t>
-      </w:r>
-      <w:r>
-        <w:rPr>
-          <w:rFonts w:ascii="Segoe UI" w:hAnsi="Segoe UI" w:cs="Segoe UI"/>
-          <w:b/>
-          <w:bCs/>
-          <w:color w:val="C00000"/>
-          <w:szCs w:val="20"/>
-        </w:rPr>
         <w:t>CMF-MySQL-CLI-Linix.ps1</w:t>
       </w:r>
     </w:p>
@@ -11337,8 +11207,8 @@
           <w:rFonts w:ascii="Segoe UI" w:hAnsi="Segoe UI" w:cs="Segoe UI"/>
         </w:rPr>
       </w:pPr>
-      <w:bookmarkStart w:id="31" w:name="_Toc155613392"/>
-      <w:bookmarkStart w:id="32" w:name="_Toc157799196"/>
+      <w:bookmarkStart w:id="28" w:name="_Toc155613392"/>
+      <w:bookmarkStart w:id="29" w:name="_Toc157799196"/>
       <w:r>
         <w:rPr>
           <w:rFonts w:ascii="Segoe UI" w:hAnsi="Segoe UI" w:cs="Segoe UI"/>
@@ -11364,24 +11234,10 @@
         <w:rPr>
           <w:rFonts w:ascii="Segoe UI" w:hAnsi="Segoe UI" w:cs="Segoe UI"/>
         </w:rPr>
-        <w:t xml:space="preserve">, Output, Downloads </w:t>
-      </w:r>
-      <w:proofErr w:type="spellStart"/>
-      <w:r>
-        <w:rPr>
-          <w:rFonts w:ascii="Segoe UI" w:hAnsi="Segoe UI" w:cs="Segoe UI"/>
-        </w:rPr>
-        <w:t>etc</w:t>
-      </w:r>
-      <w:proofErr w:type="spellEnd"/>
-      <w:r>
-        <w:rPr>
-          <w:rFonts w:ascii="Segoe UI" w:hAnsi="Segoe UI" w:cs="Segoe UI"/>
-        </w:rPr>
-        <w:t>)</w:t>
-      </w:r>
-      <w:bookmarkEnd w:id="31"/>
-      <w:bookmarkEnd w:id="32"/>
+        <w:t>, Output, Downloads etc)</w:t>
+      </w:r>
+      <w:bookmarkEnd w:id="28"/>
+      <w:bookmarkEnd w:id="29"/>
     </w:p>
     <w:p>
       <w:pPr>
@@ -11526,7 +11382,7 @@
         </w:rPr>
         <w:t>will be created automatically by the automation script</w:t>
       </w:r>
-      <w:bookmarkStart w:id="33" w:name="_Hlk149587642"/>
+      <w:bookmarkStart w:id="30" w:name="_Hlk149587642"/>
       <w:r>
         <w:rPr>
           <w:rFonts w:ascii="Segoe UI" w:hAnsi="Segoe UI" w:cs="Segoe UI"/>
@@ -11559,18 +11415,18 @@
           <w:rFonts w:ascii="Segoe UI" w:hAnsi="Segoe UI" w:cs="Segoe UI"/>
         </w:rPr>
       </w:pPr>
-      <w:bookmarkStart w:id="34" w:name="_Toc153818273"/>
-      <w:bookmarkStart w:id="35" w:name="_Toc155613393"/>
-      <w:bookmarkStart w:id="36" w:name="_Toc157799197"/>
+      <w:bookmarkStart w:id="31" w:name="_Toc153818273"/>
+      <w:bookmarkStart w:id="32" w:name="_Toc155613393"/>
+      <w:bookmarkStart w:id="33" w:name="_Toc157799197"/>
       <w:r>
         <w:rPr>
           <w:rFonts w:ascii="Segoe UI" w:hAnsi="Segoe UI" w:cs="Segoe UI"/>
         </w:rPr>
         <w:t>Validate Azure CLI</w:t>
       </w:r>
-      <w:bookmarkEnd w:id="34"/>
-      <w:bookmarkEnd w:id="35"/>
-      <w:bookmarkEnd w:id="36"/>
+      <w:bookmarkEnd w:id="31"/>
+      <w:bookmarkEnd w:id="32"/>
+      <w:bookmarkEnd w:id="33"/>
     </w:p>
     <w:p>
       <w:pPr>
@@ -11850,16 +11706,16 @@
           <w:rFonts w:ascii="Segoe UI" w:hAnsi="Segoe UI" w:cs="Segoe UI"/>
         </w:rPr>
       </w:pPr>
-      <w:bookmarkStart w:id="37" w:name="_Toc155613394"/>
-      <w:bookmarkStart w:id="38" w:name="_Toc157799198"/>
+      <w:bookmarkStart w:id="34" w:name="_Toc155613394"/>
+      <w:bookmarkStart w:id="35" w:name="_Toc157799198"/>
       <w:r>
         <w:rPr>
           <w:rFonts w:ascii="Segoe UI" w:hAnsi="Segoe UI" w:cs="Segoe UI"/>
         </w:rPr>
         <w:t>Azure Portal authentication</w:t>
       </w:r>
-      <w:bookmarkEnd w:id="37"/>
-      <w:bookmarkEnd w:id="38"/>
+      <w:bookmarkEnd w:id="34"/>
+      <w:bookmarkEnd w:id="35"/>
     </w:p>
     <w:p>
       <w:pPr>
@@ -12006,18 +11862,8 @@
           <w:sz w:val="24"/>
           <w:szCs w:val="24"/>
         </w:rPr>
-        <w:t xml:space="preserve"> Copy the device login URL and code to </w:t>
-      </w:r>
-      <w:proofErr w:type="gramStart"/>
-      <w:r>
-        <w:rPr>
-          <w:rFonts w:ascii="Segoe UI" w:hAnsi="Segoe UI" w:cs="Segoe UI"/>
-          <w:sz w:val="24"/>
-          <w:szCs w:val="24"/>
-        </w:rPr>
-        <w:t>authenticate</w:t>
-      </w:r>
-      <w:proofErr w:type="gramEnd"/>
+        <w:t xml:space="preserve"> Copy the device login URL and code to authenticate</w:t>
+      </w:r>
     </w:p>
     <w:p>
       <w:pPr>
@@ -12093,9 +11939,9 @@
           <w:rFonts w:ascii="Segoe UI" w:hAnsi="Segoe UI" w:cs="Segoe UI"/>
         </w:rPr>
       </w:pPr>
-      <w:bookmarkStart w:id="39" w:name="_Toc153818275"/>
-      <w:bookmarkStart w:id="40" w:name="_Toc155613395"/>
-      <w:bookmarkStart w:id="41" w:name="_Toc157799199"/>
+      <w:bookmarkStart w:id="36" w:name="_Toc153818275"/>
+      <w:bookmarkStart w:id="37" w:name="_Toc155613395"/>
+      <w:bookmarkStart w:id="38" w:name="_Toc157799199"/>
       <w:r>
         <w:rPr>
           <w:rFonts w:ascii="Segoe UI" w:hAnsi="Segoe UI" w:cs="Segoe UI"/>
@@ -12103,15 +11949,15 @@
         <w:lastRenderedPageBreak/>
         <w:t xml:space="preserve">Export Info-Gathering details and generating JSON </w:t>
       </w:r>
-      <w:bookmarkEnd w:id="39"/>
-      <w:bookmarkEnd w:id="40"/>
+      <w:bookmarkEnd w:id="36"/>
+      <w:bookmarkEnd w:id="37"/>
       <w:r>
         <w:rPr>
           <w:rFonts w:ascii="Segoe UI" w:hAnsi="Segoe UI" w:cs="Segoe UI"/>
         </w:rPr>
         <w:t>files.</w:t>
       </w:r>
-      <w:bookmarkEnd w:id="41"/>
+      <w:bookmarkEnd w:id="38"/>
     </w:p>
     <w:p>
       <w:pPr>
@@ -12274,9 +12120,9 @@
           <w:szCs w:val="24"/>
         </w:rPr>
       </w:pPr>
-      <w:bookmarkStart w:id="42" w:name="_Toc153818277"/>
-      <w:bookmarkStart w:id="43" w:name="_Toc155613397"/>
-      <w:bookmarkStart w:id="44" w:name="_Toc157799200"/>
+      <w:bookmarkStart w:id="39" w:name="_Toc153818277"/>
+      <w:bookmarkStart w:id="40" w:name="_Toc155613397"/>
+      <w:bookmarkStart w:id="41" w:name="_Toc157799200"/>
       <w:r>
         <w:rPr>
           <w:rFonts w:ascii="Segoe UI" w:hAnsi="Segoe UI" w:cs="Segoe UI"/>
@@ -12284,9 +12130,9 @@
         </w:rPr>
         <w:t>Azure MySQL Single Server JSON output</w:t>
       </w:r>
-      <w:bookmarkEnd w:id="42"/>
-      <w:bookmarkEnd w:id="43"/>
-      <w:bookmarkEnd w:id="44"/>
+      <w:bookmarkEnd w:id="39"/>
+      <w:bookmarkEnd w:id="40"/>
+      <w:bookmarkEnd w:id="41"/>
     </w:p>
     <w:p>
       <w:pPr>
@@ -12367,18 +12213,18 @@
           <w:szCs w:val="24"/>
         </w:rPr>
       </w:pPr>
-      <w:bookmarkStart w:id="45" w:name="_Toc153818278"/>
-      <w:bookmarkStart w:id="46" w:name="_Toc155613398"/>
-      <w:bookmarkStart w:id="47" w:name="_Toc157799201"/>
+      <w:bookmarkStart w:id="42" w:name="_Toc153818278"/>
+      <w:bookmarkStart w:id="43" w:name="_Toc155613398"/>
+      <w:bookmarkStart w:id="44" w:name="_Toc157799201"/>
       <w:r>
         <w:rPr>
           <w:rFonts w:ascii="Segoe UI" w:hAnsi="Segoe UI" w:cs="Segoe UI"/>
         </w:rPr>
         <w:t>Azure MySQL Single Server Output</w:t>
       </w:r>
-      <w:bookmarkEnd w:id="45"/>
-      <w:bookmarkEnd w:id="46"/>
-      <w:bookmarkEnd w:id="47"/>
+      <w:bookmarkEnd w:id="42"/>
+      <w:bookmarkEnd w:id="43"/>
+      <w:bookmarkEnd w:id="44"/>
       <w:r>
         <w:rPr>
           <w:rFonts w:ascii="Segoe UI" w:hAnsi="Segoe UI" w:cs="Segoe UI"/>
@@ -12428,7 +12274,7 @@
         </w:rPr>
         <w:t xml:space="preserve"> will be generated for all the MySQL Single Server/Instance(s) from the given Azure subscription. Azure CLI’s </w:t>
       </w:r>
-      <w:bookmarkStart w:id="48" w:name="_Hlk149159057"/>
+      <w:bookmarkStart w:id="45" w:name="_Hlk149159057"/>
       <w:r>
         <w:rPr>
           <w:rFonts w:ascii="Segoe UI" w:hAnsi="Segoe UI" w:cs="Segoe UI"/>
@@ -12437,7 +12283,7 @@
         </w:rPr>
         <w:t xml:space="preserve">output </w:t>
       </w:r>
-      <w:bookmarkEnd w:id="48"/>
+      <w:bookmarkEnd w:id="45"/>
       <w:r>
         <w:rPr>
           <w:rFonts w:ascii="Segoe UI" w:hAnsi="Segoe UI" w:cs="Segoe UI"/>
@@ -12696,8 +12542,8 @@
           <w:szCs w:val="24"/>
         </w:rPr>
       </w:pPr>
-      <w:bookmarkStart w:id="49" w:name="_Toc155613400"/>
-      <w:bookmarkStart w:id="50" w:name="_Toc157799202"/>
+      <w:bookmarkStart w:id="46" w:name="_Toc155613400"/>
+      <w:bookmarkStart w:id="47" w:name="_Toc157799202"/>
       <w:r>
         <w:rPr>
           <w:rFonts w:cs="Segoe UI"/>
@@ -12705,8 +12551,8 @@
         </w:rPr>
         <w:t>Automation Script Transcript Log</w:t>
       </w:r>
-      <w:bookmarkEnd w:id="49"/>
-      <w:bookmarkEnd w:id="50"/>
+      <w:bookmarkEnd w:id="46"/>
+      <w:bookmarkEnd w:id="47"/>
     </w:p>
     <w:p>
       <w:pPr>
@@ -12794,7 +12640,7 @@
           <w:szCs w:val="24"/>
         </w:rPr>
       </w:pPr>
-      <w:bookmarkStart w:id="51" w:name="_Toc157799203"/>
+      <w:bookmarkStart w:id="48" w:name="_Toc157799203"/>
       <w:r>
         <w:rPr>
           <w:sz w:val="24"/>
@@ -12802,7 +12648,7 @@
         </w:rPr>
         <w:t>MySQL Server Info-Gathering for Windows</w:t>
       </w:r>
-      <w:bookmarkEnd w:id="51"/>
+      <w:bookmarkEnd w:id="48"/>
     </w:p>
     <w:p>
       <w:pPr>
@@ -12811,14 +12657,14 @@
           <w:rFonts w:cs="Segoe UI"/>
         </w:rPr>
       </w:pPr>
-      <w:bookmarkStart w:id="52" w:name="_Toc157799204"/>
+      <w:bookmarkStart w:id="49" w:name="_Toc157799204"/>
       <w:r>
         <w:rPr>
           <w:rFonts w:cs="Segoe UI"/>
         </w:rPr>
         <w:t>Scripts Folder</w:t>
       </w:r>
-      <w:bookmarkEnd w:id="52"/>
+      <w:bookmarkEnd w:id="49"/>
     </w:p>
     <w:p>
       <w:pPr>
@@ -12993,7 +12839,7 @@
           <w:szCs w:val="24"/>
         </w:rPr>
       </w:pPr>
-      <w:bookmarkStart w:id="53" w:name="_Toc157799205"/>
+      <w:bookmarkStart w:id="50" w:name="_Toc157799205"/>
       <w:r>
         <w:rPr>
           <w:rFonts w:cs="Segoe UI"/>
@@ -13001,7 +12847,7 @@
         </w:rPr>
         <w:t>Renaming Scripts</w:t>
       </w:r>
-      <w:bookmarkEnd w:id="53"/>
+      <w:bookmarkEnd w:id="50"/>
     </w:p>
     <w:p>
       <w:pPr>
@@ -13166,7 +13012,7 @@
           <w:szCs w:val="24"/>
         </w:rPr>
       </w:pPr>
-      <w:bookmarkStart w:id="54" w:name="_Toc157799206"/>
+      <w:bookmarkStart w:id="51" w:name="_Toc157799206"/>
       <w:r>
         <w:rPr>
           <w:rFonts w:cs="Segoe UI"/>
@@ -13189,7 +13035,7 @@
         </w:rPr>
         <w:t>CMF-MySQL_Server_Input_file.csv</w:t>
       </w:r>
-      <w:bookmarkEnd w:id="54"/>
+      <w:bookmarkEnd w:id="51"/>
     </w:p>
     <w:p>
       <w:pPr>
@@ -13367,7 +13213,7 @@
         <w:lastRenderedPageBreak/>
         <w:t xml:space="preserve"> </w:t>
       </w:r>
-      <w:bookmarkStart w:id="55" w:name="_Toc157799207"/>
+      <w:bookmarkStart w:id="52" w:name="_Toc157799207"/>
       <w:r>
         <w:rPr>
           <w:rFonts w:cs="Segoe UI"/>
@@ -13389,7 +13235,7 @@
         </w:rPr>
         <w:t>SQL-Windows – Script execution</w:t>
       </w:r>
-      <w:bookmarkEnd w:id="55"/>
+      <w:bookmarkEnd w:id="52"/>
     </w:p>
     <w:p>
       <w:pPr>
@@ -13492,9 +13338,8 @@
           <w:bCs/>
           <w:color w:val="FF0000"/>
         </w:rPr>
-        <w:t>Powershell.exe -</w:t>
-      </w:r>
-      <w:proofErr w:type="spellStart"/>
+        <w:t xml:space="preserve">Powershell.exe -ExecutionPolicy </w:t>
+      </w:r>
       <w:r>
         <w:rPr>
           <w:rFonts w:ascii="Segoe UI" w:hAnsi="Segoe UI" w:cs="Segoe UI"/>
@@ -13502,29 +13347,8 @@
           <w:bCs/>
           <w:color w:val="FF0000"/>
         </w:rPr>
-        <w:t>ExecutionPolicy</w:t>
-      </w:r>
-      <w:proofErr w:type="spellEnd"/>
-      <w:r>
-        <w:rPr>
-          <w:rFonts w:ascii="Segoe UI" w:hAnsi="Segoe UI" w:cs="Segoe UI"/>
-          <w:b/>
-          <w:bCs/>
-          <w:color w:val="FF0000"/>
-        </w:rPr>
-        <w:t xml:space="preserve"> </w:t>
-      </w:r>
-      <w:proofErr w:type="spellStart"/>
-      <w:r>
-        <w:rPr>
-          <w:rFonts w:ascii="Segoe UI" w:hAnsi="Segoe UI" w:cs="Segoe UI"/>
-          <w:b/>
-          <w:bCs/>
-          <w:color w:val="FF0000"/>
-        </w:rPr>
-        <w:t>RemoteSigned</w:t>
-      </w:r>
-      <w:proofErr w:type="spellEnd"/>
+        <w:t>Bypass</w:t>
+      </w:r>
       <w:r>
         <w:rPr>
           <w:rFonts w:ascii="Segoe UI" w:hAnsi="Segoe UI" w:cs="Segoe UI"/>
@@ -13625,29 +13449,7 @@
           <w:szCs w:val="24"/>
           <w:lang w:val="en-IN" w:eastAsia="en-IN"/>
         </w:rPr>
-        <w:t xml:space="preserve">After triggering the automation all the support folders (Logs, Output, Downloads etc.) will be created automatically by the automation script, </w:t>
-      </w:r>
-      <w:proofErr w:type="spellStart"/>
-      <w:r>
-        <w:rPr>
-          <w:rFonts w:ascii="Segoe UI" w:eastAsia="Times New Roman" w:hAnsi="Segoe UI" w:cs="Segoe UI"/>
-          <w:color w:val="000000" w:themeColor="text1"/>
-          <w:sz w:val="24"/>
-          <w:szCs w:val="24"/>
-          <w:lang w:val="en-IN" w:eastAsia="en-IN"/>
-        </w:rPr>
-        <w:t>mysql</w:t>
-      </w:r>
-      <w:proofErr w:type="spellEnd"/>
-      <w:r>
-        <w:rPr>
-          <w:rFonts w:ascii="Segoe UI" w:eastAsia="Times New Roman" w:hAnsi="Segoe UI" w:cs="Segoe UI"/>
-          <w:color w:val="000000" w:themeColor="text1"/>
-          <w:sz w:val="24"/>
-          <w:szCs w:val="24"/>
-          <w:lang w:val="en-IN" w:eastAsia="en-IN"/>
-        </w:rPr>
-        <w:t xml:space="preserve"> path is validated, and it will ask user to proceed with the execution of the script.</w:t>
+        <w:t>After triggering the automation all the support folders (Logs, Output, Downloads etc.) will be created automatically by the automation script, mysql path is validated, and it will ask user to proceed with the execution of the script.</w:t>
       </w:r>
     </w:p>
     <w:p>
@@ -13660,7 +13462,7 @@
         </w:rPr>
       </w:pPr>
     </w:p>
-    <w:bookmarkEnd w:id="33"/>
+    <w:bookmarkEnd w:id="30"/>
     <w:p>
       <w:pPr>
         <w:jc w:val="both"/>
@@ -13728,7 +13530,7 @@
           <w:szCs w:val="24"/>
         </w:rPr>
       </w:pPr>
-      <w:bookmarkStart w:id="56" w:name="_Hlk149587970"/>
+      <w:bookmarkStart w:id="53" w:name="_Hlk149587970"/>
       <w:r>
         <w:rPr>
           <w:rFonts w:ascii="Segoe UI" w:hAnsi="Segoe UI" w:cs="Segoe UI"/>
@@ -13753,7 +13555,7 @@
         </w:rPr>
         <w:t xml:space="preserve"> Hosts to proceed with execution. Continue by Entering “Y” and provide your Project Name</w:t>
       </w:r>
-      <w:bookmarkEnd w:id="56"/>
+      <w:bookmarkEnd w:id="53"/>
       <w:r>
         <w:rPr>
           <w:rFonts w:ascii="Segoe UI" w:hAnsi="Segoe UI" w:cs="Segoe UI"/>
@@ -14036,8 +13838,8 @@
           <w:rFonts w:cs="Segoe UI"/>
         </w:rPr>
       </w:pPr>
-      <w:bookmarkStart w:id="57" w:name="_Toc148431353"/>
-      <w:bookmarkStart w:id="58" w:name="_Toc157799208"/>
+      <w:bookmarkStart w:id="54" w:name="_Toc148431353"/>
+      <w:bookmarkStart w:id="55" w:name="_Toc157799208"/>
       <w:r>
         <w:rPr>
           <w:rFonts w:cs="Segoe UI"/>
@@ -14057,7 +13859,7 @@
         </w:rPr>
         <w:t>file</w:t>
       </w:r>
-      <w:bookmarkEnd w:id="57"/>
+      <w:bookmarkEnd w:id="54"/>
       <w:r>
         <w:rPr>
           <w:rFonts w:cs="Segoe UI"/>
@@ -14070,7 +13872,7 @@
         </w:rPr>
         <w:t>.</w:t>
       </w:r>
-      <w:bookmarkEnd w:id="58"/>
+      <w:bookmarkEnd w:id="55"/>
     </w:p>
     <w:p>
       <w:pPr>
@@ -14192,9 +13994,9 @@
           <w:szCs w:val="24"/>
         </w:rPr>
       </w:pPr>
-      <w:bookmarkStart w:id="59" w:name="_Toc153818279"/>
-      <w:bookmarkStart w:id="60" w:name="_Toc156594085"/>
-      <w:bookmarkStart w:id="61" w:name="_Toc157799209"/>
+      <w:bookmarkStart w:id="56" w:name="_Toc153818279"/>
+      <w:bookmarkStart w:id="57" w:name="_Toc156594085"/>
+      <w:bookmarkStart w:id="58" w:name="_Toc157799209"/>
       <w:r>
         <w:rPr>
           <w:rFonts w:cs="Segoe UI"/>
@@ -14202,9 +14004,9 @@
         </w:rPr>
         <w:t>Automation Script Transcript Log</w:t>
       </w:r>
-      <w:bookmarkEnd w:id="59"/>
-      <w:bookmarkEnd w:id="60"/>
-      <w:bookmarkEnd w:id="61"/>
+      <w:bookmarkEnd w:id="56"/>
+      <w:bookmarkEnd w:id="57"/>
+      <w:bookmarkEnd w:id="58"/>
     </w:p>
     <w:p>
       <w:pPr>
@@ -14389,8 +14191,8 @@
           <w:szCs w:val="24"/>
         </w:rPr>
       </w:pPr>
-      <w:bookmarkStart w:id="62" w:name="_Toc157799210"/>
-      <w:bookmarkStart w:id="63" w:name="_Toc147401598"/>
+      <w:bookmarkStart w:id="59" w:name="_Toc157799210"/>
+      <w:bookmarkStart w:id="60" w:name="_Toc147401598"/>
       <w:r>
         <w:rPr>
           <w:sz w:val="24"/>
@@ -14405,7 +14207,7 @@
         </w:rPr>
         <w:t>L Server Info-Gathering for Linux</w:t>
       </w:r>
-      <w:bookmarkEnd w:id="62"/>
+      <w:bookmarkEnd w:id="59"/>
     </w:p>
     <w:p>
       <w:pPr>
@@ -14416,7 +14218,7 @@
           <w:szCs w:val="24"/>
         </w:rPr>
       </w:pPr>
-      <w:bookmarkStart w:id="64" w:name="_Toc157799211"/>
+      <w:bookmarkStart w:id="61" w:name="_Toc157799211"/>
       <w:r>
         <w:rPr>
           <w:rFonts w:cs="Segoe UI"/>
@@ -14431,7 +14233,7 @@
         </w:rPr>
         <w:t>Folder</w:t>
       </w:r>
-      <w:bookmarkEnd w:id="64"/>
+      <w:bookmarkEnd w:id="61"/>
       <w:r>
         <w:rPr>
           <w:rFonts w:cs="Segoe UI"/>
@@ -14439,7 +14241,7 @@
         </w:rPr>
         <w:t xml:space="preserve"> </w:t>
       </w:r>
-      <w:bookmarkEnd w:id="63"/>
+      <w:bookmarkEnd w:id="60"/>
     </w:p>
     <w:p>
       <w:pPr>
@@ -14589,20 +14391,8 @@
           <w:szCs w:val="24"/>
           <w:lang w:val="en-IN" w:eastAsia="en-IN"/>
         </w:rPr>
-        <w:t>                        ls -</w:t>
-      </w:r>
-      <w:proofErr w:type="spellStart"/>
-      <w:r>
-        <w:rPr>
-          <w:rFonts w:ascii="Segoe UI" w:eastAsia="Times New Roman" w:hAnsi="Segoe UI" w:cs="Segoe UI"/>
-          <w:color w:val="FF0000"/>
-          <w:sz w:val="24"/>
-          <w:szCs w:val="24"/>
-          <w:lang w:val="en-IN" w:eastAsia="en-IN"/>
-        </w:rPr>
-        <w:t>lrt</w:t>
-      </w:r>
-      <w:proofErr w:type="spellEnd"/>
+        <w:t>                        ls -lrt</w:t>
+      </w:r>
     </w:p>
     <w:p>
       <w:pPr>
@@ -14682,8 +14472,8 @@
           <w:szCs w:val="24"/>
         </w:rPr>
       </w:pPr>
-      <w:bookmarkStart w:id="65" w:name="_Toc153901054"/>
-      <w:bookmarkStart w:id="66" w:name="_Toc157799212"/>
+      <w:bookmarkStart w:id="62" w:name="_Toc153901054"/>
+      <w:bookmarkStart w:id="63" w:name="_Toc157799212"/>
       <w:r>
         <w:rPr>
           <w:rFonts w:cs="Segoe UI"/>
@@ -14691,8 +14481,8 @@
         </w:rPr>
         <w:t>Renaming Scripts</w:t>
       </w:r>
-      <w:bookmarkEnd w:id="65"/>
-      <w:bookmarkEnd w:id="66"/>
+      <w:bookmarkEnd w:id="62"/>
+      <w:bookmarkEnd w:id="63"/>
       <w:r>
         <w:rPr>
           <w:rFonts w:cs="Segoe UI"/>
@@ -14801,8 +14591,8 @@
           <w:szCs w:val="24"/>
         </w:rPr>
       </w:pPr>
-      <w:bookmarkStart w:id="67" w:name="_Toc157799213"/>
-      <w:bookmarkStart w:id="68" w:name="_Toc147401600"/>
+      <w:bookmarkStart w:id="64" w:name="_Toc157799213"/>
+      <w:bookmarkStart w:id="65" w:name="_Toc147401600"/>
       <w:r>
         <w:rPr>
           <w:rFonts w:cs="Segoe UI"/>
@@ -14825,7 +14615,7 @@
         </w:rPr>
         <w:t>CMF-MySQL_Server_Input_file.csv</w:t>
       </w:r>
-      <w:bookmarkEnd w:id="67"/>
+      <w:bookmarkEnd w:id="64"/>
     </w:p>
     <w:p>
       <w:pPr>
@@ -14993,9 +14783,9 @@
           <w:szCs w:val="24"/>
         </w:rPr>
       </w:pPr>
-      <w:bookmarkStart w:id="69" w:name="_Toc157799214"/>
-      <w:bookmarkStart w:id="70" w:name="_Toc147401601"/>
-      <w:bookmarkEnd w:id="68"/>
+      <w:bookmarkStart w:id="66" w:name="_Toc157799214"/>
+      <w:bookmarkStart w:id="67" w:name="_Toc147401601"/>
+      <w:bookmarkEnd w:id="65"/>
       <w:r>
         <w:rPr>
           <w:rStyle w:val="ui-provider"/>
@@ -15004,9 +14794,9 @@
         <w:lastRenderedPageBreak/>
         <w:t>CMF-MySQL-Linux – Script execution</w:t>
       </w:r>
-      <w:bookmarkEnd w:id="69"/>
-    </w:p>
-    <w:bookmarkEnd w:id="70"/>
+      <w:bookmarkEnd w:id="66"/>
+    </w:p>
+    <w:bookmarkEnd w:id="67"/>
     <w:p>
       <w:pPr>
         <w:pStyle w:val="ListParagraph"/>
@@ -15213,25 +15003,7 @@
           <w:sz w:val="24"/>
           <w:szCs w:val="24"/>
         </w:rPr>
-        <w:t xml:space="preserve"> After triggering the automation all the support folders (Logs, Output, Downloads etc.) will be created automatically by the automation script, </w:t>
-      </w:r>
-      <w:proofErr w:type="spellStart"/>
-      <w:r>
-        <w:rPr>
-          <w:rFonts w:ascii="Segoe UI" w:hAnsi="Segoe UI" w:cs="Segoe UI"/>
-          <w:sz w:val="24"/>
-          <w:szCs w:val="24"/>
-        </w:rPr>
-        <w:t>Mysql</w:t>
-      </w:r>
-      <w:proofErr w:type="spellEnd"/>
-      <w:r>
-        <w:rPr>
-          <w:rFonts w:ascii="Segoe UI" w:hAnsi="Segoe UI" w:cs="Segoe UI"/>
-          <w:sz w:val="24"/>
-          <w:szCs w:val="24"/>
-        </w:rPr>
-        <w:t xml:space="preserve"> path is validated, and it will ask user to proceed with the execution of the script.</w:t>
+        <w:t xml:space="preserve"> After triggering the automation all the support folders (Logs, Output, Downloads etc.) will be created automatically by the automation script, Mysql path is validated, and it will ask user to proceed with the execution of the script.</w:t>
       </w:r>
     </w:p>
     <w:p>
@@ -15450,7 +15222,7 @@
           <w:szCs w:val="24"/>
         </w:rPr>
       </w:pPr>
-      <w:bookmarkStart w:id="71" w:name="_Hlk153900514"/>
+      <w:bookmarkStart w:id="68" w:name="_Hlk153900514"/>
       <w:r>
         <w:rPr>
           <w:rFonts w:ascii="Segoe UI" w:hAnsi="Segoe UI" w:cs="Segoe UI"/>
@@ -15459,7 +15231,7 @@
         </w:rPr>
         <w:t xml:space="preserve">Next, enter “Y” to proceed MySQL server Info-Gathering. </w:t>
       </w:r>
-      <w:bookmarkEnd w:id="71"/>
+      <w:bookmarkEnd w:id="68"/>
     </w:p>
     <w:p>
       <w:pPr>
@@ -15605,28 +15377,19 @@
           <w:szCs w:val="24"/>
         </w:rPr>
       </w:pPr>
-      <w:bookmarkStart w:id="72" w:name="_Toc153900636"/>
-      <w:bookmarkStart w:id="73" w:name="_Toc153901059"/>
-      <w:bookmarkStart w:id="74" w:name="_Toc157799215"/>
+      <w:bookmarkStart w:id="69" w:name="_Toc153900636"/>
+      <w:bookmarkStart w:id="70" w:name="_Toc153901059"/>
+      <w:bookmarkStart w:id="71" w:name="_Toc157799215"/>
       <w:r>
         <w:rPr>
           <w:rFonts w:cs="Segoe UI"/>
           <w:szCs w:val="24"/>
         </w:rPr>
-        <w:t xml:space="preserve">Export Info-Gathering details and generating Output log </w:t>
-      </w:r>
-      <w:proofErr w:type="gramStart"/>
-      <w:r>
-        <w:rPr>
-          <w:rFonts w:cs="Segoe UI"/>
-          <w:szCs w:val="24"/>
-        </w:rPr>
-        <w:t>files</w:t>
-      </w:r>
-      <w:bookmarkEnd w:id="72"/>
-      <w:bookmarkEnd w:id="73"/>
-      <w:bookmarkEnd w:id="74"/>
-      <w:proofErr w:type="gramEnd"/>
+        <w:t>Export Info-Gathering details and generating Output log files</w:t>
+      </w:r>
+      <w:bookmarkEnd w:id="69"/>
+      <w:bookmarkEnd w:id="70"/>
+      <w:bookmarkEnd w:id="71"/>
     </w:p>
     <w:p>
       <w:pPr>
@@ -15732,8 +15495,8 @@
           <w:szCs w:val="24"/>
         </w:rPr>
       </w:pPr>
-      <w:bookmarkStart w:id="75" w:name="_Toc153901060"/>
-      <w:bookmarkStart w:id="76" w:name="_Toc157799216"/>
+      <w:bookmarkStart w:id="72" w:name="_Toc153901060"/>
+      <w:bookmarkStart w:id="73" w:name="_Toc157799216"/>
       <w:r>
         <w:rPr>
           <w:rFonts w:cs="Segoe UI"/>
@@ -15741,8 +15504,8 @@
         </w:rPr>
         <w:t>Automation Script Transcript Log</w:t>
       </w:r>
-      <w:bookmarkEnd w:id="75"/>
-      <w:bookmarkEnd w:id="76"/>
+      <w:bookmarkEnd w:id="72"/>
+      <w:bookmarkEnd w:id="73"/>
     </w:p>
     <w:p>
       <w:pPr>
@@ -15905,7 +15668,7 @@
           <w:szCs w:val="24"/>
         </w:rPr>
       </w:pPr>
-      <w:bookmarkStart w:id="77" w:name="_Toc157799217"/>
+      <w:bookmarkStart w:id="74" w:name="_Toc157799217"/>
       <w:r>
         <w:rPr>
           <w:sz w:val="24"/>
@@ -15927,7 +15690,7 @@
         </w:rPr>
         <w:t>ible server</w:t>
       </w:r>
-      <w:bookmarkEnd w:id="77"/>
+      <w:bookmarkEnd w:id="74"/>
     </w:p>
     <w:p>
       <w:pPr>
@@ -15938,8 +15701,8 @@
           <w:szCs w:val="24"/>
         </w:rPr>
       </w:pPr>
-      <w:bookmarkStart w:id="78" w:name="_Toc155767645"/>
-      <w:bookmarkStart w:id="79" w:name="_Toc157799218"/>
+      <w:bookmarkStart w:id="75" w:name="_Toc155767645"/>
+      <w:bookmarkStart w:id="76" w:name="_Toc157799218"/>
       <w:r>
         <w:rPr>
           <w:rFonts w:cs="Segoe UI"/>
@@ -15947,8 +15710,8 @@
         </w:rPr>
         <w:t>Azure MySQL to Flexible server Migration execution</w:t>
       </w:r>
-      <w:bookmarkEnd w:id="78"/>
-      <w:bookmarkEnd w:id="79"/>
+      <w:bookmarkEnd w:id="75"/>
+      <w:bookmarkEnd w:id="76"/>
     </w:p>
     <w:p>
       <w:pPr>
@@ -15993,7 +15756,6 @@
         </w:rPr>
         <w:t xml:space="preserve">Copy the provided script files and folder </w:t>
       </w:r>
-      <w:proofErr w:type="spellStart"/>
       <w:r>
         <w:rPr>
           <w:rFonts w:ascii="Segoe UI" w:hAnsi="Segoe UI" w:cs="Segoe UI"/>
@@ -16003,32 +15765,13 @@
         </w:rPr>
         <w:t>Validation_Scripts</w:t>
       </w:r>
-      <w:proofErr w:type="spellEnd"/>
-      <w:r>
-        <w:rPr>
-          <w:rFonts w:ascii="Segoe UI" w:hAnsi="Segoe UI" w:cs="Segoe UI"/>
-          <w:sz w:val="24"/>
-          <w:szCs w:val="24"/>
-        </w:rPr>
-        <w:t xml:space="preserve"> under the folder created in the previous step. For example: If “MySQL-Single-to-Flexi” was the folder created in the previous step, then copy the </w:t>
-      </w:r>
-      <w:proofErr w:type="spellStart"/>
-      <w:r>
-        <w:rPr>
-          <w:rFonts w:ascii="Segoe UI" w:hAnsi="Segoe UI" w:cs="Segoe UI"/>
-          <w:sz w:val="24"/>
-          <w:szCs w:val="24"/>
-        </w:rPr>
-        <w:t>Validation_Scripts</w:t>
-      </w:r>
-      <w:proofErr w:type="spellEnd"/>
-      <w:r>
-        <w:rPr>
-          <w:rFonts w:ascii="Segoe UI" w:hAnsi="Segoe UI" w:cs="Segoe UI"/>
-          <w:sz w:val="24"/>
-          <w:szCs w:val="24"/>
-        </w:rPr>
-        <w:t xml:space="preserve"> &amp; files under the MySQL-Single-to-Flexi Folder.</w:t>
+      <w:r>
+        <w:rPr>
+          <w:rFonts w:ascii="Segoe UI" w:hAnsi="Segoe UI" w:cs="Segoe UI"/>
+          <w:sz w:val="24"/>
+          <w:szCs w:val="24"/>
+        </w:rPr>
+        <w:t xml:space="preserve"> under the folder created in the previous step. For example: If “MySQL-Single-to-Flexi” was the folder created in the previous step, then copy the Validation_Scripts &amp; files under the MySQL-Single-to-Flexi Folder.</w:t>
       </w:r>
     </w:p>
     <w:p>
@@ -16213,7 +15956,7 @@
           <w:rFonts w:cs="Segoe UI"/>
         </w:rPr>
       </w:pPr>
-      <w:bookmarkStart w:id="80" w:name="_Toc157799219"/>
+      <w:bookmarkStart w:id="77" w:name="_Toc157799219"/>
       <w:r>
         <w:rPr>
           <w:rFonts w:cs="Segoe UI"/>
@@ -16221,7 +15964,7 @@
         <w:lastRenderedPageBreak/>
         <w:t>Preparing the INPUT CSV File</w:t>
       </w:r>
-      <w:bookmarkEnd w:id="80"/>
+      <w:bookmarkEnd w:id="77"/>
     </w:p>
     <w:p>
       <w:pPr>
@@ -16381,18 +16124,8 @@
           <w:sz w:val="24"/>
           <w:szCs w:val="24"/>
         </w:rPr>
-        <w:t xml:space="preserve">Enter the following command at the windows command prompt to trigger the CMF-MySQL_Azure_SingleServer_to_Flexible.ps1 </w:t>
-      </w:r>
-      <w:proofErr w:type="gramStart"/>
-      <w:r>
-        <w:rPr>
-          <w:rFonts w:ascii="Segoe UI" w:hAnsi="Segoe UI" w:cs="Segoe UI"/>
-          <w:sz w:val="24"/>
-          <w:szCs w:val="24"/>
-        </w:rPr>
-        <w:t>script</w:t>
-      </w:r>
-      <w:proofErr w:type="gramEnd"/>
+        <w:t>Enter the following command at the windows command prompt to trigger the CMF-MySQL_Azure_SingleServer_to_Flexible.ps1 script</w:t>
+      </w:r>
     </w:p>
     <w:p>
       <w:pPr>
@@ -16424,9 +16157,8 @@
           <w:color w:val="C00000"/>
           <w:sz w:val="22"/>
         </w:rPr>
-        <w:t>Powershell.exe -</w:t>
-      </w:r>
-      <w:proofErr w:type="spellStart"/>
+        <w:t xml:space="preserve">Powershell.exe -ExecutionPolicy </w:t>
+      </w:r>
       <w:r>
         <w:rPr>
           <w:rFonts w:ascii="Segoe UI" w:hAnsi="Segoe UI" w:cs="Segoe UI"/>
@@ -16435,9 +16167,8 @@
           <w:color w:val="C00000"/>
           <w:sz w:val="22"/>
         </w:rPr>
-        <w:t>ExecutionPolicy</w:t>
-      </w:r>
-      <w:proofErr w:type="spellEnd"/>
+        <w:t>Bypass</w:t>
+      </w:r>
       <w:r>
         <w:rPr>
           <w:rFonts w:ascii="Segoe UI" w:hAnsi="Segoe UI" w:cs="Segoe UI"/>
@@ -16446,28 +16177,6 @@
           <w:color w:val="C00000"/>
           <w:sz w:val="22"/>
         </w:rPr>
-        <w:t xml:space="preserve"> </w:t>
-      </w:r>
-      <w:proofErr w:type="spellStart"/>
-      <w:r>
-        <w:rPr>
-          <w:rFonts w:ascii="Segoe UI" w:hAnsi="Segoe UI" w:cs="Segoe UI"/>
-          <w:b/>
-          <w:bCs/>
-          <w:color w:val="C00000"/>
-          <w:sz w:val="22"/>
-        </w:rPr>
-        <w:t>RemoteSigned</w:t>
-      </w:r>
-      <w:proofErr w:type="spellEnd"/>
-      <w:r>
-        <w:rPr>
-          <w:rFonts w:ascii="Segoe UI" w:hAnsi="Segoe UI" w:cs="Segoe UI"/>
-          <w:b/>
-          <w:bCs/>
-          <w:color w:val="C00000"/>
-          <w:sz w:val="22"/>
-        </w:rPr>
         <w:t xml:space="preserve"> -File .\CMF_MySQL_Azure_Trigger.ps1</w:t>
       </w:r>
     </w:p>
@@ -16488,30 +16197,16 @@
           <w:rFonts w:cs="Segoe UI"/>
         </w:rPr>
       </w:pPr>
-      <w:bookmarkStart w:id="81" w:name="_Toc155767646"/>
-      <w:bookmarkStart w:id="82" w:name="_Toc157799220"/>
+      <w:bookmarkStart w:id="78" w:name="_Toc155767646"/>
+      <w:bookmarkStart w:id="79" w:name="_Toc157799220"/>
       <w:r>
         <w:rPr>
           <w:rFonts w:cs="Segoe UI"/>
         </w:rPr>
-        <w:t xml:space="preserve">Creating support folders (Logs, Output, Downloads </w:t>
-      </w:r>
-      <w:proofErr w:type="spellStart"/>
-      <w:r>
-        <w:rPr>
-          <w:rFonts w:cs="Segoe UI"/>
-        </w:rPr>
-        <w:t>etc</w:t>
-      </w:r>
-      <w:proofErr w:type="spellEnd"/>
-      <w:r>
-        <w:rPr>
-          <w:rFonts w:cs="Segoe UI"/>
-        </w:rPr>
-        <w:t>)</w:t>
-      </w:r>
-      <w:bookmarkEnd w:id="81"/>
-      <w:bookmarkEnd w:id="82"/>
+        <w:t>Creating support folders (Logs, Output, Downloads etc)</w:t>
+      </w:r>
+      <w:bookmarkEnd w:id="78"/>
+      <w:bookmarkEnd w:id="79"/>
     </w:p>
     <w:p>
       <w:pPr>
@@ -16595,16 +16290,16 @@
           <w:rFonts w:ascii="Segoe UI" w:hAnsi="Segoe UI" w:cs="Segoe UI"/>
         </w:rPr>
       </w:pPr>
-      <w:bookmarkStart w:id="83" w:name="_Toc155767647"/>
-      <w:bookmarkStart w:id="84" w:name="_Toc157799221"/>
+      <w:bookmarkStart w:id="80" w:name="_Toc155767647"/>
+      <w:bookmarkStart w:id="81" w:name="_Toc157799221"/>
       <w:r>
         <w:rPr>
           <w:rFonts w:ascii="Segoe UI" w:hAnsi="Segoe UI" w:cs="Segoe UI"/>
         </w:rPr>
         <w:t>Validate Azure CLI</w:t>
       </w:r>
-      <w:bookmarkEnd w:id="83"/>
-      <w:bookmarkEnd w:id="84"/>
+      <w:bookmarkEnd w:id="80"/>
+      <w:bookmarkEnd w:id="81"/>
     </w:p>
     <w:p>
       <w:pPr>
@@ -16770,7 +16465,7 @@
           <w:szCs w:val="24"/>
         </w:rPr>
       </w:pPr>
-      <w:bookmarkStart w:id="85" w:name="_Hlk149225359"/>
+      <w:bookmarkStart w:id="82" w:name="_Hlk149225359"/>
       <w:r>
         <w:rPr>
           <w:rFonts w:ascii="Segoe UI" w:hAnsi="Segoe UI" w:cs="Segoe UI"/>
@@ -16781,7 +16476,7 @@
         <w:t>Once Azure CLI Installation completes successfully and if you encounter the above error message, kindly close the Command Prompt and validate Azure CLI by re-running the automation script again.</w:t>
       </w:r>
     </w:p>
-    <w:bookmarkEnd w:id="85"/>
+    <w:bookmarkEnd w:id="82"/>
     <w:p>
       <w:pPr>
         <w:pStyle w:val="ListParagraph"/>
@@ -17074,8 +16769,8 @@
           <w:szCs w:val="24"/>
         </w:rPr>
       </w:pPr>
-      <w:bookmarkStart w:id="86" w:name="_Toc155767648"/>
-      <w:bookmarkStart w:id="87" w:name="_Toc157799222"/>
+      <w:bookmarkStart w:id="83" w:name="_Toc155767648"/>
+      <w:bookmarkStart w:id="84" w:name="_Toc157799222"/>
       <w:r>
         <w:rPr>
           <w:rFonts w:ascii="Segoe UI" w:hAnsi="Segoe UI" w:cs="Segoe UI"/>
@@ -17083,8 +16778,8 @@
         </w:rPr>
         <w:t>Azure MySQL Single Server and Flexible JSON output</w:t>
       </w:r>
-      <w:bookmarkEnd w:id="86"/>
-      <w:bookmarkEnd w:id="87"/>
+      <w:bookmarkEnd w:id="83"/>
+      <w:bookmarkEnd w:id="84"/>
     </w:p>
     <w:p>
       <w:pPr>
@@ -17176,8 +16871,8 @@
           <w:szCs w:val="24"/>
         </w:rPr>
       </w:pPr>
-      <w:bookmarkStart w:id="88" w:name="_Toc155767649"/>
-      <w:bookmarkStart w:id="89" w:name="_Toc157799223"/>
+      <w:bookmarkStart w:id="85" w:name="_Toc155767649"/>
+      <w:bookmarkStart w:id="86" w:name="_Toc157799223"/>
       <w:r>
         <w:rPr>
           <w:rFonts w:cs="Segoe UI"/>
@@ -17185,8 +16880,8 @@
         </w:rPr>
         <w:t>Automation Script Transcript Log</w:t>
       </w:r>
-      <w:bookmarkEnd w:id="88"/>
-      <w:bookmarkEnd w:id="89"/>
+      <w:bookmarkEnd w:id="85"/>
+      <w:bookmarkEnd w:id="86"/>
     </w:p>
     <w:p>
       <w:pPr>
@@ -17209,19 +16904,8 @@
           <w:sz w:val="24"/>
           <w:szCs w:val="24"/>
         </w:rPr>
-        <w:t xml:space="preserve">Transcript will be generated in text format in Logs folder in below mentioned </w:t>
-      </w:r>
-      <w:proofErr w:type="gramStart"/>
-      <w:r>
-        <w:rPr>
-          <w:rFonts w:ascii="Segoe UI" w:hAnsi="Segoe UI" w:cs="Segoe UI"/>
-          <w:bCs/>
-          <w:sz w:val="24"/>
-          <w:szCs w:val="24"/>
-        </w:rPr>
-        <w:t>name</w:t>
-      </w:r>
-      <w:proofErr w:type="gramEnd"/>
+        <w:t>Transcript will be generated in text format in Logs folder in below mentioned name</w:t>
+      </w:r>
     </w:p>
     <w:p>
       <w:pPr>
@@ -17351,7 +17035,7 @@
           <w:szCs w:val="24"/>
         </w:rPr>
       </w:pPr>
-      <w:bookmarkStart w:id="90" w:name="_Toc157799224"/>
+      <w:bookmarkStart w:id="87" w:name="_Toc157799224"/>
       <w:r>
         <w:rPr>
           <w:sz w:val="24"/>
@@ -17367,7 +17051,7 @@
         </w:rPr>
         <w:t>.</w:t>
       </w:r>
-      <w:bookmarkEnd w:id="90"/>
+      <w:bookmarkEnd w:id="87"/>
     </w:p>
     <w:p>
       <w:pPr>
@@ -17376,14 +17060,14 @@
           <w:rFonts w:cs="Segoe UI"/>
         </w:rPr>
       </w:pPr>
-      <w:bookmarkStart w:id="91" w:name="_Toc157799225"/>
+      <w:bookmarkStart w:id="88" w:name="_Toc157799225"/>
       <w:r>
         <w:rPr>
           <w:rFonts w:cs="Segoe UI"/>
         </w:rPr>
         <w:t>Checking error logs</w:t>
       </w:r>
-      <w:bookmarkEnd w:id="91"/>
+      <w:bookmarkEnd w:id="88"/>
     </w:p>
     <w:p>
       <w:pPr>
@@ -17515,7 +17199,7 @@
           <w:rFonts w:cs="Segoe UI"/>
         </w:rPr>
       </w:pPr>
-      <w:bookmarkStart w:id="92" w:name="_Toc157799226"/>
+      <w:bookmarkStart w:id="89" w:name="_Toc157799226"/>
       <w:r>
         <w:rPr>
           <w:rFonts w:cs="Segoe UI"/>
@@ -17530,7 +17214,7 @@
         </w:rPr>
         <w:t>Azure_Subscription.csv</w:t>
       </w:r>
-      <w:bookmarkEnd w:id="92"/>
+      <w:bookmarkEnd w:id="89"/>
     </w:p>
     <w:p>
       <w:pPr>
@@ -17640,36 +17324,8 @@
           <w:sz w:val="24"/>
           <w:szCs w:val="24"/>
         </w:rPr>
-        <w:t>This script is based on the csv file named ‘</w:t>
-      </w:r>
-      <w:proofErr w:type="spellStart"/>
-      <w:r>
-        <w:rPr>
-          <w:rFonts w:ascii="Segoe UI" w:hAnsi="Segoe UI" w:cs="Segoe UI"/>
-          <w:sz w:val="24"/>
-          <w:szCs w:val="24"/>
-        </w:rPr>
-        <w:t>Azure_Subscription</w:t>
-      </w:r>
-      <w:proofErr w:type="spellEnd"/>
-      <w:r>
-        <w:rPr>
-          <w:rFonts w:ascii="Segoe UI" w:hAnsi="Segoe UI" w:cs="Segoe UI"/>
-          <w:sz w:val="24"/>
-          <w:szCs w:val="24"/>
-        </w:rPr>
-        <w:t xml:space="preserve">’ and the following columns in the Input csv </w:t>
-      </w:r>
-      <w:proofErr w:type="gramStart"/>
-      <w:r>
-        <w:rPr>
-          <w:rFonts w:ascii="Segoe UI" w:hAnsi="Segoe UI" w:cs="Segoe UI"/>
-          <w:sz w:val="24"/>
-          <w:szCs w:val="24"/>
-        </w:rPr>
-        <w:t>file</w:t>
-      </w:r>
-      <w:proofErr w:type="gramEnd"/>
+        <w:t>This script is based on the csv file named ‘Azure_Subscription’ and the following columns in the Input csv file</w:t>
+      </w:r>
     </w:p>
     <w:p>
       <w:pPr>
@@ -17685,7 +17341,7 @@
           <w:szCs w:val="24"/>
         </w:rPr>
       </w:pPr>
-      <w:bookmarkStart w:id="93" w:name="_Hlk157797814"/>
+      <w:bookmarkStart w:id="90" w:name="_Hlk157797814"/>
       <w:r>
         <w:rPr>
           <w:rFonts w:ascii="Segoe UI" w:hAnsi="Segoe UI" w:cs="Segoe UI"/>
@@ -17715,7 +17371,7 @@
         <w:t>csv</w:t>
       </w:r>
     </w:p>
-    <w:bookmarkEnd w:id="93"/>
+    <w:bookmarkEnd w:id="90"/>
     <w:p>
       <w:pPr>
         <w:pStyle w:val="ListParagraph"/>
@@ -17767,20 +17423,8 @@
           <w:sz w:val="24"/>
           <w:szCs w:val="24"/>
         </w:rPr>
-        <w:t xml:space="preserve">Values in the column must be correct, incorrect values will also result in </w:t>
-      </w:r>
-      <w:proofErr w:type="gramStart"/>
-      <w:r>
-        <w:rPr>
-          <w:rFonts w:ascii="Segoe UI" w:hAnsi="Segoe UI" w:cs="Segoe UI"/>
-          <w:b/>
-          <w:bCs/>
-          <w:sz w:val="24"/>
-          <w:szCs w:val="24"/>
-        </w:rPr>
-        <w:t>error</w:t>
-      </w:r>
-      <w:proofErr w:type="gramEnd"/>
+        <w:t>Values in the column must be correct, incorrect values will also result in error</w:t>
+      </w:r>
     </w:p>
     <w:tbl>
       <w:tblPr>
@@ -17812,7 +17456,6 @@
                 <w:szCs w:val="24"/>
               </w:rPr>
             </w:pPr>
-            <w:proofErr w:type="spellStart"/>
             <w:r>
               <w:rPr>
                 <w:rFonts w:ascii="Segoe UI" w:hAnsi="Segoe UI" w:cs="Segoe UI"/>
@@ -17824,7 +17467,6 @@
               <w:lastRenderedPageBreak/>
               <w:t>Seq.No</w:t>
             </w:r>
-            <w:proofErr w:type="spellEnd"/>
           </w:p>
         </w:tc>
         <w:tc>
@@ -17929,8 +17571,8 @@
             </w:r>
           </w:p>
         </w:tc>
-        <w:bookmarkStart w:id="94" w:name="_MON_1764422595"/>
-        <w:bookmarkEnd w:id="94"/>
+        <w:bookmarkStart w:id="91" w:name="_MON_1764422595"/>
+        <w:bookmarkEnd w:id="91"/>
         <w:tc>
           <w:tcPr>
             <w:tcW w:w="2823" w:type="dxa"/>
@@ -17973,10 +17615,10 @@
                   <v:path o:extrusionok="f" gradientshapeok="t" o:connecttype="rect"/>
                   <o:lock v:ext="edit" aspectratio="t"/>
                 </v:shapetype>
-                <v:shape id="_x0000_i1025" type="#_x0000_t75" style="width:83.55pt;height:50pt" o:ole="">
+                <v:shape id="_x0000_i1025" type="#_x0000_t75" style="width:83.25pt;height:50.25pt" o:ole="">
                   <v:imagedata r:id="rId55" o:title=""/>
                 </v:shape>
-                <o:OLEObject Type="Embed" ProgID="Excel.SheetMacroEnabled.12" ShapeID="_x0000_i1025" DrawAspect="Icon" ObjectID="_1769851549" r:id="rId56"/>
+                <o:OLEObject Type="Embed" ProgID="Excel.SheetMacroEnabled.12" ShapeID="_x0000_i1025" DrawAspect="Icon" ObjectID="_1771751561" r:id="rId56"/>
               </w:object>
             </w:r>
           </w:p>
@@ -18069,7 +17711,7 @@
           <w:rFonts w:cs="Segoe UI"/>
         </w:rPr>
       </w:pPr>
-      <w:bookmarkStart w:id="95" w:name="_Toc157799227"/>
+      <w:bookmarkStart w:id="92" w:name="_Toc157799227"/>
       <w:r>
         <w:rPr>
           <w:rFonts w:cs="Segoe UI"/>
@@ -18127,7 +17769,7 @@
         </w:rPr>
         <w:t>SQL_Server_Input_file.csv</w:t>
       </w:r>
-      <w:bookmarkEnd w:id="95"/>
+      <w:bookmarkEnd w:id="92"/>
     </w:p>
     <w:p>
       <w:pPr>
@@ -18343,25 +17985,7 @@
           <w:sz w:val="24"/>
           <w:szCs w:val="24"/>
         </w:rPr>
-        <w:t xml:space="preserve">Tenant and </w:t>
-      </w:r>
-      <w:proofErr w:type="spellStart"/>
-      <w:r>
-        <w:rPr>
-          <w:rFonts w:ascii="Segoe UI" w:hAnsi="Segoe UI" w:cs="Segoe UI"/>
-          <w:sz w:val="24"/>
-          <w:szCs w:val="24"/>
-        </w:rPr>
-        <w:t>Subscription_ID</w:t>
-      </w:r>
-      <w:proofErr w:type="spellEnd"/>
-      <w:r>
-        <w:rPr>
-          <w:rFonts w:ascii="Segoe UI" w:hAnsi="Segoe UI" w:cs="Segoe UI"/>
-          <w:sz w:val="24"/>
-          <w:szCs w:val="24"/>
-        </w:rPr>
-        <w:t xml:space="preserve"> columns are Optional.</w:t>
+        <w:t>Tenant and Subscription_ID columns are Optional.</w:t>
       </w:r>
     </w:p>
     <w:p>
@@ -18467,7 +18091,7 @@
           <w:szCs w:val="24"/>
         </w:rPr>
       </w:pPr>
-      <w:bookmarkStart w:id="96" w:name="_Hlk148453421"/>
+      <w:bookmarkStart w:id="93" w:name="_Hlk148453421"/>
       <w:r>
         <w:rPr>
           <w:rFonts w:ascii="Segoe UI" w:hAnsi="Segoe UI" w:cs="Segoe UI"/>
@@ -18596,7 +18220,6 @@
                 <w:lang w:val="en-IN" w:eastAsia="en-IN"/>
               </w:rPr>
             </w:pPr>
-            <w:proofErr w:type="spellStart"/>
             <w:r>
               <w:rPr>
                 <w:rFonts w:ascii="Segoe UI" w:eastAsia="Times New Roman" w:hAnsi="Segoe UI" w:cs="Segoe UI"/>
@@ -18609,7 +18232,6 @@
               </w:rPr>
               <w:t>Host_Name</w:t>
             </w:r>
-            <w:proofErr w:type="spellEnd"/>
           </w:p>
         </w:tc>
         <w:tc>
@@ -18736,7 +18358,6 @@
                 <w:lang w:val="en-IN" w:eastAsia="en-IN"/>
               </w:rPr>
             </w:pPr>
-            <w:proofErr w:type="spellStart"/>
             <w:r>
               <w:rPr>
                 <w:rFonts w:ascii="Segoe UI" w:eastAsia="Times New Roman" w:hAnsi="Segoe UI" w:cs="Segoe UI"/>
@@ -18749,7 +18370,6 @@
               </w:rPr>
               <w:t>User_ID</w:t>
             </w:r>
-            <w:proofErr w:type="spellEnd"/>
           </w:p>
         </w:tc>
         <w:tc>
@@ -18777,19 +18397,8 @@
                 <w:szCs w:val="24"/>
                 <w:lang w:val="en-IN" w:eastAsia="en-IN"/>
               </w:rPr>
-              <w:t xml:space="preserve">Provide the </w:t>
-            </w:r>
-            <w:proofErr w:type="spellStart"/>
-            <w:r>
-              <w:rPr>
-                <w:rFonts w:ascii="Segoe UI" w:eastAsia="Times New Roman" w:hAnsi="Segoe UI" w:cs="Segoe UI"/>
-                <w:sz w:val="24"/>
-                <w:szCs w:val="24"/>
-                <w:lang w:val="en-IN" w:eastAsia="en-IN"/>
-              </w:rPr>
-              <w:t>User_ID</w:t>
-            </w:r>
-            <w:proofErr w:type="spellEnd"/>
+              <w:t>Provide the User_ID</w:t>
+            </w:r>
           </w:p>
         </w:tc>
       </w:tr>
@@ -18887,7 +18496,6 @@
                 <w:lang w:val="en-IN" w:eastAsia="en-IN"/>
               </w:rPr>
             </w:pPr>
-            <w:proofErr w:type="spellStart"/>
             <w:r>
               <w:rPr>
                 <w:rFonts w:ascii="Segoe UI" w:eastAsia="Times New Roman" w:hAnsi="Segoe UI" w:cs="Segoe UI"/>
@@ -18900,7 +18508,6 @@
               </w:rPr>
               <w:t>DB_Name</w:t>
             </w:r>
-            <w:proofErr w:type="spellEnd"/>
           </w:p>
         </w:tc>
         <w:tc>
@@ -18930,7 +18537,6 @@
               </w:rPr>
               <w:t>Provide Database Name (</w:t>
             </w:r>
-            <w:proofErr w:type="spellStart"/>
             <w:proofErr w:type="gramStart"/>
             <w:r>
               <w:rPr>
@@ -18941,7 +18547,6 @@
               </w:rPr>
               <w:t>Example:mysql</w:t>
             </w:r>
-            <w:proofErr w:type="spellEnd"/>
             <w:proofErr w:type="gramEnd"/>
             <w:r>
               <w:rPr>
@@ -19061,7 +18666,6 @@
                 <w:lang w:val="en-IN" w:eastAsia="en-IN"/>
               </w:rPr>
             </w:pPr>
-            <w:proofErr w:type="spellStart"/>
             <w:r>
               <w:rPr>
                 <w:rFonts w:ascii="Segoe UI" w:eastAsia="Times New Roman" w:hAnsi="Segoe UI" w:cs="Segoe UI"/>
@@ -19074,7 +18678,6 @@
               </w:rPr>
               <w:t>Subscription_ID</w:t>
             </w:r>
-            <w:proofErr w:type="spellEnd"/>
           </w:p>
         </w:tc>
         <w:tc>
@@ -19211,7 +18814,6 @@
                 <w:lang w:val="en-IN" w:eastAsia="en-IN"/>
               </w:rPr>
             </w:pPr>
-            <w:proofErr w:type="spellStart"/>
             <w:r>
               <w:rPr>
                 <w:rFonts w:ascii="Segoe UI" w:hAnsi="Segoe UI" w:cs="Segoe UI"/>
@@ -19223,7 +18825,6 @@
               </w:rPr>
               <w:t>SSL_Mode</w:t>
             </w:r>
-            <w:proofErr w:type="spellEnd"/>
           </w:p>
         </w:tc>
         <w:tc>
@@ -19251,9 +18852,9 @@
                 <w:szCs w:val="24"/>
                 <w:lang w:eastAsia="en-IN"/>
               </w:rPr>
-              <w:t xml:space="preserve">Provide </w:t>
-            </w:r>
-            <w:proofErr w:type="spellStart"/>
+              <w:t>Provide SSL_Mode (</w:t>
+            </w:r>
+            <w:proofErr w:type="gramStart"/>
             <w:r>
               <w:rPr>
                 <w:rFonts w:ascii="Segoe UI" w:eastAsia="Times New Roman" w:hAnsi="Segoe UI" w:cs="Segoe UI"/>
@@ -19261,9 +18862,9 @@
                 <w:szCs w:val="24"/>
                 <w:lang w:eastAsia="en-IN"/>
               </w:rPr>
-              <w:t>SSL_Mode</w:t>
-            </w:r>
-            <w:proofErr w:type="spellEnd"/>
+              <w:t>Example :</w:t>
+            </w:r>
+            <w:proofErr w:type="gramEnd"/>
             <w:r>
               <w:rPr>
                 <w:rFonts w:ascii="Segoe UI" w:eastAsia="Times New Roman" w:hAnsi="Segoe UI" w:cs="Segoe UI"/>
@@ -19271,9 +18872,8 @@
                 <w:szCs w:val="24"/>
                 <w:lang w:eastAsia="en-IN"/>
               </w:rPr>
-              <w:t xml:space="preserve"> (</w:t>
-            </w:r>
-            <w:proofErr w:type="gramStart"/>
+              <w:t xml:space="preserve"> </w:t>
+            </w:r>
             <w:r>
               <w:rPr>
                 <w:rFonts w:ascii="Segoe UI" w:eastAsia="Times New Roman" w:hAnsi="Segoe UI" w:cs="Segoe UI"/>
@@ -19281,9 +18881,8 @@
                 <w:szCs w:val="24"/>
                 <w:lang w:eastAsia="en-IN"/>
               </w:rPr>
-              <w:t>Example :</w:t>
-            </w:r>
-            <w:proofErr w:type="gramEnd"/>
+              <w:t>preferred</w:t>
+            </w:r>
             <w:r>
               <w:rPr>
                 <w:rFonts w:ascii="Segoe UI" w:eastAsia="Times New Roman" w:hAnsi="Segoe UI" w:cs="Segoe UI"/>
@@ -19291,30 +18890,12 @@
                 <w:szCs w:val="24"/>
                 <w:lang w:eastAsia="en-IN"/>
               </w:rPr>
-              <w:t xml:space="preserve"> </w:t>
-            </w:r>
-            <w:r>
-              <w:rPr>
-                <w:rFonts w:ascii="Segoe UI" w:eastAsia="Times New Roman" w:hAnsi="Segoe UI" w:cs="Segoe UI"/>
-                <w:sz w:val="24"/>
-                <w:szCs w:val="24"/>
-                <w:lang w:eastAsia="en-IN"/>
-              </w:rPr>
-              <w:t>preferred</w:t>
-            </w:r>
-            <w:r>
-              <w:rPr>
-                <w:rFonts w:ascii="Segoe UI" w:eastAsia="Times New Roman" w:hAnsi="Segoe UI" w:cs="Segoe UI"/>
-                <w:sz w:val="24"/>
-                <w:szCs w:val="24"/>
-                <w:lang w:eastAsia="en-IN"/>
-              </w:rPr>
               <w:t>)</w:t>
             </w:r>
           </w:p>
         </w:tc>
       </w:tr>
-      <w:bookmarkEnd w:id="96"/>
+      <w:bookmarkEnd w:id="93"/>
     </w:tbl>
     <w:p>
       <w:pPr>
@@ -19355,7 +18936,6 @@
                 <w:szCs w:val="24"/>
               </w:rPr>
             </w:pPr>
-            <w:proofErr w:type="spellStart"/>
             <w:r>
               <w:rPr>
                 <w:rFonts w:ascii="Segoe UI" w:hAnsi="Segoe UI" w:cs="Segoe UI"/>
@@ -19366,7 +18946,6 @@
               </w:rPr>
               <w:t>Seq.No</w:t>
             </w:r>
-            <w:proofErr w:type="spellEnd"/>
           </w:p>
         </w:tc>
         <w:tc>
@@ -19453,8 +19032,8 @@
             </w:r>
           </w:p>
         </w:tc>
-        <w:bookmarkStart w:id="97" w:name="_MON_1766303242"/>
-        <w:bookmarkEnd w:id="97"/>
+        <w:bookmarkStart w:id="94" w:name="_MON_1766303242"/>
+        <w:bookmarkEnd w:id="94"/>
         <w:tc>
           <w:tcPr>
             <w:tcW w:w="3206" w:type="dxa"/>
@@ -19479,7 +19058,7 @@
                 <v:shape id="_x0000_i1026" type="#_x0000_t75" style="width:69pt;height:45pt" o:ole="">
                   <v:imagedata r:id="rId58" o:title=""/>
                 </v:shape>
-                <o:OLEObject Type="Embed" ProgID="Excel.SheetMacroEnabled.12" ShapeID="_x0000_i1026" DrawAspect="Icon" ObjectID="_1769851550" r:id="rId59"/>
+                <o:OLEObject Type="Embed" ProgID="Excel.SheetMacroEnabled.12" ShapeID="_x0000_i1026" DrawAspect="Icon" ObjectID="_1771751562" r:id="rId59"/>
               </w:object>
             </w:r>
           </w:p>
@@ -19568,7 +19147,7 @@
           <w:szCs w:val="20"/>
         </w:rPr>
       </w:pPr>
-      <w:bookmarkStart w:id="98" w:name="_Toc157799228"/>
+      <w:bookmarkStart w:id="95" w:name="_Toc157799228"/>
       <w:r>
         <w:rPr>
           <w:rFonts w:cs="Segoe UI"/>
@@ -19583,7 +19162,7 @@
         </w:rPr>
         <w:t xml:space="preserve"> access to the URLs below:</w:t>
       </w:r>
-      <w:bookmarkEnd w:id="98"/>
+      <w:bookmarkEnd w:id="95"/>
     </w:p>
     <w:tbl>
       <w:tblPr>
@@ -19856,7 +19435,7 @@
           <w:szCs w:val="24"/>
         </w:rPr>
       </w:pPr>
-      <w:bookmarkStart w:id="99" w:name="_Toc157799229"/>
+      <w:bookmarkStart w:id="96" w:name="_Toc157799229"/>
       <w:r>
         <w:rPr>
           <w:rFonts w:cs="Segoe UI"/>
@@ -19865,7 +19444,7 @@
         <w:lastRenderedPageBreak/>
         <w:t>Without Internet access to the URLs</w:t>
       </w:r>
-      <w:bookmarkEnd w:id="99"/>
+      <w:bookmarkEnd w:id="96"/>
     </w:p>
     <w:p>
       <w:pPr>
@@ -19912,7 +19491,7 @@
           <w:szCs w:val="24"/>
         </w:rPr>
       </w:pPr>
-      <w:bookmarkStart w:id="100" w:name="_Toc157799230"/>
+      <w:bookmarkStart w:id="97" w:name="_Toc157799230"/>
       <w:r>
         <w:rPr>
           <w:rFonts w:cs="Segoe UI"/>
@@ -19920,7 +19499,7 @@
         </w:rPr>
         <w:t>Installing Azure CLI for Windows and Linux</w:t>
       </w:r>
-      <w:bookmarkEnd w:id="100"/>
+      <w:bookmarkEnd w:id="97"/>
       <w:r>
         <w:rPr>
           <w:rFonts w:cs="Segoe UI"/>
@@ -20027,8 +19606,8 @@
           <w:szCs w:val="24"/>
         </w:rPr>
       </w:pPr>
-      <w:bookmarkStart w:id="101" w:name="_Toc148431345"/>
-      <w:bookmarkStart w:id="102" w:name="_Toc157799231"/>
+      <w:bookmarkStart w:id="98" w:name="_Toc148431345"/>
+      <w:bookmarkStart w:id="99" w:name="_Toc157799231"/>
       <w:r>
         <w:rPr>
           <w:rFonts w:cs="Segoe UI"/>
@@ -20036,8 +19615,8 @@
         </w:rPr>
         <w:t>PowerShell Version, Modules &amp; Execution policy</w:t>
       </w:r>
-      <w:bookmarkEnd w:id="101"/>
-      <w:bookmarkEnd w:id="102"/>
+      <w:bookmarkEnd w:id="98"/>
+      <w:bookmarkEnd w:id="99"/>
     </w:p>
     <w:p>
       <w:pPr>
@@ -20198,20 +19777,8 @@
           <w:szCs w:val="24"/>
           <w:shd w:val="clear" w:color="auto" w:fill="FFFFFF"/>
         </w:rPr>
-        <w:t xml:space="preserve">Set the PowerShell execution </w:t>
-      </w:r>
-      <w:proofErr w:type="gramStart"/>
-      <w:r>
-        <w:rPr>
-          <w:rFonts w:ascii="Segoe UI" w:hAnsi="Segoe UI" w:cs="Segoe UI"/>
-          <w:color w:val="242424"/>
-          <w:sz w:val="24"/>
-          <w:szCs w:val="24"/>
-          <w:shd w:val="clear" w:color="auto" w:fill="FFFFFF"/>
-        </w:rPr>
-        <w:t>policy</w:t>
-      </w:r>
-      <w:proofErr w:type="gramEnd"/>
+        <w:t>Set the PowerShell execution policy</w:t>
+      </w:r>
     </w:p>
     <w:p>
       <w:pPr>
@@ -20241,48 +19808,8 @@
           <w:szCs w:val="24"/>
           <w:shd w:val="clear" w:color="auto" w:fill="FFFFFF"/>
         </w:rPr>
-        <w:t xml:space="preserve"> Set-</w:t>
-      </w:r>
-      <w:proofErr w:type="spellStart"/>
-      <w:r>
-        <w:rPr>
-          <w:rFonts w:ascii="Segoe UI" w:hAnsi="Segoe UI" w:cs="Segoe UI"/>
-          <w:b/>
-          <w:bCs/>
-          <w:color w:val="242424"/>
-          <w:sz w:val="24"/>
-          <w:szCs w:val="24"/>
-          <w:shd w:val="clear" w:color="auto" w:fill="FFFFFF"/>
-        </w:rPr>
-        <w:t>ExecutionPolicy</w:t>
-      </w:r>
-      <w:proofErr w:type="spellEnd"/>
-      <w:r>
-        <w:rPr>
-          <w:rFonts w:ascii="Segoe UI" w:hAnsi="Segoe UI" w:cs="Segoe UI"/>
-          <w:b/>
-          <w:bCs/>
-          <w:color w:val="242424"/>
-          <w:sz w:val="24"/>
-          <w:szCs w:val="24"/>
-          <w:shd w:val="clear" w:color="auto" w:fill="FFFFFF"/>
-        </w:rPr>
-        <w:t xml:space="preserve"> Unrestricted -Scope </w:t>
-      </w:r>
-      <w:proofErr w:type="spellStart"/>
-      <w:r>
-        <w:rPr>
-          <w:rFonts w:ascii="Segoe UI" w:hAnsi="Segoe UI" w:cs="Segoe UI"/>
-          <w:b/>
-          <w:bCs/>
-          <w:color w:val="242424"/>
-          <w:sz w:val="24"/>
-          <w:szCs w:val="24"/>
-          <w:shd w:val="clear" w:color="auto" w:fill="FFFFFF"/>
-        </w:rPr>
-        <w:t>CurrentUser</w:t>
-      </w:r>
-      <w:proofErr w:type="spellEnd"/>
+        <w:t xml:space="preserve"> Set-ExecutionPolicy Unrestricted -Scope CurrentUser</w:t>
+      </w:r>
     </w:p>
     <w:p>
       <w:pPr>
@@ -20442,8 +19969,8 @@
           <w:szCs w:val="24"/>
         </w:rPr>
       </w:pPr>
-      <w:bookmarkStart w:id="103" w:name="_Toc155786333"/>
-      <w:bookmarkStart w:id="104" w:name="_Toc156594100"/>
+      <w:bookmarkStart w:id="100" w:name="_Toc155786333"/>
+      <w:bookmarkStart w:id="101" w:name="_Toc156594100"/>
       <w:r>
         <w:rPr>
           <w:rFonts w:cs="Segoe UI"/>
@@ -20452,7 +19979,7 @@
         <w:lastRenderedPageBreak/>
         <w:t xml:space="preserve"> </w:t>
       </w:r>
-      <w:bookmarkStart w:id="105" w:name="_Toc157799232"/>
+      <w:bookmarkStart w:id="102" w:name="_Toc157799232"/>
       <w:r>
         <w:rPr>
           <w:rFonts w:cs="Segoe UI"/>
@@ -20460,9 +19987,9 @@
         </w:rPr>
         <w:t>PowerShell Installation on Linux</w:t>
       </w:r>
-      <w:bookmarkEnd w:id="103"/>
-      <w:bookmarkEnd w:id="104"/>
-      <w:bookmarkEnd w:id="105"/>
+      <w:bookmarkEnd w:id="100"/>
+      <w:bookmarkEnd w:id="101"/>
+      <w:bookmarkEnd w:id="102"/>
     </w:p>
     <w:p>
       <w:pPr>
@@ -20525,98 +20052,8 @@
           <w:szCs w:val="24"/>
           <w:shd w:val="clear" w:color="auto" w:fill="FFFFFF"/>
         </w:rPr>
-        <w:t xml:space="preserve">curl https://packages.microsoft.com/config/rhel/7/prod.repo | </w:t>
-      </w:r>
-      <w:proofErr w:type="spellStart"/>
-      <w:r>
-        <w:rPr>
-          <w:rFonts w:ascii="Segoe UI" w:hAnsi="Segoe UI" w:cs="Segoe UI"/>
-          <w:color w:val="FF0000"/>
-          <w:sz w:val="24"/>
-          <w:szCs w:val="24"/>
-          <w:shd w:val="clear" w:color="auto" w:fill="FFFFFF"/>
-        </w:rPr>
-        <w:t>sudo</w:t>
-      </w:r>
-      <w:proofErr w:type="spellEnd"/>
-      <w:r>
-        <w:rPr>
-          <w:rFonts w:ascii="Segoe UI" w:hAnsi="Segoe UI" w:cs="Segoe UI"/>
-          <w:color w:val="FF0000"/>
-          <w:sz w:val="24"/>
-          <w:szCs w:val="24"/>
-          <w:shd w:val="clear" w:color="auto" w:fill="FFFFFF"/>
-        </w:rPr>
-        <w:t xml:space="preserve"> tee </w:t>
-      </w:r>
-      <w:proofErr w:type="gramStart"/>
-      <w:r>
-        <w:rPr>
-          <w:rFonts w:ascii="Segoe UI" w:hAnsi="Segoe UI" w:cs="Segoe UI"/>
-          <w:color w:val="FF0000"/>
-          <w:sz w:val="24"/>
-          <w:szCs w:val="24"/>
-          <w:shd w:val="clear" w:color="auto" w:fill="FFFFFF"/>
-        </w:rPr>
-        <w:t>/</w:t>
-      </w:r>
-      <w:proofErr w:type="spellStart"/>
-      <w:r>
-        <w:rPr>
-          <w:rFonts w:ascii="Segoe UI" w:hAnsi="Segoe UI" w:cs="Segoe UI"/>
-          <w:color w:val="FF0000"/>
-          <w:sz w:val="24"/>
-          <w:szCs w:val="24"/>
-          <w:shd w:val="clear" w:color="auto" w:fill="FFFFFF"/>
-        </w:rPr>
-        <w:t>etc</w:t>
-      </w:r>
-      <w:proofErr w:type="spellEnd"/>
-      <w:r>
-        <w:rPr>
-          <w:rFonts w:ascii="Segoe UI" w:hAnsi="Segoe UI" w:cs="Segoe UI"/>
-          <w:color w:val="FF0000"/>
-          <w:sz w:val="24"/>
-          <w:szCs w:val="24"/>
-          <w:shd w:val="clear" w:color="auto" w:fill="FFFFFF"/>
-        </w:rPr>
-        <w:t>/</w:t>
-      </w:r>
-      <w:proofErr w:type="spellStart"/>
-      <w:r>
-        <w:rPr>
-          <w:rFonts w:ascii="Segoe UI" w:hAnsi="Segoe UI" w:cs="Segoe UI"/>
-          <w:color w:val="FF0000"/>
-          <w:sz w:val="24"/>
-          <w:szCs w:val="24"/>
-          <w:shd w:val="clear" w:color="auto" w:fill="FFFFFF"/>
-        </w:rPr>
-        <w:t>yum.repos.d</w:t>
-      </w:r>
-      <w:proofErr w:type="spellEnd"/>
-      <w:r>
-        <w:rPr>
-          <w:rFonts w:ascii="Segoe UI" w:hAnsi="Segoe UI" w:cs="Segoe UI"/>
-          <w:color w:val="FF0000"/>
-          <w:sz w:val="24"/>
-          <w:szCs w:val="24"/>
-          <w:shd w:val="clear" w:color="auto" w:fill="FFFFFF"/>
-        </w:rPr>
-        <w:t>/</w:t>
-      </w:r>
-      <w:proofErr w:type="spellStart"/>
-      <w:r>
-        <w:rPr>
-          <w:rFonts w:ascii="Segoe UI" w:hAnsi="Segoe UI" w:cs="Segoe UI"/>
-          <w:color w:val="FF0000"/>
-          <w:sz w:val="24"/>
-          <w:szCs w:val="24"/>
-          <w:shd w:val="clear" w:color="auto" w:fill="FFFFFF"/>
-        </w:rPr>
-        <w:t>microsoft.repo</w:t>
-      </w:r>
-      <w:proofErr w:type="spellEnd"/>
-      <w:proofErr w:type="gramEnd"/>
+        <w:t>curl https://packages.microsoft.com/config/rhel/7/prod.repo | sudo tee /etc/yum.repos.d/microsoft.repo</w:t>
+      </w:r>
     </w:p>
     <w:p>
       <w:pPr>
@@ -20685,7 +20122,6 @@
           <w:shd w:val="clear" w:color="auto" w:fill="FFFFFF"/>
         </w:rPr>
       </w:pPr>
-      <w:proofErr w:type="spellStart"/>
       <w:r>
         <w:rPr>
           <w:rFonts w:ascii="Segoe UI" w:hAnsi="Segoe UI" w:cs="Segoe UI"/>
@@ -20694,33 +20130,8 @@
           <w:szCs w:val="24"/>
           <w:shd w:val="clear" w:color="auto" w:fill="FFFFFF"/>
         </w:rPr>
-        <w:t>sudo</w:t>
-      </w:r>
-      <w:proofErr w:type="spellEnd"/>
-      <w:r>
-        <w:rPr>
-          <w:rFonts w:ascii="Segoe UI" w:hAnsi="Segoe UI" w:cs="Segoe UI"/>
-          <w:color w:val="FF0000"/>
-          <w:sz w:val="24"/>
-          <w:szCs w:val="24"/>
-          <w:shd w:val="clear" w:color="auto" w:fill="FFFFFF"/>
-        </w:rPr>
-        <w:t xml:space="preserve"> yum install –assume yes </w:t>
-      </w:r>
-      <w:proofErr w:type="spellStart"/>
-      <w:proofErr w:type="gramStart"/>
-      <w:r>
-        <w:rPr>
-          <w:rFonts w:ascii="Segoe UI" w:hAnsi="Segoe UI" w:cs="Segoe UI"/>
-          <w:color w:val="FF0000"/>
-          <w:sz w:val="24"/>
-          <w:szCs w:val="24"/>
-          <w:shd w:val="clear" w:color="auto" w:fill="FFFFFF"/>
-        </w:rPr>
-        <w:t>powershell</w:t>
-      </w:r>
-      <w:proofErr w:type="spellEnd"/>
-      <w:proofErr w:type="gramEnd"/>
+        <w:t>sudo yum install –assume yes powershell</w:t>
+      </w:r>
     </w:p>
     <w:p>
       <w:pPr>
@@ -20814,7 +20225,7 @@
           <w:szCs w:val="24"/>
         </w:rPr>
       </w:pPr>
-      <w:bookmarkStart w:id="106" w:name="_Toc156594101"/>
+      <w:bookmarkStart w:id="103" w:name="_Toc156594101"/>
       <w:r>
         <w:rPr>
           <w:rFonts w:cs="Segoe UI"/>
@@ -20822,7 +20233,7 @@
         </w:rPr>
         <w:t xml:space="preserve">  </w:t>
       </w:r>
-      <w:bookmarkStart w:id="107" w:name="_Toc157799233"/>
+      <w:bookmarkStart w:id="104" w:name="_Toc157799233"/>
       <w:r>
         <w:rPr>
           <w:rFonts w:cs="Segoe UI"/>
@@ -20830,7 +20241,6 @@
         </w:rPr>
         <w:t xml:space="preserve">Adding </w:t>
       </w:r>
-      <w:proofErr w:type="spellStart"/>
       <w:r>
         <w:rPr>
           <w:rFonts w:cs="Segoe UI"/>
@@ -20838,7 +20248,6 @@
         </w:rPr>
         <w:t>mysql</w:t>
       </w:r>
-      <w:proofErr w:type="spellEnd"/>
       <w:r>
         <w:rPr>
           <w:rFonts w:cs="Segoe UI"/>
@@ -20846,8 +20255,8 @@
         </w:rPr>
         <w:t xml:space="preserve"> as an environment variable in Windows</w:t>
       </w:r>
-      <w:bookmarkEnd w:id="106"/>
-      <w:bookmarkEnd w:id="107"/>
+      <w:bookmarkEnd w:id="103"/>
+      <w:bookmarkEnd w:id="104"/>
     </w:p>
     <w:p>
       <w:pPr>
@@ -20874,29 +20283,7 @@
           <w:szCs w:val="24"/>
           <w:shd w:val="clear" w:color="auto" w:fill="FFFFFF"/>
         </w:rPr>
-        <w:t xml:space="preserve">To add the MySQL Client to your environment path, you'll need to modify the system's PATH environment variable to include the directory where the MySQL Client is located. Below are the steps to add the </w:t>
-      </w:r>
-      <w:proofErr w:type="spellStart"/>
-      <w:r>
-        <w:rPr>
-          <w:rFonts w:ascii="Segoe UI" w:hAnsi="Segoe UI" w:cs="Segoe UI"/>
-          <w:color w:val="242424"/>
-          <w:sz w:val="24"/>
-          <w:szCs w:val="24"/>
-          <w:shd w:val="clear" w:color="auto" w:fill="FFFFFF"/>
-        </w:rPr>
-        <w:t>mysql</w:t>
-      </w:r>
-      <w:proofErr w:type="spellEnd"/>
-      <w:r>
-        <w:rPr>
-          <w:rFonts w:ascii="Segoe UI" w:hAnsi="Segoe UI" w:cs="Segoe UI"/>
-          <w:color w:val="242424"/>
-          <w:sz w:val="24"/>
-          <w:szCs w:val="24"/>
-          <w:shd w:val="clear" w:color="auto" w:fill="FFFFFF"/>
-        </w:rPr>
-        <w:t xml:space="preserve"> client to the system env path,</w:t>
+        <w:t>To add the MySQL Client to your environment path, you'll need to modify the system's PATH environment variable to include the directory where the MySQL Client is located. Below are the steps to add the mysql client to the system env path,</w:t>
       </w:r>
     </w:p>
     <w:p>
@@ -20937,7 +20324,7 @@
           <w:szCs w:val="24"/>
           <w:shd w:val="clear" w:color="auto" w:fill="FFFFFF"/>
         </w:rPr>
-        <w:t xml:space="preserve">After the installation, open Start menu, search for Environment variables and select “Edit the system Environment </w:t>
+        <w:t xml:space="preserve">After the installation, open Start menu, search for Environment </w:t>
       </w:r>
       <w:proofErr w:type="gramStart"/>
       <w:r>
@@ -20959,7 +20346,7 @@
           <w:szCs w:val="24"/>
           <w:shd w:val="clear" w:color="auto" w:fill="FFFFFF"/>
         </w:rPr>
-        <w:t xml:space="preserve">” </w:t>
+        <w:t xml:space="preserve"> and select “Edit the system Environment variables” </w:t>
       </w:r>
     </w:p>
     <w:p>
@@ -21069,29 +20456,7 @@
           <w:shd w:val="clear" w:color="auto" w:fill="FFFFFF"/>
         </w:rPr>
         <w:lastRenderedPageBreak/>
-        <w:t xml:space="preserve">In the System Properties window, click the “Environment </w:t>
-      </w:r>
-      <w:proofErr w:type="gramStart"/>
-      <w:r>
-        <w:rPr>
-          <w:rFonts w:ascii="Segoe UI" w:hAnsi="Segoe UI" w:cs="Segoe UI"/>
-          <w:color w:val="242424"/>
-          <w:sz w:val="24"/>
-          <w:szCs w:val="24"/>
-          <w:shd w:val="clear" w:color="auto" w:fill="FFFFFF"/>
-        </w:rPr>
-        <w:t>variables</w:t>
-      </w:r>
-      <w:proofErr w:type="gramEnd"/>
-      <w:r>
-        <w:rPr>
-          <w:rFonts w:ascii="Segoe UI" w:hAnsi="Segoe UI" w:cs="Segoe UI"/>
-          <w:color w:val="242424"/>
-          <w:sz w:val="24"/>
-          <w:szCs w:val="24"/>
-          <w:shd w:val="clear" w:color="auto" w:fill="FFFFFF"/>
-        </w:rPr>
-        <w:t>”</w:t>
+        <w:t>In the System Properties window, click the “Environment variables”</w:t>
       </w:r>
     </w:p>
     <w:p>
@@ -21219,29 +20584,7 @@
           <w:szCs w:val="24"/>
           <w:shd w:val="clear" w:color="auto" w:fill="FFFFFF"/>
         </w:rPr>
-        <w:t>variables” section, select Path and click “</w:t>
-      </w:r>
-      <w:proofErr w:type="gramStart"/>
-      <w:r>
-        <w:rPr>
-          <w:rFonts w:ascii="Segoe UI" w:hAnsi="Segoe UI" w:cs="Segoe UI"/>
-          <w:color w:val="242424"/>
-          <w:sz w:val="24"/>
-          <w:szCs w:val="24"/>
-          <w:shd w:val="clear" w:color="auto" w:fill="FFFFFF"/>
-        </w:rPr>
-        <w:t>Edit</w:t>
-      </w:r>
-      <w:proofErr w:type="gramEnd"/>
-      <w:r>
-        <w:rPr>
-          <w:rFonts w:ascii="Segoe UI" w:hAnsi="Segoe UI" w:cs="Segoe UI"/>
-          <w:color w:val="242424"/>
-          <w:sz w:val="24"/>
-          <w:szCs w:val="24"/>
-          <w:shd w:val="clear" w:color="auto" w:fill="FFFFFF"/>
-        </w:rPr>
-        <w:t>”</w:t>
+        <w:t>variables” section, select Path and click “Edit”</w:t>
       </w:r>
     </w:p>
     <w:p>
@@ -21657,7 +21000,7 @@
           <w:szCs w:val="24"/>
         </w:rPr>
       </w:pPr>
-      <w:bookmarkStart w:id="108" w:name="_Toc157799234"/>
+      <w:bookmarkStart w:id="105" w:name="_Toc157799234"/>
       <w:r>
         <w:rPr>
           <w:rFonts w:cs="Segoe UI"/>
@@ -21665,7 +21008,7 @@
         </w:rPr>
         <w:t>Adding Azure CLI as an environment variable in Windows</w:t>
       </w:r>
-      <w:bookmarkEnd w:id="108"/>
+      <w:bookmarkEnd w:id="105"/>
     </w:p>
     <w:p>
       <w:pPr>
@@ -21936,29 +21279,7 @@
           <w:szCs w:val="24"/>
           <w:shd w:val="clear" w:color="auto" w:fill="FFFFFF"/>
         </w:rPr>
-        <w:t>Verify by opening a new Command Prompt or PowerShell window and type “</w:t>
-      </w:r>
-      <w:proofErr w:type="spellStart"/>
-      <w:r>
-        <w:rPr>
-          <w:rFonts w:ascii="Segoe UI" w:hAnsi="Segoe UI" w:cs="Segoe UI"/>
-          <w:color w:val="242424"/>
-          <w:sz w:val="24"/>
-          <w:szCs w:val="24"/>
-          <w:shd w:val="clear" w:color="auto" w:fill="FFFFFF"/>
-        </w:rPr>
-        <w:t>az</w:t>
-      </w:r>
-      <w:proofErr w:type="spellEnd"/>
-      <w:r>
-        <w:rPr>
-          <w:rFonts w:ascii="Segoe UI" w:hAnsi="Segoe UI" w:cs="Segoe UI"/>
-          <w:color w:val="242424"/>
-          <w:sz w:val="24"/>
-          <w:szCs w:val="24"/>
-          <w:shd w:val="clear" w:color="auto" w:fill="FFFFFF"/>
-        </w:rPr>
-        <w:t>” to verify that the Azure CLI is now accessible.</w:t>
+        <w:t>Verify by opening a new Command Prompt or PowerShell window and type “az” to verify that the Azure CLI is now accessible.</w:t>
       </w:r>
     </w:p>
     <w:p>
@@ -27382,6 +26703,28 @@
 </file>
 
 <file path=customXml/item1.xml><?xml version="1.0" encoding="utf-8"?>
+<?mso-contentType ?>
+<FormTemplates xmlns="http://schemas.microsoft.com/sharepoint/v3/contenttype/forms">
+  <Display>DocumentLibraryForm</Display>
+  <Edit>DocumentLibraryForm</Edit>
+  <New>DocumentLibraryForm</New>
+</FormTemplates>
+</file>
+
+<file path=customXml/item2.xml><?xml version="1.0" encoding="utf-8"?>
+<p:properties xmlns:p="http://schemas.microsoft.com/office/2006/metadata/properties" xmlns:xsi="http://www.w3.org/2001/XMLSchema-instance" xmlns:pc="http://schemas.microsoft.com/office/infopath/2007/PartnerControls">
+  <documentManagement>
+    <_ip_UnifiedCompliancePolicyUIAction xmlns="http://schemas.microsoft.com/sharepoint/v3" xsi:nil="true"/>
+    <_ip_UnifiedCompliancePolicyProperties xmlns="http://schemas.microsoft.com/sharepoint/v3" xsi:nil="true"/>
+    <TaxCatchAll xmlns="31d963b9-1180-4647-93d7-d11aa08e2421" xsi:nil="true"/>
+    <lcf76f155ced4ddcb4097134ff3c332f xmlns="f3541473-4e72-4c17-b1a6-32770bb766bd">
+      <Terms xmlns="http://schemas.microsoft.com/office/infopath/2007/PartnerControls"/>
+    </lcf76f155ced4ddcb4097134ff3c332f>
+  </documentManagement>
+</p:properties>
+</file>
+
+<file path=customXml/item3.xml><?xml version="1.0" encoding="utf-8"?>
 <ct:contentTypeSchema xmlns:ct="http://schemas.microsoft.com/office/2006/metadata/contentType" xmlns:ma="http://schemas.microsoft.com/office/2006/metadata/properties/metaAttributes" ct:_="" ma:_="" ma:contentTypeName="Document" ma:contentTypeID="0x010100CC4F5606B695A84A87B74917185224FA" ma:contentTypeVersion="17" ma:contentTypeDescription="Create a new document." ma:contentTypeScope="" ma:versionID="395866514ac21061f7a863e66f1f09ac">
   <xsd:schema xmlns:xsd="http://www.w3.org/2001/XMLSchema" xmlns:xs="http://www.w3.org/2001/XMLSchema" xmlns:p="http://schemas.microsoft.com/office/2006/metadata/properties" xmlns:ns1="http://schemas.microsoft.com/sharepoint/v3" xmlns:ns2="f3541473-4e72-4c17-b1a6-32770bb766bd" xmlns:ns3="31d963b9-1180-4647-93d7-d11aa08e2421" targetNamespace="http://schemas.microsoft.com/office/2006/metadata/properties" ma:root="true" ma:fieldsID="72deac162dc128bc6e6141b20226325a" ns1:_="" ns2:_="" ns3:_="">
     <xsd:import namespace="http://schemas.microsoft.com/sharepoint/v3"/>
@@ -27633,33 +26976,31 @@
 </ct:contentTypeSchema>
 </file>
 
-<file path=customXml/item2.xml><?xml version="1.0" encoding="utf-8"?>
-<?mso-contentType ?>
-<FormTemplates xmlns="http://schemas.microsoft.com/sharepoint/v3/contenttype/forms">
-  <Display>DocumentLibraryForm</Display>
-  <Edit>DocumentLibraryForm</Edit>
-  <New>DocumentLibraryForm</New>
-</FormTemplates>
-</file>
-
-<file path=customXml/item3.xml><?xml version="1.0" encoding="utf-8"?>
-<p:properties xmlns:p="http://schemas.microsoft.com/office/2006/metadata/properties" xmlns:xsi="http://www.w3.org/2001/XMLSchema-instance" xmlns:pc="http://schemas.microsoft.com/office/infopath/2007/PartnerControls">
-  <documentManagement>
-    <_ip_UnifiedCompliancePolicyUIAction xmlns="http://schemas.microsoft.com/sharepoint/v3" xsi:nil="true"/>
-    <_ip_UnifiedCompliancePolicyProperties xmlns="http://schemas.microsoft.com/sharepoint/v3" xsi:nil="true"/>
-    <TaxCatchAll xmlns="31d963b9-1180-4647-93d7-d11aa08e2421" xsi:nil="true"/>
-    <lcf76f155ced4ddcb4097134ff3c332f xmlns="f3541473-4e72-4c17-b1a6-32770bb766bd">
-      <Terms xmlns="http://schemas.microsoft.com/office/infopath/2007/PartnerControls"/>
-    </lcf76f155ced4ddcb4097134ff3c332f>
-  </documentManagement>
-</p:properties>
-</file>
-
 <file path=customXml/item4.xml><?xml version="1.0" encoding="utf-8"?>
 <b:Sources xmlns:b="http://schemas.openxmlformats.org/officeDocument/2006/bibliography" xmlns="http://schemas.openxmlformats.org/officeDocument/2006/bibliography" SelectedStyle="\APASixthEditionOfficeOnline.xsl" StyleName="APA" Version="6"/>
 </file>
 
 <file path=customXml/itemProps1.xml><?xml version="1.0" encoding="utf-8"?>
+<ds:datastoreItem xmlns:ds="http://schemas.openxmlformats.org/officeDocument/2006/customXml" ds:itemID="{B4D99D8A-BD55-4E20-B8ED-BDC45DC28956}">
+  <ds:schemaRefs>
+    <ds:schemaRef ds:uri="http://schemas.microsoft.com/sharepoint/v3/contenttype/forms"/>
+  </ds:schemaRefs>
+</ds:datastoreItem>
+</file>
+
+<file path=customXml/itemProps2.xml><?xml version="1.0" encoding="utf-8"?>
+<ds:datastoreItem xmlns:ds="http://schemas.openxmlformats.org/officeDocument/2006/customXml" ds:itemID="{E476155F-6DFF-4C6E-B814-5769AD815D3C}">
+  <ds:schemaRefs>
+    <ds:schemaRef ds:uri="http://schemas.microsoft.com/office/2006/metadata/properties"/>
+    <ds:schemaRef ds:uri="http://schemas.microsoft.com/office/infopath/2007/PartnerControls"/>
+    <ds:schemaRef ds:uri="http://schemas.microsoft.com/sharepoint/v3"/>
+    <ds:schemaRef ds:uri="31d963b9-1180-4647-93d7-d11aa08e2421"/>
+    <ds:schemaRef ds:uri="f3541473-4e72-4c17-b1a6-32770bb766bd"/>
+  </ds:schemaRefs>
+</ds:datastoreItem>
+</file>
+
+<file path=customXml/itemProps3.xml><?xml version="1.0" encoding="utf-8"?>
 <ds:datastoreItem xmlns:ds="http://schemas.openxmlformats.org/officeDocument/2006/customXml" ds:itemID="{40B51B8B-9DE5-400C-9DCB-955FD6A4B30E}">
   <ds:schemaRefs>
     <ds:schemaRef ds:uri="http://schemas.microsoft.com/office/2006/metadata/contentType"/>
@@ -27679,26 +27020,6 @@
 </ds:datastoreItem>
 </file>
 
-<file path=customXml/itemProps2.xml><?xml version="1.0" encoding="utf-8"?>
-<ds:datastoreItem xmlns:ds="http://schemas.openxmlformats.org/officeDocument/2006/customXml" ds:itemID="{B4D99D8A-BD55-4E20-B8ED-BDC45DC28956}">
-  <ds:schemaRefs>
-    <ds:schemaRef ds:uri="http://schemas.microsoft.com/sharepoint/v3/contenttype/forms"/>
-  </ds:schemaRefs>
-</ds:datastoreItem>
-</file>
-
-<file path=customXml/itemProps3.xml><?xml version="1.0" encoding="utf-8"?>
-<ds:datastoreItem xmlns:ds="http://schemas.openxmlformats.org/officeDocument/2006/customXml" ds:itemID="{E476155F-6DFF-4C6E-B814-5769AD815D3C}">
-  <ds:schemaRefs>
-    <ds:schemaRef ds:uri="http://schemas.microsoft.com/office/2006/metadata/properties"/>
-    <ds:schemaRef ds:uri="http://schemas.microsoft.com/office/infopath/2007/PartnerControls"/>
-    <ds:schemaRef ds:uri="http://schemas.microsoft.com/sharepoint/v3"/>
-    <ds:schemaRef ds:uri="31d963b9-1180-4647-93d7-d11aa08e2421"/>
-    <ds:schemaRef ds:uri="f3541473-4e72-4c17-b1a6-32770bb766bd"/>
-  </ds:schemaRefs>
-</ds:datastoreItem>
-</file>
-
 <file path=customXml/itemProps4.xml><?xml version="1.0" encoding="utf-8"?>
 <ds:datastoreItem xmlns:ds="http://schemas.openxmlformats.org/officeDocument/2006/customXml" ds:itemID="{D2F79C46-D2F2-4B4E-B70D-2A6C54A7ABBB}">
   <ds:schemaRefs>

</xml_diff>